<commit_message>
Fügt Änderungen am Pflichenheft und aus irgendeinem Grund zwei Migrations hinzu🤷‍♂️
</commit_message>
<xml_diff>
--- a/DocumentationFiles/Pflichtenheft.docx
+++ b/DocumentationFiles/Pflichtenheft.docx
@@ -226,8 +226,17 @@
                 <w:sz w:val="24"/>
                 <w:szCs w:val="24"/>
               </w:rPr>
-              <w:t>Dr. Thomas Nindel</w:t>
-            </w:r>
+              <w:t xml:space="preserve">Dr. Thomas </w:t>
+            </w:r>
+            <w:proofErr w:type="spellStart"/>
+            <w:r>
+              <w:rPr>
+                <w:sz w:val="24"/>
+                <w:szCs w:val="24"/>
+              </w:rPr>
+              <w:t>Nindel</w:t>
+            </w:r>
+            <w:proofErr w:type="spellEnd"/>
           </w:p>
           <w:p>
             <w:pPr>
@@ -286,7 +295,23 @@
                 <w:sz w:val="24"/>
                 <w:szCs w:val="24"/>
               </w:rPr>
-              <w:t>Abdul Hadi AlQawas,</w:t>
+              <w:t xml:space="preserve">Abdul Hadi </w:t>
+            </w:r>
+            <w:proofErr w:type="spellStart"/>
+            <w:r>
+              <w:rPr>
+                <w:sz w:val="24"/>
+                <w:szCs w:val="24"/>
+              </w:rPr>
+              <w:t>AlQawas</w:t>
+            </w:r>
+            <w:proofErr w:type="spellEnd"/>
+            <w:r>
+              <w:rPr>
+                <w:sz w:val="24"/>
+                <w:szCs w:val="24"/>
+              </w:rPr>
+              <w:t>,</w:t>
             </w:r>
             <w:r>
               <w:rPr>
@@ -300,7 +325,23 @@
                 <w:sz w:val="24"/>
                 <w:szCs w:val="24"/>
               </w:rPr>
-              <w:t>Carolin Feurich, Roman Kosovtsev, Jennifer Schön</w:t>
+              <w:t xml:space="preserve">Carolin Feurich, Roman </w:t>
+            </w:r>
+            <w:proofErr w:type="spellStart"/>
+            <w:r>
+              <w:rPr>
+                <w:sz w:val="24"/>
+                <w:szCs w:val="24"/>
+              </w:rPr>
+              <w:t>Kosovtsev</w:t>
+            </w:r>
+            <w:proofErr w:type="spellEnd"/>
+            <w:r>
+              <w:rPr>
+                <w:sz w:val="24"/>
+                <w:szCs w:val="24"/>
+              </w:rPr>
+              <w:t>, Jennifer Schön</w:t>
             </w:r>
             <w:r>
               <w:rPr>
@@ -683,7 +724,35 @@
                 <w:sz w:val="24"/>
                 <w:szCs w:val="24"/>
               </w:rPr>
-              <w:t>1.1  Musskriterien……………………………………………………………………………..</w:t>
+              <w:t xml:space="preserve">1.1  </w:t>
+            </w:r>
+            <w:r>
+              <w:rPr>
+                <w:sz w:val="24"/>
+                <w:szCs w:val="24"/>
+              </w:rPr>
+              <w:t xml:space="preserve">Funktionale </w:t>
+            </w:r>
+            <w:r>
+              <w:rPr>
+                <w:sz w:val="24"/>
+                <w:szCs w:val="24"/>
+              </w:rPr>
+              <w:t>Musskriterien…………</w:t>
+            </w:r>
+            <w:r>
+              <w:rPr>
+                <w:sz w:val="24"/>
+                <w:szCs w:val="24"/>
+              </w:rPr>
+              <w:t>..</w:t>
+            </w:r>
+            <w:r>
+              <w:rPr>
+                <w:sz w:val="24"/>
+                <w:szCs w:val="24"/>
+              </w:rPr>
+              <w:t>………………………………………………..</w:t>
             </w:r>
           </w:p>
         </w:tc>
@@ -727,7 +796,7 @@
                 <w:sz w:val="24"/>
                 <w:szCs w:val="24"/>
               </w:rPr>
-              <w:t>1.2  Wunschkriterien………………………………………………………………………….</w:t>
+              <w:t>1.2  Nicht-Funktionale Musskriterien……………………………………………………</w:t>
             </w:r>
           </w:p>
         </w:tc>
@@ -771,7 +840,35 @@
                 <w:sz w:val="24"/>
                 <w:szCs w:val="24"/>
               </w:rPr>
-              <w:t>2  Produkteinsatz………</w:t>
+              <w:t>1.</w:t>
+            </w:r>
+            <w:r>
+              <w:rPr>
+                <w:sz w:val="24"/>
+                <w:szCs w:val="24"/>
+              </w:rPr>
+              <w:t>3</w:t>
+            </w:r>
+            <w:r>
+              <w:rPr>
+                <w:sz w:val="24"/>
+                <w:szCs w:val="24"/>
+              </w:rPr>
+              <w:t xml:space="preserve">  </w:t>
+            </w:r>
+            <w:r>
+              <w:rPr>
+                <w:sz w:val="24"/>
+                <w:szCs w:val="24"/>
+              </w:rPr>
+              <w:t xml:space="preserve">Funktionale </w:t>
+            </w:r>
+            <w:r>
+              <w:rPr>
+                <w:sz w:val="24"/>
+                <w:szCs w:val="24"/>
+              </w:rPr>
+              <w:t>Wunschkriterien……</w:t>
             </w:r>
             <w:r>
               <w:rPr>
@@ -785,7 +882,7 @@
                 <w:sz w:val="24"/>
                 <w:szCs w:val="24"/>
               </w:rPr>
-              <w:t>……………………………………………………………………..</w:t>
+              <w:t>………………………………………………….</w:t>
             </w:r>
           </w:p>
         </w:tc>
@@ -829,7 +926,7 @@
                 <w:sz w:val="24"/>
                 <w:szCs w:val="24"/>
               </w:rPr>
-              <w:t>2.1  Anwendungsbereiche…………………………………………………………………..</w:t>
+              <w:t>1.4  Nicht-Funktionale Wunschkriterien……………………………………………….</w:t>
             </w:r>
           </w:p>
         </w:tc>
@@ -845,6 +942,13 @@
                 <w:szCs w:val="24"/>
               </w:rPr>
             </w:pPr>
+            <w:r>
+              <w:rPr>
+                <w:sz w:val="24"/>
+                <w:szCs w:val="24"/>
+              </w:rPr>
+              <w:t>4</w:t>
+            </w:r>
           </w:p>
         </w:tc>
       </w:tr>
@@ -866,7 +970,35 @@
                 <w:sz w:val="24"/>
                 <w:szCs w:val="24"/>
               </w:rPr>
-              <w:t>2.2  Zielgruppen………………………………………………………………………………..</w:t>
+              <w:t>2  Produkt</w:t>
+            </w:r>
+            <w:r>
+              <w:rPr>
+                <w:sz w:val="24"/>
+                <w:szCs w:val="24"/>
+              </w:rPr>
+              <w:t>einsatz……</w:t>
+            </w:r>
+            <w:r>
+              <w:rPr>
+                <w:sz w:val="24"/>
+                <w:szCs w:val="24"/>
+              </w:rPr>
+              <w:t>…</w:t>
+            </w:r>
+            <w:r>
+              <w:rPr>
+                <w:sz w:val="24"/>
+                <w:szCs w:val="24"/>
+              </w:rPr>
+              <w:t>.</w:t>
+            </w:r>
+            <w:r>
+              <w:rPr>
+                <w:sz w:val="24"/>
+                <w:szCs w:val="24"/>
+              </w:rPr>
+              <w:t>……………………………………………………………………..</w:t>
             </w:r>
           </w:p>
         </w:tc>
@@ -882,6 +1014,13 @@
                 <w:szCs w:val="24"/>
               </w:rPr>
             </w:pPr>
+            <w:r>
+              <w:rPr>
+                <w:sz w:val="24"/>
+                <w:szCs w:val="24"/>
+              </w:rPr>
+              <w:t>5</w:t>
+            </w:r>
           </w:p>
         </w:tc>
       </w:tr>
@@ -903,21 +1042,7 @@
                 <w:sz w:val="24"/>
                 <w:szCs w:val="24"/>
               </w:rPr>
-              <w:t>3  Produktübersicht…</w:t>
-            </w:r>
-            <w:r>
-              <w:rPr>
-                <w:sz w:val="24"/>
-                <w:szCs w:val="24"/>
-              </w:rPr>
-              <w:t>.</w:t>
-            </w:r>
-            <w:r>
-              <w:rPr>
-                <w:sz w:val="24"/>
-                <w:szCs w:val="24"/>
-              </w:rPr>
-              <w:t>……………………………………………………………………….</w:t>
+              <w:t>2.1  Anwendungsbereiche…………………………………………………………………..</w:t>
             </w:r>
           </w:p>
         </w:tc>
@@ -933,6 +1058,13 @@
                 <w:szCs w:val="24"/>
               </w:rPr>
             </w:pPr>
+            <w:r>
+              <w:rPr>
+                <w:sz w:val="24"/>
+                <w:szCs w:val="24"/>
+              </w:rPr>
+              <w:t>5</w:t>
+            </w:r>
           </w:p>
         </w:tc>
       </w:tr>
@@ -954,21 +1086,7 @@
                 <w:sz w:val="24"/>
                 <w:szCs w:val="24"/>
               </w:rPr>
-              <w:t>4  Funktionale Anforderungen………………</w:t>
-            </w:r>
-            <w:r>
-              <w:rPr>
-                <w:sz w:val="24"/>
-                <w:szCs w:val="24"/>
-              </w:rPr>
-              <w:t>.</w:t>
-            </w:r>
-            <w:r>
-              <w:rPr>
-                <w:sz w:val="24"/>
-                <w:szCs w:val="24"/>
-              </w:rPr>
-              <w:t>…………………………………………….</w:t>
+              <w:t>2.2  Zielgruppen………………………………………………………………………………..</w:t>
             </w:r>
           </w:p>
         </w:tc>
@@ -984,6 +1102,13 @@
                 <w:szCs w:val="24"/>
               </w:rPr>
             </w:pPr>
+            <w:r>
+              <w:rPr>
+                <w:sz w:val="24"/>
+                <w:szCs w:val="24"/>
+              </w:rPr>
+              <w:t>5</w:t>
+            </w:r>
           </w:p>
         </w:tc>
       </w:tr>
@@ -1005,21 +1130,7 @@
                 <w:sz w:val="24"/>
                 <w:szCs w:val="24"/>
               </w:rPr>
-              <w:t>5  Nicht-Funktionale Anforderungen……</w:t>
-            </w:r>
-            <w:r>
-              <w:rPr>
-                <w:sz w:val="24"/>
-                <w:szCs w:val="24"/>
-              </w:rPr>
-              <w:t>.</w:t>
-            </w:r>
-            <w:r>
-              <w:rPr>
-                <w:sz w:val="24"/>
-                <w:szCs w:val="24"/>
-              </w:rPr>
-              <w:t>………………………………………………</w:t>
+              <w:t>2.3  Betriebsbedingungen…………………………………………………………………..</w:t>
             </w:r>
           </w:p>
         </w:tc>
@@ -1035,6 +1146,13 @@
                 <w:szCs w:val="24"/>
               </w:rPr>
             </w:pPr>
+            <w:r>
+              <w:rPr>
+                <w:sz w:val="24"/>
+                <w:szCs w:val="24"/>
+              </w:rPr>
+              <w:t>5</w:t>
+            </w:r>
           </w:p>
         </w:tc>
       </w:tr>
@@ -1056,7 +1174,14 @@
                 <w:sz w:val="24"/>
                 <w:szCs w:val="24"/>
               </w:rPr>
-              <w:t>6  Produktdaten………………………</w:t>
+              <w:t>3  Produkt</w:t>
+            </w:r>
+            <w:r>
+              <w:rPr>
+                <w:sz w:val="24"/>
+                <w:szCs w:val="24"/>
+              </w:rPr>
+              <w:t>funktionen..</w:t>
             </w:r>
             <w:r>
               <w:rPr>
@@ -1070,7 +1195,7 @@
                 <w:sz w:val="24"/>
                 <w:szCs w:val="24"/>
               </w:rPr>
-              <w:t>……………………………………………………….</w:t>
+              <w:t>……………………………………………………………………….</w:t>
             </w:r>
           </w:p>
         </w:tc>
@@ -1086,6 +1211,13 @@
                 <w:szCs w:val="24"/>
               </w:rPr>
             </w:pPr>
+            <w:r>
+              <w:rPr>
+                <w:sz w:val="24"/>
+                <w:szCs w:val="24"/>
+              </w:rPr>
+              <w:t>6</w:t>
+            </w:r>
           </w:p>
         </w:tc>
       </w:tr>
@@ -1107,21 +1239,7 @@
                 <w:sz w:val="24"/>
                 <w:szCs w:val="24"/>
               </w:rPr>
-              <w:t>7  Qualitätszielbestimmung……………………</w:t>
-            </w:r>
-            <w:r>
-              <w:rPr>
-                <w:sz w:val="24"/>
-                <w:szCs w:val="24"/>
-              </w:rPr>
-              <w:t>.</w:t>
-            </w:r>
-            <w:r>
-              <w:rPr>
-                <w:sz w:val="24"/>
-                <w:szCs w:val="24"/>
-              </w:rPr>
-              <w:t>………………………………………….</w:t>
+              <w:t>3.1  Nutzerfunktionen………………………………………………………………………..</w:t>
             </w:r>
           </w:p>
         </w:tc>
@@ -1137,6 +1255,13 @@
                 <w:szCs w:val="24"/>
               </w:rPr>
             </w:pPr>
+            <w:r>
+              <w:rPr>
+                <w:sz w:val="24"/>
+                <w:szCs w:val="24"/>
+              </w:rPr>
+              <w:t>6</w:t>
+            </w:r>
           </w:p>
         </w:tc>
       </w:tr>
@@ -1158,28 +1283,7 @@
                 <w:sz w:val="24"/>
                 <w:szCs w:val="24"/>
               </w:rPr>
-              <w:t>8</w:t>
-            </w:r>
-            <w:r>
-              <w:rPr>
-                <w:sz w:val="24"/>
-                <w:szCs w:val="24"/>
-              </w:rPr>
-              <w:t xml:space="preserve">  Laufzeitumgebung………………………</w:t>
-            </w:r>
-            <w:r>
-              <w:rPr>
-                <w:sz w:val="24"/>
-                <w:szCs w:val="24"/>
-              </w:rPr>
-              <w:t>.</w:t>
-            </w:r>
-            <w:r>
-              <w:rPr>
-                <w:sz w:val="24"/>
-                <w:szCs w:val="24"/>
-              </w:rPr>
-              <w:t>………………………………………………...</w:t>
+              <w:t>3.2  Käuferfunktionen…………………………………………………………………………</w:t>
             </w:r>
           </w:p>
         </w:tc>
@@ -1216,14 +1320,7 @@
                 <w:sz w:val="24"/>
                 <w:szCs w:val="24"/>
               </w:rPr>
-              <w:t>8</w:t>
-            </w:r>
-            <w:r>
-              <w:rPr>
-                <w:sz w:val="24"/>
-                <w:szCs w:val="24"/>
-              </w:rPr>
-              <w:t>.1  Software…………………………………………………………………………………….</w:t>
+              <w:t>3.3  Verkäuferfunktionen…………………………………………………………………….</w:t>
             </w:r>
           </w:p>
         </w:tc>
@@ -1260,14 +1357,7 @@
                 <w:sz w:val="24"/>
                 <w:szCs w:val="24"/>
               </w:rPr>
-              <w:t>8</w:t>
-            </w:r>
-            <w:r>
-              <w:rPr>
-                <w:sz w:val="24"/>
-                <w:szCs w:val="24"/>
-              </w:rPr>
-              <w:t>.2  Hardware……………………………………………………………………………………</w:t>
+              <w:t>3.4  Administratorfunktionen………………………………………………………………</w:t>
             </w:r>
           </w:p>
         </w:tc>
@@ -1304,14 +1394,14 @@
                 <w:sz w:val="24"/>
                 <w:szCs w:val="24"/>
               </w:rPr>
-              <w:t>9</w:t>
-            </w:r>
-            <w:r>
-              <w:rPr>
-                <w:sz w:val="24"/>
-                <w:szCs w:val="24"/>
-              </w:rPr>
-              <w:t xml:space="preserve">  Entwicklungsumgebung……………</w:t>
+              <w:t>4</w:t>
+            </w:r>
+            <w:r>
+              <w:rPr>
+                <w:sz w:val="24"/>
+                <w:szCs w:val="24"/>
+              </w:rPr>
+              <w:t xml:space="preserve">  Produktdaten………………………</w:t>
             </w:r>
             <w:r>
               <w:rPr>
@@ -1325,7 +1415,7 @@
                 <w:sz w:val="24"/>
                 <w:szCs w:val="24"/>
               </w:rPr>
-              <w:t>……………………………………………………</w:t>
+              <w:t>……………………………………………………….</w:t>
             </w:r>
           </w:p>
         </w:tc>
@@ -1362,14 +1452,28 @@
                 <w:sz w:val="24"/>
                 <w:szCs w:val="24"/>
               </w:rPr>
-              <w:t>9</w:t>
-            </w:r>
-            <w:r>
-              <w:rPr>
-                <w:sz w:val="24"/>
-                <w:szCs w:val="24"/>
-              </w:rPr>
-              <w:t>.1  Software…………………………………………………………………………………….</w:t>
+              <w:t>5</w:t>
+            </w:r>
+            <w:r>
+              <w:rPr>
+                <w:sz w:val="24"/>
+                <w:szCs w:val="24"/>
+              </w:rPr>
+              <w:t xml:space="preserve">  Qualitätszielbestimmung……………………</w:t>
+            </w:r>
+            <w:r>
+              <w:rPr>
+                <w:sz w:val="24"/>
+                <w:szCs w:val="24"/>
+              </w:rPr>
+              <w:t>.</w:t>
+            </w:r>
+            <w:r>
+              <w:rPr>
+                <w:sz w:val="24"/>
+                <w:szCs w:val="24"/>
+              </w:rPr>
+              <w:t>………………………………………….</w:t>
             </w:r>
           </w:p>
         </w:tc>
@@ -1385,6 +1489,13 @@
                 <w:szCs w:val="24"/>
               </w:rPr>
             </w:pPr>
+            <w:r>
+              <w:rPr>
+                <w:sz w:val="24"/>
+                <w:szCs w:val="24"/>
+              </w:rPr>
+              <w:t>x</w:t>
+            </w:r>
           </w:p>
         </w:tc>
       </w:tr>
@@ -1406,7 +1517,277 @@
                 <w:sz w:val="24"/>
                 <w:szCs w:val="24"/>
               </w:rPr>
-              <w:t>9</w:t>
+              <w:t>6</w:t>
+            </w:r>
+            <w:r>
+              <w:rPr>
+                <w:sz w:val="24"/>
+                <w:szCs w:val="24"/>
+              </w:rPr>
+              <w:t xml:space="preserve">  Laufzeitumgebung………………………</w:t>
+            </w:r>
+            <w:r>
+              <w:rPr>
+                <w:sz w:val="24"/>
+                <w:szCs w:val="24"/>
+              </w:rPr>
+              <w:t>.</w:t>
+            </w:r>
+            <w:r>
+              <w:rPr>
+                <w:sz w:val="24"/>
+                <w:szCs w:val="24"/>
+              </w:rPr>
+              <w:t>………………………………………………...</w:t>
+            </w:r>
+          </w:p>
+        </w:tc>
+        <w:tc>
+          <w:tcPr>
+            <w:tcW w:w="1129" w:type="dxa"/>
+          </w:tcPr>
+          <w:p>
+            <w:pPr>
+              <w:spacing w:before="240" w:line="360" w:lineRule="auto"/>
+              <w:rPr>
+                <w:sz w:val="24"/>
+                <w:szCs w:val="24"/>
+              </w:rPr>
+            </w:pPr>
+            <w:r>
+              <w:rPr>
+                <w:sz w:val="24"/>
+                <w:szCs w:val="24"/>
+              </w:rPr>
+              <w:t>x</w:t>
+            </w:r>
+          </w:p>
+        </w:tc>
+      </w:tr>
+      <w:tr>
+        <w:tc>
+          <w:tcPr>
+            <w:tcW w:w="7933" w:type="dxa"/>
+          </w:tcPr>
+          <w:p>
+            <w:pPr>
+              <w:spacing w:before="240" w:line="360" w:lineRule="auto"/>
+              <w:rPr>
+                <w:sz w:val="24"/>
+                <w:szCs w:val="24"/>
+              </w:rPr>
+            </w:pPr>
+            <w:r>
+              <w:rPr>
+                <w:sz w:val="24"/>
+                <w:szCs w:val="24"/>
+              </w:rPr>
+              <w:t>6</w:t>
+            </w:r>
+            <w:r>
+              <w:rPr>
+                <w:sz w:val="24"/>
+                <w:szCs w:val="24"/>
+              </w:rPr>
+              <w:t>.1  Software…………………………………………………………………………………….</w:t>
+            </w:r>
+          </w:p>
+        </w:tc>
+        <w:tc>
+          <w:tcPr>
+            <w:tcW w:w="1129" w:type="dxa"/>
+          </w:tcPr>
+          <w:p>
+            <w:pPr>
+              <w:spacing w:before="240" w:line="360" w:lineRule="auto"/>
+              <w:rPr>
+                <w:sz w:val="24"/>
+                <w:szCs w:val="24"/>
+              </w:rPr>
+            </w:pPr>
+            <w:r>
+              <w:rPr>
+                <w:sz w:val="24"/>
+                <w:szCs w:val="24"/>
+              </w:rPr>
+              <w:t>x</w:t>
+            </w:r>
+          </w:p>
+        </w:tc>
+      </w:tr>
+      <w:tr>
+        <w:tc>
+          <w:tcPr>
+            <w:tcW w:w="7933" w:type="dxa"/>
+          </w:tcPr>
+          <w:p>
+            <w:pPr>
+              <w:spacing w:before="240" w:line="360" w:lineRule="auto"/>
+              <w:rPr>
+                <w:sz w:val="24"/>
+                <w:szCs w:val="24"/>
+              </w:rPr>
+            </w:pPr>
+            <w:r>
+              <w:rPr>
+                <w:sz w:val="24"/>
+                <w:szCs w:val="24"/>
+              </w:rPr>
+              <w:t>6</w:t>
+            </w:r>
+            <w:r>
+              <w:rPr>
+                <w:sz w:val="24"/>
+                <w:szCs w:val="24"/>
+              </w:rPr>
+              <w:t>.2  Hardware……………………………………………………………………………………</w:t>
+            </w:r>
+          </w:p>
+        </w:tc>
+        <w:tc>
+          <w:tcPr>
+            <w:tcW w:w="1129" w:type="dxa"/>
+          </w:tcPr>
+          <w:p>
+            <w:pPr>
+              <w:spacing w:before="240" w:line="360" w:lineRule="auto"/>
+              <w:rPr>
+                <w:sz w:val="24"/>
+                <w:szCs w:val="24"/>
+              </w:rPr>
+            </w:pPr>
+            <w:r>
+              <w:rPr>
+                <w:sz w:val="24"/>
+                <w:szCs w:val="24"/>
+              </w:rPr>
+              <w:t>x</w:t>
+            </w:r>
+          </w:p>
+        </w:tc>
+      </w:tr>
+      <w:tr>
+        <w:tc>
+          <w:tcPr>
+            <w:tcW w:w="7933" w:type="dxa"/>
+          </w:tcPr>
+          <w:p>
+            <w:pPr>
+              <w:spacing w:before="240" w:line="360" w:lineRule="auto"/>
+              <w:rPr>
+                <w:sz w:val="24"/>
+                <w:szCs w:val="24"/>
+              </w:rPr>
+            </w:pPr>
+            <w:r>
+              <w:rPr>
+                <w:sz w:val="24"/>
+                <w:szCs w:val="24"/>
+              </w:rPr>
+              <w:lastRenderedPageBreak/>
+              <w:t>7</w:t>
+            </w:r>
+            <w:r>
+              <w:rPr>
+                <w:sz w:val="24"/>
+                <w:szCs w:val="24"/>
+              </w:rPr>
+              <w:t xml:space="preserve">  Entwicklungsumgebung……………</w:t>
+            </w:r>
+            <w:r>
+              <w:rPr>
+                <w:sz w:val="24"/>
+                <w:szCs w:val="24"/>
+              </w:rPr>
+              <w:t>.</w:t>
+            </w:r>
+            <w:r>
+              <w:rPr>
+                <w:sz w:val="24"/>
+                <w:szCs w:val="24"/>
+              </w:rPr>
+              <w:t>……………………………………………………</w:t>
+            </w:r>
+          </w:p>
+        </w:tc>
+        <w:tc>
+          <w:tcPr>
+            <w:tcW w:w="1129" w:type="dxa"/>
+          </w:tcPr>
+          <w:p>
+            <w:pPr>
+              <w:spacing w:before="240" w:line="360" w:lineRule="auto"/>
+              <w:rPr>
+                <w:sz w:val="24"/>
+                <w:szCs w:val="24"/>
+              </w:rPr>
+            </w:pPr>
+          </w:p>
+        </w:tc>
+      </w:tr>
+      <w:tr>
+        <w:tc>
+          <w:tcPr>
+            <w:tcW w:w="7933" w:type="dxa"/>
+          </w:tcPr>
+          <w:p>
+            <w:pPr>
+              <w:spacing w:before="240" w:line="360" w:lineRule="auto"/>
+              <w:rPr>
+                <w:sz w:val="24"/>
+                <w:szCs w:val="24"/>
+              </w:rPr>
+            </w:pPr>
+            <w:r>
+              <w:rPr>
+                <w:sz w:val="24"/>
+                <w:szCs w:val="24"/>
+              </w:rPr>
+              <w:t>7</w:t>
+            </w:r>
+            <w:r>
+              <w:rPr>
+                <w:sz w:val="24"/>
+                <w:szCs w:val="24"/>
+              </w:rPr>
+              <w:t>.1  Software…………………………………………………………………………………….</w:t>
+            </w:r>
+          </w:p>
+        </w:tc>
+        <w:tc>
+          <w:tcPr>
+            <w:tcW w:w="1129" w:type="dxa"/>
+          </w:tcPr>
+          <w:p>
+            <w:pPr>
+              <w:spacing w:before="240" w:line="360" w:lineRule="auto"/>
+              <w:rPr>
+                <w:sz w:val="24"/>
+                <w:szCs w:val="24"/>
+              </w:rPr>
+            </w:pPr>
+          </w:p>
+        </w:tc>
+      </w:tr>
+      <w:tr>
+        <w:tc>
+          <w:tcPr>
+            <w:tcW w:w="7933" w:type="dxa"/>
+          </w:tcPr>
+          <w:p>
+            <w:pPr>
+              <w:spacing w:before="240" w:line="360" w:lineRule="auto"/>
+              <w:rPr>
+                <w:sz w:val="24"/>
+                <w:szCs w:val="24"/>
+              </w:rPr>
+            </w:pPr>
+            <w:r>
+              <w:rPr>
+                <w:sz w:val="24"/>
+                <w:szCs w:val="24"/>
+              </w:rPr>
+              <w:t>7</w:t>
             </w:r>
             <w:r>
               <w:rPr>
@@ -1516,7 +1897,27 @@
           <w:sz w:val="24"/>
           <w:szCs w:val="24"/>
         </w:rPr>
-        <w:t>Welche Musskriterien, Wunschkriterien sind erforderlich?</w:t>
+        <w:t>Welche Musskriterien</w:t>
+      </w:r>
+      <w:r>
+        <w:rPr>
+          <w:i/>
+          <w:iCs/>
+          <w:color w:val="215E99" w:themeColor="text2" w:themeTint="BF"/>
+          <w:sz w:val="24"/>
+          <w:szCs w:val="24"/>
+        </w:rPr>
+        <w:t xml:space="preserve"> und </w:t>
+      </w:r>
+      <w:r>
+        <w:rPr>
+          <w:i/>
+          <w:iCs/>
+          <w:color w:val="215E99" w:themeColor="text2" w:themeTint="BF"/>
+          <w:sz w:val="24"/>
+          <w:szCs w:val="24"/>
+        </w:rPr>
+        <w:t>Wunschkriterien sind erforderlich?</w:t>
       </w:r>
     </w:p>
     <w:p>
@@ -1533,7 +1934,23 @@
           <w:sz w:val="24"/>
           <w:szCs w:val="24"/>
         </w:rPr>
-        <w:t>Bei dem Eventmanagementsystem handelt es sich um ein Webdienst, welcher standardisierte Web-Technologien als Basis verwendet. Es soll den Verkauf von Eventtickets durch verschiedenste Händler an mögliche Käufer ermöglichen. Der Begriff des Käufers, wie auch des Verkäufers, werden im folgenden synonym für männliche und weibliche Nutzer in den jeweiligen Rollen gebraucht.</w:t>
+        <w:t xml:space="preserve">Bei dem Eventmanagementsystem handelt es sich um ein Webdienst, welcher standardisierte Web-Technologien als Basis verwendet. Es soll den Verkauf von Eventtickets durch verschiedenste Händler an mögliche Käufer ermöglichen. Der Begriff des Käufers, wie auch des Verkäufers, werden im </w:t>
+      </w:r>
+      <w:proofErr w:type="spellStart"/>
+      <w:r>
+        <w:rPr>
+          <w:sz w:val="24"/>
+          <w:szCs w:val="24"/>
+        </w:rPr>
+        <w:t>folgenden</w:t>
+      </w:r>
+      <w:proofErr w:type="spellEnd"/>
+      <w:r>
+        <w:rPr>
+          <w:sz w:val="24"/>
+          <w:szCs w:val="24"/>
+        </w:rPr>
+        <w:t xml:space="preserve"> synonym für männliche und weibliche Nutzer in den jeweiligen Rollen gebraucht.</w:t>
       </w:r>
     </w:p>
     <w:p>
@@ -1545,6 +1962,23 @@
           <w:szCs w:val="24"/>
         </w:rPr>
       </w:pPr>
+      <w:r>
+        <w:rPr>
+          <w:sz w:val="24"/>
+          <w:szCs w:val="24"/>
+        </w:rPr>
+        <w:t>Im Sinne einer geeigneten Aufschlüsselung, unterscheiden sich die folgenden Muss- und Wunschkriterien jeweils noch einmal in die funktionalen und nicht-funktionalen Kriterien. Dies erhebt den Anspruch der Übersichtlichkeit und Kategorisierbarkeit.</w:t>
+      </w:r>
+    </w:p>
+    <w:p>
+      <w:pPr>
+        <w:spacing w:before="240" w:line="360" w:lineRule="auto"/>
+        <w:jc w:val="both"/>
+        <w:rPr>
+          <w:sz w:val="24"/>
+          <w:szCs w:val="24"/>
+        </w:rPr>
+      </w:pPr>
     </w:p>
     <w:p>
       <w:pPr>
@@ -1563,7 +1997,43 @@
           <w:sz w:val="24"/>
           <w:szCs w:val="24"/>
         </w:rPr>
-        <w:t>1.1 Musskriterien</w:t>
+        <w:t xml:space="preserve">1.1 </w:t>
+      </w:r>
+      <w:r>
+        <w:rPr>
+          <w:b/>
+          <w:bCs/>
+          <w:sz w:val="24"/>
+          <w:szCs w:val="24"/>
+        </w:rPr>
+        <w:t xml:space="preserve"> </w:t>
+      </w:r>
+      <w:r>
+        <w:rPr>
+          <w:b/>
+          <w:bCs/>
+          <w:sz w:val="24"/>
+          <w:szCs w:val="24"/>
+        </w:rPr>
+        <w:t xml:space="preserve">Funktionale </w:t>
+      </w:r>
+      <w:r>
+        <w:rPr>
+          <w:b/>
+          <w:bCs/>
+          <w:sz w:val="24"/>
+          <w:szCs w:val="24"/>
+        </w:rPr>
+        <w:t xml:space="preserve"> </w:t>
+      </w:r>
+      <w:r>
+        <w:rPr>
+          <w:b/>
+          <w:bCs/>
+          <w:sz w:val="24"/>
+          <w:szCs w:val="24"/>
+        </w:rPr>
+        <w:t>Musskriterien</w:t>
       </w:r>
     </w:p>
     <w:p>
@@ -1662,6 +2132,16 @@
           <w:szCs w:val="24"/>
         </w:rPr>
       </w:pPr>
+    </w:p>
+    <w:p>
+      <w:pPr>
+        <w:spacing w:line="360" w:lineRule="auto"/>
+        <w:jc w:val="both"/>
+        <w:rPr>
+          <w:sz w:val="24"/>
+          <w:szCs w:val="24"/>
+        </w:rPr>
+      </w:pPr>
       <w:r>
         <w:rPr>
           <w:sz w:val="24"/>
@@ -1738,18 +2218,24 @@
     </w:p>
     <w:p>
       <w:pPr>
-        <w:spacing w:line="360" w:lineRule="auto"/>
-        <w:jc w:val="both"/>
-        <w:rPr>
-          <w:sz w:val="24"/>
-          <w:szCs w:val="24"/>
-        </w:rPr>
-      </w:pPr>
-      <w:r>
-        <w:rPr>
-          <w:sz w:val="24"/>
-          <w:szCs w:val="24"/>
-        </w:rPr>
+        <w:rPr>
+          <w:sz w:val="24"/>
+          <w:szCs w:val="24"/>
+        </w:rPr>
+      </w:pPr>
+      <w:r>
+        <w:rPr>
+          <w:sz w:val="24"/>
+          <w:szCs w:val="24"/>
+        </w:rPr>
+        <w:br w:type="page"/>
+      </w:r>
+      <w:r>
+        <w:rPr>
+          <w:sz w:val="24"/>
+          <w:szCs w:val="24"/>
+        </w:rPr>
+        <w:lastRenderedPageBreak/>
         <w:t>Benutzer</w:t>
       </w:r>
       <w:r>
@@ -1906,41 +2392,6 @@
     </w:p>
     <w:p>
       <w:pPr>
-        <w:pStyle w:val="Listenabsatz"/>
-        <w:numPr>
-          <w:ilvl w:val="0"/>
-          <w:numId w:val="2"/>
-        </w:numPr>
-        <w:spacing w:line="360" w:lineRule="auto"/>
-        <w:jc w:val="both"/>
-        <w:rPr>
-          <w:color w:val="FF0000"/>
-          <w:sz w:val="24"/>
-          <w:szCs w:val="24"/>
-        </w:rPr>
-      </w:pPr>
-      <w:r>
-        <w:rPr>
-          <w:color w:val="FF0000"/>
-          <w:sz w:val="24"/>
-          <w:szCs w:val="24"/>
-        </w:rPr>
-        <w:lastRenderedPageBreak/>
-        <w:t>Der Nutzer kann Events in einem „Interessiert“-Abschnitt speichern.</w:t>
-      </w:r>
-    </w:p>
-    <w:p>
-      <w:pPr>
-        <w:spacing w:line="360" w:lineRule="auto"/>
-        <w:jc w:val="both"/>
-        <w:rPr>
-          <w:sz w:val="24"/>
-          <w:szCs w:val="24"/>
-        </w:rPr>
-      </w:pPr>
-    </w:p>
-    <w:p>
-      <w:pPr>
         <w:spacing w:line="360" w:lineRule="auto"/>
         <w:jc w:val="both"/>
         <w:rPr>
@@ -2245,18 +2696,33 @@
         <w:spacing w:line="360" w:lineRule="auto"/>
         <w:jc w:val="both"/>
         <w:rPr>
-          <w:color w:val="FF0000"/>
-          <w:sz w:val="24"/>
-          <w:szCs w:val="24"/>
-        </w:rPr>
-      </w:pPr>
-      <w:r>
-        <w:rPr>
-          <w:color w:val="FF0000"/>
-          <w:sz w:val="24"/>
-          <w:szCs w:val="24"/>
-        </w:rPr>
-        <w:t>Der Administrator und der Verkäufer haben sämtliche Möglichkeiten des Käufers. Ebenso hat der Administrator sämtliche Möglichkeiten des Verkäufers. Somit entsteht eine Privilegienhierarchie vom Benutzer aufsteigend zum Administrator.</w:t>
+          <w:sz w:val="24"/>
+          <w:szCs w:val="24"/>
+        </w:rPr>
+      </w:pPr>
+      <w:r>
+        <w:rPr>
+          <w:sz w:val="24"/>
+          <w:szCs w:val="24"/>
+        </w:rPr>
+        <w:lastRenderedPageBreak/>
+        <w:t xml:space="preserve">Der Administrator und der Verkäufer haben sämtliche Möglichkeiten des Käufers. Ebenso hat der Administrator sämtliche Möglichkeiten des Verkäufers. Somit entsteht eine </w:t>
+      </w:r>
+      <w:proofErr w:type="spellStart"/>
+      <w:r>
+        <w:rPr>
+          <w:sz w:val="24"/>
+          <w:szCs w:val="24"/>
+        </w:rPr>
+        <w:t>Privilegienhierarchie</w:t>
+      </w:r>
+      <w:proofErr w:type="spellEnd"/>
+      <w:r>
+        <w:rPr>
+          <w:sz w:val="24"/>
+          <w:szCs w:val="24"/>
+        </w:rPr>
+        <w:t xml:space="preserve"> vom Benutzer aufsteigend zum Administrator.</w:t>
       </w:r>
     </w:p>
     <w:p>
@@ -2273,8 +2739,21 @@
           <w:sz w:val="24"/>
           <w:szCs w:val="24"/>
         </w:rPr>
-        <w:lastRenderedPageBreak/>
-        <w:t>Weiterin enthält das System weitere Muss-Kriterien, die sich nicht speziell an eine Nutzerrolle knüpfen lassen, sondern als Funktionalität vom System selbst betrachtet werden können. Im Folgenden sollen diese aufgeschlüsselt werden:</w:t>
+        <w:t>Weiter</w:t>
+      </w:r>
+      <w:r>
+        <w:rPr>
+          <w:sz w:val="24"/>
+          <w:szCs w:val="24"/>
+        </w:rPr>
+        <w:t>h</w:t>
+      </w:r>
+      <w:r>
+        <w:rPr>
+          <w:sz w:val="24"/>
+          <w:szCs w:val="24"/>
+        </w:rPr>
+        <w:t>in enthält das System weitere Muss-Kriterien, die sich nicht speziell an eine Nutzerrolle knüpfen lassen, sondern als Funktionalität vom System selbst betrachtet werden können. Im Folgenden sollen diese aufgeschlüsselt werden:</w:t>
       </w:r>
     </w:p>
     <w:p>
@@ -2341,14 +2820,12 @@
         <w:spacing w:line="360" w:lineRule="auto"/>
         <w:jc w:val="both"/>
         <w:rPr>
-          <w:color w:val="FF0000"/>
-          <w:sz w:val="24"/>
-          <w:szCs w:val="24"/>
-        </w:rPr>
-      </w:pPr>
-      <w:r>
-        <w:rPr>
-          <w:color w:val="FF0000"/>
+          <w:sz w:val="24"/>
+          <w:szCs w:val="24"/>
+        </w:rPr>
+      </w:pPr>
+      <w:r>
+        <w:rPr>
           <w:sz w:val="24"/>
           <w:szCs w:val="24"/>
         </w:rPr>
@@ -2381,7 +2858,231 @@
           <w:sz w:val="24"/>
           <w:szCs w:val="24"/>
         </w:rPr>
-        <w:t>2.1 Wunschkriterien</w:t>
+        <w:t>1.2   Nicht-Funktionale Zielkriterien</w:t>
+      </w:r>
+    </w:p>
+    <w:p>
+      <w:pPr>
+        <w:spacing w:line="360" w:lineRule="auto"/>
+        <w:jc w:val="both"/>
+        <w:rPr>
+          <w:sz w:val="24"/>
+          <w:szCs w:val="24"/>
+        </w:rPr>
+      </w:pPr>
+      <w:r>
+        <w:rPr>
+          <w:sz w:val="24"/>
+          <w:szCs w:val="24"/>
+        </w:rPr>
+        <w:t>Über die funktionalen Zielkriterien hinaus gilt es für uns nicht-funktionale Zielkriterien zu definieren. Diese Beschreiben Anforderungen an das System, die nicht fachlicher Natur sind, jedoch entscheidend zur Anwendbarkeit des Systems beitragen. Darunter fallen Aspekte der Qualitätsanforderungen, Sicherheitsanforderungen, wie auch Performanceanforderungen.</w:t>
+      </w:r>
+    </w:p>
+    <w:p>
+      <w:pPr>
+        <w:spacing w:line="360" w:lineRule="auto"/>
+        <w:jc w:val="both"/>
+        <w:rPr>
+          <w:sz w:val="24"/>
+          <w:szCs w:val="24"/>
+        </w:rPr>
+      </w:pPr>
+    </w:p>
+    <w:p>
+      <w:pPr>
+        <w:pStyle w:val="Listenabsatz"/>
+        <w:numPr>
+          <w:ilvl w:val="0"/>
+          <w:numId w:val="10"/>
+        </w:numPr>
+        <w:spacing w:line="360" w:lineRule="auto"/>
+        <w:rPr>
+          <w:sz w:val="24"/>
+          <w:szCs w:val="24"/>
+        </w:rPr>
+      </w:pPr>
+      <w:r>
+        <w:rPr>
+          <w:sz w:val="24"/>
+          <w:szCs w:val="24"/>
+        </w:rPr>
+        <w:t>Das System ist jederzeit erreichbar und ist so konzipiert, das Wartungsfenster minimal kurz sind.</w:t>
+      </w:r>
+    </w:p>
+    <w:p>
+      <w:pPr>
+        <w:pStyle w:val="Listenabsatz"/>
+        <w:numPr>
+          <w:ilvl w:val="0"/>
+          <w:numId w:val="10"/>
+        </w:numPr>
+        <w:spacing w:line="360" w:lineRule="auto"/>
+        <w:rPr>
+          <w:sz w:val="24"/>
+          <w:szCs w:val="24"/>
+        </w:rPr>
+      </w:pPr>
+      <w:r>
+        <w:rPr>
+          <w:sz w:val="24"/>
+          <w:szCs w:val="24"/>
+        </w:rPr>
+        <w:t>Zeitverhalten: Das System muss innerhalb von 0,5 s das Ergebnis errechnet haben.</w:t>
+      </w:r>
+    </w:p>
+    <w:p>
+      <w:pPr>
+        <w:pStyle w:val="Listenabsatz"/>
+        <w:numPr>
+          <w:ilvl w:val="0"/>
+          <w:numId w:val="10"/>
+        </w:numPr>
+        <w:spacing w:line="360" w:lineRule="auto"/>
+        <w:rPr>
+          <w:sz w:val="24"/>
+          <w:szCs w:val="24"/>
+        </w:rPr>
+      </w:pPr>
+      <w:r>
+        <w:rPr>
+          <w:sz w:val="24"/>
+          <w:szCs w:val="24"/>
+        </w:rPr>
+        <w:t>Das System garantiert durchgehend die Sicherstellung der Datenintegrität.</w:t>
+      </w:r>
+    </w:p>
+    <w:p>
+      <w:pPr>
+        <w:pStyle w:val="Listenabsatz"/>
+        <w:numPr>
+          <w:ilvl w:val="0"/>
+          <w:numId w:val="10"/>
+        </w:numPr>
+        <w:spacing w:line="360" w:lineRule="auto"/>
+        <w:rPr>
+          <w:sz w:val="24"/>
+          <w:szCs w:val="24"/>
+        </w:rPr>
+      </w:pPr>
+      <w:r>
+        <w:rPr>
+          <w:sz w:val="24"/>
+          <w:szCs w:val="24"/>
+        </w:rPr>
+        <w:t>Die Software ist für eine wachsende Nutzergruppe skalierbar.</w:t>
+      </w:r>
+    </w:p>
+    <w:p>
+      <w:pPr>
+        <w:pStyle w:val="Listenabsatz"/>
+        <w:numPr>
+          <w:ilvl w:val="0"/>
+          <w:numId w:val="10"/>
+        </w:numPr>
+        <w:spacing w:line="360" w:lineRule="auto"/>
+        <w:rPr>
+          <w:sz w:val="24"/>
+          <w:szCs w:val="24"/>
+        </w:rPr>
+      </w:pPr>
+      <w:r>
+        <w:rPr>
+          <w:sz w:val="24"/>
+          <w:szCs w:val="24"/>
+        </w:rPr>
+        <w:t>Der Nutzer hat jederzeit selbst die Möglichkeit seine Daten zu löschen, indem er sein Profil zu löschen.</w:t>
+      </w:r>
+    </w:p>
+    <w:p>
+      <w:pPr>
+        <w:spacing w:line="360" w:lineRule="auto"/>
+        <w:rPr>
+          <w:sz w:val="24"/>
+          <w:szCs w:val="24"/>
+        </w:rPr>
+      </w:pPr>
+    </w:p>
+    <w:p>
+      <w:pPr>
+        <w:rPr>
+          <w:b/>
+          <w:bCs/>
+          <w:sz w:val="24"/>
+          <w:szCs w:val="24"/>
+        </w:rPr>
+      </w:pPr>
+      <w:r>
+        <w:rPr>
+          <w:b/>
+          <w:bCs/>
+          <w:sz w:val="24"/>
+          <w:szCs w:val="24"/>
+        </w:rPr>
+        <w:br w:type="page"/>
+      </w:r>
+      <w:r>
+        <w:rPr>
+          <w:b/>
+          <w:bCs/>
+          <w:sz w:val="24"/>
+          <w:szCs w:val="24"/>
+        </w:rPr>
+        <w:lastRenderedPageBreak/>
+        <w:t>1</w:t>
+      </w:r>
+      <w:r>
+        <w:rPr>
+          <w:b/>
+          <w:bCs/>
+          <w:sz w:val="24"/>
+          <w:szCs w:val="24"/>
+        </w:rPr>
+        <w:t>.</w:t>
+      </w:r>
+      <w:r>
+        <w:rPr>
+          <w:b/>
+          <w:bCs/>
+          <w:sz w:val="24"/>
+          <w:szCs w:val="24"/>
+        </w:rPr>
+        <w:t>3</w:t>
+      </w:r>
+      <w:r>
+        <w:rPr>
+          <w:b/>
+          <w:bCs/>
+          <w:sz w:val="24"/>
+          <w:szCs w:val="24"/>
+        </w:rPr>
+        <w:t xml:space="preserve"> </w:t>
+      </w:r>
+      <w:r>
+        <w:rPr>
+          <w:b/>
+          <w:bCs/>
+          <w:sz w:val="24"/>
+          <w:szCs w:val="24"/>
+        </w:rPr>
+        <w:t xml:space="preserve">  </w:t>
+      </w:r>
+      <w:r>
+        <w:rPr>
+          <w:b/>
+          <w:bCs/>
+          <w:sz w:val="24"/>
+          <w:szCs w:val="24"/>
+        </w:rPr>
+        <w:t xml:space="preserve">Funktionale </w:t>
+      </w:r>
+      <w:r>
+        <w:rPr>
+          <w:b/>
+          <w:bCs/>
+          <w:sz w:val="24"/>
+          <w:szCs w:val="24"/>
+        </w:rPr>
+        <w:t>Wunschkriterien</w:t>
       </w:r>
     </w:p>
     <w:p>
@@ -2561,19 +3262,134 @@
         </w:rPr>
         <w:t>Jedes Event kann unterschiedliche Ticketmöglichkeiten enthalten (bspw. Steh- und Sitzplätze)</w:t>
       </w:r>
-    </w:p>
-    <w:p>
-      <w:pPr>
-        <w:spacing w:line="360" w:lineRule="auto"/>
-        <w:rPr>
-          <w:sz w:val="24"/>
-          <w:szCs w:val="24"/>
-        </w:rPr>
-      </w:pPr>
-    </w:p>
-    <w:p>
-      <w:pPr>
-        <w:spacing w:line="360" w:lineRule="auto"/>
+      <w:r>
+        <w:rPr>
+          <w:sz w:val="24"/>
+          <w:szCs w:val="24"/>
+        </w:rPr>
+        <w:t>.</w:t>
+      </w:r>
+    </w:p>
+    <w:p>
+      <w:pPr>
+        <w:pStyle w:val="Listenabsatz"/>
+        <w:numPr>
+          <w:ilvl w:val="0"/>
+          <w:numId w:val="7"/>
+        </w:numPr>
+        <w:spacing w:line="360" w:lineRule="auto"/>
+        <w:jc w:val="both"/>
+        <w:rPr>
+          <w:sz w:val="24"/>
+          <w:szCs w:val="24"/>
+        </w:rPr>
+      </w:pPr>
+      <w:r>
+        <w:rPr>
+          <w:sz w:val="24"/>
+          <w:szCs w:val="24"/>
+        </w:rPr>
+        <w:t>Der Nutzer kann Events in einem „Interessiert“-Abschnitt speichern.</w:t>
+      </w:r>
+    </w:p>
+    <w:p>
+      <w:pPr>
+        <w:spacing w:line="360" w:lineRule="auto"/>
+        <w:jc w:val="both"/>
+        <w:rPr>
+          <w:sz w:val="24"/>
+          <w:szCs w:val="24"/>
+        </w:rPr>
+      </w:pPr>
+    </w:p>
+    <w:p>
+      <w:pPr>
+        <w:spacing w:line="360" w:lineRule="auto"/>
+        <w:jc w:val="both"/>
+        <w:rPr>
+          <w:b/>
+          <w:bCs/>
+          <w:sz w:val="24"/>
+          <w:szCs w:val="24"/>
+        </w:rPr>
+      </w:pPr>
+      <w:r>
+        <w:rPr>
+          <w:b/>
+          <w:bCs/>
+          <w:sz w:val="24"/>
+          <w:szCs w:val="24"/>
+        </w:rPr>
+        <w:t>1.4   Nicht-Funktionale Wunschkriterien</w:t>
+      </w:r>
+    </w:p>
+    <w:p>
+      <w:pPr>
+        <w:spacing w:line="360" w:lineRule="auto"/>
+        <w:jc w:val="both"/>
+        <w:rPr>
+          <w:sz w:val="24"/>
+          <w:szCs w:val="24"/>
+        </w:rPr>
+      </w:pPr>
+      <w:r>
+        <w:rPr>
+          <w:sz w:val="24"/>
+          <w:szCs w:val="24"/>
+        </w:rPr>
+        <w:t>Aspekt der nicht-funktionalen Kriterien haben wir nicht im Speziellen in den Wunschkriterien betrachtet. Dies hat die Ursache, dass wir sämtliche relevanten Nicht-Funktionalen Kriterien in den Zielkriterien betrachtet haben.</w:t>
+      </w:r>
+      <w:r>
+        <w:rPr>
+          <w:sz w:val="24"/>
+          <w:szCs w:val="24"/>
+        </w:rPr>
+        <w:t xml:space="preserve"> Darunter fallen Aspekte wie die Datensicherheit, die innerhalb des zeitlichen Rahmens kaum bis gar nicht sinnstiftend umsetzbar sind.</w:t>
+      </w:r>
+      <w:r>
+        <w:rPr>
+          <w:sz w:val="24"/>
+          <w:szCs w:val="24"/>
+        </w:rPr>
+        <w:t xml:space="preserve"> Alle weiteren Aspekte darüber hinaus haben wir als nicht relevant betrachtet. Nur folgendes Kriterium sahen wir als relevant genug für unsere Arbeit an, um dieses hier zu notieren.</w:t>
+      </w:r>
+    </w:p>
+    <w:p>
+      <w:pPr>
+        <w:spacing w:line="360" w:lineRule="auto"/>
+        <w:jc w:val="both"/>
+        <w:rPr>
+          <w:sz w:val="24"/>
+          <w:szCs w:val="24"/>
+        </w:rPr>
+      </w:pPr>
+    </w:p>
+    <w:p>
+      <w:pPr>
+        <w:pStyle w:val="Listenabsatz"/>
+        <w:numPr>
+          <w:ilvl w:val="0"/>
+          <w:numId w:val="12"/>
+        </w:numPr>
+        <w:spacing w:line="360" w:lineRule="auto"/>
+        <w:jc w:val="both"/>
+        <w:rPr>
+          <w:sz w:val="24"/>
+          <w:szCs w:val="24"/>
+        </w:rPr>
+      </w:pPr>
+      <w:r>
+        <w:rPr>
+          <w:sz w:val="24"/>
+          <w:szCs w:val="24"/>
+        </w:rPr>
+        <w:t>IT-Software: Die Software blockiert nach drei Fehlversuchen die Anmeldung für 30 Sekunden.</w:t>
+      </w:r>
+    </w:p>
+    <w:p>
+      <w:pPr>
+        <w:spacing w:line="360" w:lineRule="auto"/>
+        <w:jc w:val="both"/>
         <w:rPr>
           <w:sz w:val="24"/>
           <w:szCs w:val="24"/>
@@ -2586,15 +3402,6 @@
         </w:rPr>
         <w:br w:type="page"/>
       </w:r>
-    </w:p>
-    <w:p>
-      <w:pPr>
-        <w:spacing w:line="360" w:lineRule="auto"/>
-        <w:rPr>
-          <w:sz w:val="32"/>
-          <w:szCs w:val="32"/>
-        </w:rPr>
-      </w:pPr>
       <w:r>
         <w:rPr>
           <w:b/>
@@ -2654,37 +3461,17 @@
           <w:sz w:val="24"/>
           <w:szCs w:val="24"/>
         </w:rPr>
-        <w:t>2.1 Anwendungsbereiche</w:t>
-      </w:r>
-    </w:p>
-    <w:p>
-      <w:pPr>
-        <w:spacing w:line="360" w:lineRule="auto"/>
-        <w:rPr>
-          <w:sz w:val="24"/>
-          <w:szCs w:val="24"/>
-        </w:rPr>
-      </w:pPr>
-    </w:p>
-    <w:p>
-      <w:pPr>
-        <w:spacing w:line="360" w:lineRule="auto"/>
-        <w:rPr>
-          <w:sz w:val="24"/>
-          <w:szCs w:val="24"/>
-        </w:rPr>
-      </w:pPr>
-    </w:p>
-    <w:p>
-      <w:pPr>
-        <w:spacing w:line="360" w:lineRule="auto"/>
+        <w:t xml:space="preserve">2.1 </w:t>
+      </w:r>
+      <w:r>
         <w:rPr>
           <w:b/>
           <w:bCs/>
           <w:sz w:val="24"/>
           <w:szCs w:val="24"/>
         </w:rPr>
-      </w:pPr>
+        <w:t xml:space="preserve">  </w:t>
+      </w:r>
       <w:r>
         <w:rPr>
           <w:b/>
@@ -2692,17 +3479,262 @@
           <w:sz w:val="24"/>
           <w:szCs w:val="24"/>
         </w:rPr>
-        <w:t>2.2 Zielgruppen</w:t>
-      </w:r>
-    </w:p>
-    <w:p>
-      <w:pPr>
-        <w:spacing w:line="360" w:lineRule="auto"/>
-        <w:rPr>
-          <w:sz w:val="24"/>
-          <w:szCs w:val="24"/>
-        </w:rPr>
-      </w:pPr>
+        <w:t>Anwendungsbereiche</w:t>
+      </w:r>
+    </w:p>
+    <w:p>
+      <w:pPr>
+        <w:spacing w:line="360" w:lineRule="auto"/>
+        <w:jc w:val="both"/>
+        <w:rPr>
+          <w:sz w:val="24"/>
+          <w:szCs w:val="24"/>
+        </w:rPr>
+      </w:pPr>
+      <w:r>
+        <w:rPr>
+          <w:sz w:val="24"/>
+          <w:szCs w:val="24"/>
+        </w:rPr>
+        <w:t xml:space="preserve">Das Eventmanagementsystem soll zentral als Plattform zur Verknüpfung zwischen Käufer und Verkäufer dienen, um so </w:t>
+      </w:r>
+      <w:r>
+        <w:rPr>
+          <w:sz w:val="24"/>
+          <w:szCs w:val="24"/>
+        </w:rPr>
+        <w:t>die Tickets, die der Verkäufer verkaufen will an den Käufer bringen zu bringen. Dabei hat eine solche Plattform</w:t>
+      </w:r>
+      <w:r>
+        <w:rPr>
+          <w:sz w:val="24"/>
+          <w:szCs w:val="24"/>
+        </w:rPr>
+        <w:t xml:space="preserve"> den Vorteil, der</w:t>
+      </w:r>
+      <w:r>
+        <w:rPr>
+          <w:sz w:val="24"/>
+          <w:szCs w:val="24"/>
+        </w:rPr>
+        <w:t xml:space="preserve"> leichte</w:t>
+      </w:r>
+      <w:r>
+        <w:rPr>
+          <w:sz w:val="24"/>
+          <w:szCs w:val="24"/>
+        </w:rPr>
+        <w:t>n</w:t>
+      </w:r>
+      <w:r>
+        <w:rPr>
+          <w:sz w:val="24"/>
+          <w:szCs w:val="24"/>
+        </w:rPr>
+        <w:t xml:space="preserve"> Erreichbarkeit</w:t>
+      </w:r>
+      <w:r>
+        <w:rPr>
+          <w:sz w:val="24"/>
+          <w:szCs w:val="24"/>
+        </w:rPr>
+        <w:t xml:space="preserve"> und der Zentralisierung unterschiedlichster Verkäufer und Events.</w:t>
+      </w:r>
+    </w:p>
+    <w:p>
+      <w:pPr>
+        <w:spacing w:line="360" w:lineRule="auto"/>
+        <w:rPr>
+          <w:sz w:val="24"/>
+          <w:szCs w:val="24"/>
+        </w:rPr>
+      </w:pPr>
+    </w:p>
+    <w:p>
+      <w:pPr>
+        <w:spacing w:line="360" w:lineRule="auto"/>
+        <w:rPr>
+          <w:b/>
+          <w:bCs/>
+          <w:sz w:val="24"/>
+          <w:szCs w:val="24"/>
+        </w:rPr>
+      </w:pPr>
+      <w:r>
+        <w:rPr>
+          <w:b/>
+          <w:bCs/>
+          <w:sz w:val="24"/>
+          <w:szCs w:val="24"/>
+        </w:rPr>
+        <w:t xml:space="preserve">2.2 </w:t>
+      </w:r>
+      <w:r>
+        <w:rPr>
+          <w:b/>
+          <w:bCs/>
+          <w:sz w:val="24"/>
+          <w:szCs w:val="24"/>
+        </w:rPr>
+        <w:t xml:space="preserve">  </w:t>
+      </w:r>
+      <w:r>
+        <w:rPr>
+          <w:b/>
+          <w:bCs/>
+          <w:sz w:val="24"/>
+          <w:szCs w:val="24"/>
+        </w:rPr>
+        <w:t>Zielgruppen</w:t>
+      </w:r>
+    </w:p>
+    <w:p>
+      <w:pPr>
+        <w:spacing w:line="360" w:lineRule="auto"/>
+        <w:jc w:val="both"/>
+        <w:rPr>
+          <w:sz w:val="24"/>
+          <w:szCs w:val="24"/>
+        </w:rPr>
+      </w:pPr>
+      <w:r>
+        <w:rPr>
+          <w:sz w:val="24"/>
+          <w:szCs w:val="24"/>
+        </w:rPr>
+        <w:t>Das System wendet sich an jeden Nutzer, der Eintrittskarten für verschiedenste Events benötigt (mit der Einschränkung, dass das entsprechende Event im System vorhanden sein muss). Gleichzeitig wendet sich das System an Veranstaltungsagenturen, um Ihnen einen Möglichkeit zu bieten ihre Events verkaufen zu können und so eine breitestmögliche Gruppe ansprechen zu können.</w:t>
+      </w:r>
+    </w:p>
+    <w:p>
+      <w:pPr>
+        <w:spacing w:line="360" w:lineRule="auto"/>
+        <w:jc w:val="both"/>
+        <w:rPr>
+          <w:sz w:val="24"/>
+          <w:szCs w:val="24"/>
+        </w:rPr>
+      </w:pPr>
+      <w:r>
+        <w:rPr>
+          <w:sz w:val="24"/>
+          <w:szCs w:val="24"/>
+        </w:rPr>
+        <w:t>Daher ist der Zentrale Mehrwert dieser Plattform darin zu erkennen, beiden Seiten eine größtmögliche Gruppe an Verkäufern / Käufern zu bieten und dies auf eine Plattform zentralisiert.</w:t>
+      </w:r>
+    </w:p>
+    <w:p>
+      <w:pPr>
+        <w:spacing w:line="360" w:lineRule="auto"/>
+        <w:jc w:val="both"/>
+        <w:rPr>
+          <w:sz w:val="24"/>
+          <w:szCs w:val="24"/>
+        </w:rPr>
+      </w:pPr>
+    </w:p>
+    <w:p>
+      <w:pPr>
+        <w:spacing w:line="360" w:lineRule="auto"/>
+        <w:jc w:val="both"/>
+        <w:rPr>
+          <w:b/>
+          <w:bCs/>
+          <w:sz w:val="24"/>
+          <w:szCs w:val="24"/>
+        </w:rPr>
+      </w:pPr>
+      <w:r>
+        <w:rPr>
+          <w:b/>
+          <w:bCs/>
+          <w:sz w:val="24"/>
+          <w:szCs w:val="24"/>
+        </w:rPr>
+        <w:t>2.3   Betriebsbedingungen</w:t>
+      </w:r>
+    </w:p>
+    <w:p>
+      <w:pPr>
+        <w:spacing w:line="360" w:lineRule="auto"/>
+        <w:jc w:val="both"/>
+        <w:rPr>
+          <w:sz w:val="24"/>
+          <w:szCs w:val="24"/>
+        </w:rPr>
+      </w:pPr>
+      <w:r>
+        <w:rPr>
+          <w:sz w:val="24"/>
+          <w:szCs w:val="24"/>
+        </w:rPr>
+        <w:t>Dieses System soll sich bezüglich der Betriebsbedingungen nicht wesentlichen von anderen Internetdiensten bzw. -anwendungen unterscheiden.</w:t>
+      </w:r>
+    </w:p>
+    <w:p>
+      <w:pPr>
+        <w:pStyle w:val="Listenabsatz"/>
+        <w:numPr>
+          <w:ilvl w:val="0"/>
+          <w:numId w:val="8"/>
+        </w:numPr>
+        <w:spacing w:line="360" w:lineRule="auto"/>
+        <w:jc w:val="both"/>
+        <w:rPr>
+          <w:sz w:val="24"/>
+          <w:szCs w:val="24"/>
+        </w:rPr>
+      </w:pPr>
+      <w:r>
+        <w:rPr>
+          <w:sz w:val="24"/>
+          <w:szCs w:val="24"/>
+        </w:rPr>
+        <w:t>Betriebsdauer: täglich, 24 Stunden</w:t>
+      </w:r>
+    </w:p>
+    <w:p>
+      <w:pPr>
+        <w:pStyle w:val="Listenabsatz"/>
+        <w:numPr>
+          <w:ilvl w:val="0"/>
+          <w:numId w:val="8"/>
+        </w:numPr>
+        <w:spacing w:line="360" w:lineRule="auto"/>
+        <w:jc w:val="both"/>
+        <w:rPr>
+          <w:sz w:val="24"/>
+          <w:szCs w:val="24"/>
+        </w:rPr>
+      </w:pPr>
+      <w:r>
+        <w:rPr>
+          <w:sz w:val="24"/>
+          <w:szCs w:val="24"/>
+        </w:rPr>
+        <w:t>Wartungsfrei</w:t>
+      </w:r>
+    </w:p>
+    <w:p>
+      <w:pPr>
+        <w:pStyle w:val="Listenabsatz"/>
+        <w:numPr>
+          <w:ilvl w:val="0"/>
+          <w:numId w:val="8"/>
+        </w:numPr>
+        <w:spacing w:line="360" w:lineRule="auto"/>
+        <w:jc w:val="both"/>
+        <w:rPr>
+          <w:sz w:val="24"/>
+          <w:szCs w:val="24"/>
+        </w:rPr>
+      </w:pPr>
+      <w:r>
+        <w:rPr>
+          <w:sz w:val="24"/>
+          <w:szCs w:val="24"/>
+        </w:rPr>
+        <w:t>Automatisierte Sicherung der Datenbank, durch das zugrundeliegende System</w:t>
+      </w:r>
     </w:p>
     <w:p>
       <w:pPr>
@@ -2737,236 +3769,265 @@
           <w:szCs w:val="32"/>
         </w:rPr>
         <w:lastRenderedPageBreak/>
-        <w:t>3   Produkteinsatz</w:t>
-      </w:r>
-    </w:p>
-    <w:p>
-      <w:pPr>
-        <w:spacing w:line="360" w:lineRule="auto"/>
-        <w:rPr>
-          <w:i/>
-          <w:iCs/>
-          <w:color w:val="215E99" w:themeColor="text2" w:themeTint="BF"/>
-          <w:sz w:val="24"/>
-          <w:szCs w:val="24"/>
-        </w:rPr>
-      </w:pPr>
-      <w:r>
-        <w:rPr>
-          <w:i/>
-          <w:iCs/>
-          <w:color w:val="215E99" w:themeColor="text2" w:themeTint="BF"/>
-          <w:sz w:val="24"/>
-          <w:szCs w:val="24"/>
-        </w:rPr>
-        <w:t>Welche Software und Hardware wird benötigt?</w:t>
-      </w:r>
-    </w:p>
-    <w:p>
-      <w:pPr>
-        <w:spacing w:line="360" w:lineRule="auto"/>
-        <w:rPr>
-          <w:sz w:val="24"/>
-          <w:szCs w:val="24"/>
-        </w:rPr>
-      </w:pPr>
-      <w:r>
-        <w:rPr>
-          <w:sz w:val="24"/>
-          <w:szCs w:val="24"/>
-        </w:rPr>
-        <w:t>xxx</w:t>
-      </w:r>
-    </w:p>
-    <w:p>
-      <w:pPr>
-        <w:spacing w:line="360" w:lineRule="auto"/>
-        <w:rPr>
-          <w:sz w:val="24"/>
-          <w:szCs w:val="24"/>
-        </w:rPr>
-      </w:pPr>
-    </w:p>
-    <w:p>
-      <w:pPr>
-        <w:spacing w:line="360" w:lineRule="auto"/>
-        <w:rPr>
-          <w:b/>
-          <w:bCs/>
-          <w:sz w:val="24"/>
-          <w:szCs w:val="24"/>
-        </w:rPr>
-      </w:pPr>
-      <w:r>
-        <w:rPr>
-          <w:b/>
-          <w:bCs/>
-          <w:sz w:val="24"/>
-          <w:szCs w:val="24"/>
-        </w:rPr>
-        <w:t>3.1 Software</w:t>
-      </w:r>
-    </w:p>
-    <w:p>
-      <w:pPr>
-        <w:spacing w:line="360" w:lineRule="auto"/>
-        <w:rPr>
-          <w:sz w:val="24"/>
-          <w:szCs w:val="24"/>
-        </w:rPr>
-      </w:pPr>
-      <w:r>
-        <w:rPr>
-          <w:sz w:val="24"/>
-          <w:szCs w:val="24"/>
-        </w:rPr>
-        <w:t>xxx</w:t>
-      </w:r>
-    </w:p>
-    <w:p>
-      <w:pPr>
-        <w:spacing w:line="360" w:lineRule="auto"/>
-        <w:rPr>
-          <w:sz w:val="24"/>
-          <w:szCs w:val="24"/>
-        </w:rPr>
-      </w:pPr>
-    </w:p>
-    <w:p>
-      <w:pPr>
-        <w:spacing w:line="360" w:lineRule="auto"/>
-        <w:rPr>
-          <w:b/>
-          <w:bCs/>
-          <w:sz w:val="24"/>
-          <w:szCs w:val="24"/>
-        </w:rPr>
-      </w:pPr>
-      <w:r>
-        <w:rPr>
-          <w:b/>
-          <w:bCs/>
-          <w:sz w:val="24"/>
-          <w:szCs w:val="24"/>
-        </w:rPr>
-        <w:t>3.2 Hardware</w:t>
-      </w:r>
-    </w:p>
-    <w:p>
-      <w:pPr>
-        <w:spacing w:line="360" w:lineRule="auto"/>
-        <w:rPr>
-          <w:sz w:val="24"/>
-          <w:szCs w:val="24"/>
-        </w:rPr>
-      </w:pPr>
-      <w:r>
-        <w:rPr>
-          <w:sz w:val="24"/>
-          <w:szCs w:val="24"/>
-        </w:rPr>
-        <w:t>xxx</w:t>
-      </w:r>
-    </w:p>
-    <w:p>
-      <w:pPr>
-        <w:rPr>
-          <w:sz w:val="24"/>
-          <w:szCs w:val="24"/>
-        </w:rPr>
-      </w:pPr>
-      <w:r>
-        <w:rPr>
-          <w:sz w:val="24"/>
-          <w:szCs w:val="24"/>
-        </w:rPr>
-        <w:br w:type="page"/>
-      </w:r>
-    </w:p>
-    <w:p>
-      <w:pPr>
-        <w:spacing w:line="360" w:lineRule="auto"/>
+        <w:t>3   Produkt</w:t>
+      </w:r>
+      <w:r>
         <w:rPr>
           <w:b/>
           <w:bCs/>
           <w:sz w:val="32"/>
           <w:szCs w:val="32"/>
         </w:rPr>
-      </w:pPr>
-      <w:r>
+        <w:t>funktionen</w:t>
+      </w:r>
+    </w:p>
+    <w:p>
+      <w:pPr>
+        <w:rPr>
+          <w:i/>
+          <w:iCs/>
+          <w:color w:val="215E99" w:themeColor="text2" w:themeTint="BF"/>
+          <w:sz w:val="24"/>
+          <w:szCs w:val="24"/>
+        </w:rPr>
+      </w:pPr>
+      <w:r>
+        <w:rPr>
+          <w:i/>
+          <w:iCs/>
+          <w:color w:val="215E99" w:themeColor="text2" w:themeTint="BF"/>
+          <w:sz w:val="24"/>
+          <w:szCs w:val="24"/>
+        </w:rPr>
+        <w:t>Was leistet das Produkt aus Benutzersicht?</w:t>
+      </w:r>
+    </w:p>
+    <w:p>
+      <w:pPr>
+        <w:rPr>
+          <w:sz w:val="24"/>
+          <w:szCs w:val="24"/>
+        </w:rPr>
+      </w:pPr>
+      <w:r>
+        <w:rPr>
+          <w:sz w:val="24"/>
+          <w:szCs w:val="24"/>
+        </w:rPr>
+        <w:t>xxx</w:t>
+      </w:r>
+    </w:p>
+    <w:p>
+      <w:pPr>
+        <w:rPr>
+          <w:sz w:val="24"/>
+          <w:szCs w:val="24"/>
+        </w:rPr>
+      </w:pPr>
+    </w:p>
+    <w:p>
+      <w:pPr>
+        <w:rPr>
+          <w:b/>
+          <w:bCs/>
+          <w:sz w:val="24"/>
+          <w:szCs w:val="24"/>
+        </w:rPr>
+      </w:pPr>
+      <w:r>
+        <w:rPr>
+          <w:b/>
+          <w:bCs/>
+          <w:sz w:val="24"/>
+          <w:szCs w:val="24"/>
+        </w:rPr>
+        <w:t>4.1</w:t>
+      </w:r>
+      <w:r>
+        <w:rPr>
+          <w:b/>
+          <w:bCs/>
+          <w:sz w:val="24"/>
+          <w:szCs w:val="24"/>
+        </w:rPr>
+        <w:t xml:space="preserve"> </w:t>
+      </w:r>
+      <w:r>
+        <w:rPr>
+          <w:b/>
+          <w:bCs/>
+          <w:sz w:val="24"/>
+          <w:szCs w:val="24"/>
+        </w:rPr>
+        <w:t xml:space="preserve">  </w:t>
+      </w:r>
+      <w:r>
+        <w:rPr>
+          <w:b/>
+          <w:bCs/>
+          <w:sz w:val="24"/>
+          <w:szCs w:val="24"/>
+        </w:rPr>
+        <w:t>Ben</w:t>
+      </w:r>
+      <w:r>
+        <w:rPr>
+          <w:b/>
+          <w:bCs/>
+          <w:sz w:val="24"/>
+          <w:szCs w:val="24"/>
+        </w:rPr>
+        <w:t>utzerfunktionen</w:t>
+      </w:r>
+    </w:p>
+    <w:p>
+      <w:pPr>
+        <w:rPr>
+          <w:sz w:val="24"/>
+          <w:szCs w:val="24"/>
+        </w:rPr>
+      </w:pPr>
+    </w:p>
+    <w:p>
+      <w:pPr>
+        <w:rPr>
+          <w:sz w:val="24"/>
+          <w:szCs w:val="24"/>
+        </w:rPr>
+      </w:pPr>
+    </w:p>
+    <w:p>
+      <w:pPr>
+        <w:rPr>
+          <w:b/>
+          <w:bCs/>
+          <w:sz w:val="24"/>
+          <w:szCs w:val="24"/>
+        </w:rPr>
+      </w:pPr>
+      <w:r>
+        <w:rPr>
+          <w:b/>
+          <w:bCs/>
+          <w:sz w:val="24"/>
+          <w:szCs w:val="24"/>
+        </w:rPr>
+        <w:t>4.2   Käuferfunktionen</w:t>
+      </w:r>
+    </w:p>
+    <w:p>
+      <w:pPr>
+        <w:rPr>
+          <w:sz w:val="24"/>
+          <w:szCs w:val="24"/>
+        </w:rPr>
+      </w:pPr>
+    </w:p>
+    <w:p>
+      <w:pPr>
+        <w:rPr>
+          <w:sz w:val="24"/>
+          <w:szCs w:val="24"/>
+        </w:rPr>
+      </w:pPr>
+    </w:p>
+    <w:p>
+      <w:pPr>
+        <w:rPr>
+          <w:b/>
+          <w:bCs/>
+          <w:sz w:val="24"/>
+          <w:szCs w:val="24"/>
+        </w:rPr>
+      </w:pPr>
+      <w:r>
+        <w:rPr>
+          <w:b/>
+          <w:bCs/>
+          <w:sz w:val="24"/>
+          <w:szCs w:val="24"/>
+        </w:rPr>
+        <w:t>4.3   Verkäuferfunktionen</w:t>
+      </w:r>
+    </w:p>
+    <w:p>
+      <w:pPr>
+        <w:rPr>
+          <w:sz w:val="24"/>
+          <w:szCs w:val="24"/>
+        </w:rPr>
+      </w:pPr>
+    </w:p>
+    <w:p>
+      <w:pPr>
+        <w:rPr>
+          <w:sz w:val="24"/>
+          <w:szCs w:val="24"/>
+        </w:rPr>
+      </w:pPr>
+    </w:p>
+    <w:p>
+      <w:pPr>
+        <w:rPr>
+          <w:b/>
+          <w:bCs/>
+          <w:sz w:val="24"/>
+          <w:szCs w:val="24"/>
+        </w:rPr>
+      </w:pPr>
+      <w:r>
+        <w:rPr>
+          <w:b/>
+          <w:bCs/>
+          <w:sz w:val="24"/>
+          <w:szCs w:val="24"/>
+        </w:rPr>
+        <w:t>4.4   Administratorfunktionen</w:t>
+      </w:r>
+    </w:p>
+    <w:p>
+      <w:pPr>
+        <w:rPr>
+          <w:sz w:val="24"/>
+          <w:szCs w:val="24"/>
+        </w:rPr>
+      </w:pPr>
+    </w:p>
+    <w:p>
+      <w:pPr>
+        <w:rPr>
+          <w:sz w:val="24"/>
+          <w:szCs w:val="24"/>
+        </w:rPr>
+      </w:pPr>
+      <w:r>
+        <w:rPr>
+          <w:sz w:val="24"/>
+          <w:szCs w:val="24"/>
+        </w:rPr>
+        <w:br w:type="page"/>
+      </w:r>
+    </w:p>
+    <w:p>
+      <w:pPr>
+        <w:spacing w:line="360" w:lineRule="auto"/>
         <w:rPr>
           <w:b/>
           <w:bCs/>
           <w:sz w:val="32"/>
           <w:szCs w:val="32"/>
         </w:rPr>
-        <w:lastRenderedPageBreak/>
-        <w:t>4   Funktionale Anforderungen</w:t>
-      </w:r>
-    </w:p>
-    <w:p>
-      <w:pPr>
-        <w:spacing w:line="360" w:lineRule="auto"/>
-        <w:rPr>
-          <w:i/>
-          <w:iCs/>
-          <w:color w:val="215E99" w:themeColor="text2" w:themeTint="BF"/>
-          <w:sz w:val="24"/>
-          <w:szCs w:val="24"/>
-        </w:rPr>
-      </w:pPr>
-      <w:r>
-        <w:rPr>
-          <w:i/>
-          <w:iCs/>
-          <w:color w:val="215E99" w:themeColor="text2" w:themeTint="BF"/>
-          <w:sz w:val="24"/>
-          <w:szCs w:val="24"/>
-        </w:rPr>
-        <w:t>Was leistet das Produkt aus Nutzersicht?</w:t>
-      </w:r>
-    </w:p>
-    <w:p>
-      <w:pPr>
-        <w:spacing w:line="360" w:lineRule="auto"/>
-        <w:rPr>
-          <w:sz w:val="24"/>
-          <w:szCs w:val="24"/>
-        </w:rPr>
-      </w:pPr>
-      <w:r>
-        <w:rPr>
-          <w:sz w:val="24"/>
-          <w:szCs w:val="24"/>
-        </w:rPr>
-        <w:t>xxx</w:t>
-      </w:r>
-    </w:p>
-    <w:p>
-      <w:pPr>
-        <w:rPr>
-          <w:sz w:val="24"/>
-          <w:szCs w:val="24"/>
-        </w:rPr>
-      </w:pPr>
-      <w:r>
-        <w:rPr>
-          <w:sz w:val="24"/>
-          <w:szCs w:val="24"/>
-        </w:rPr>
-        <w:br w:type="page"/>
-      </w:r>
-    </w:p>
-    <w:p>
-      <w:pPr>
-        <w:spacing w:line="360" w:lineRule="auto"/>
+      </w:pPr>
+      <w:r>
         <w:rPr>
           <w:b/>
           <w:bCs/>
           <w:sz w:val="32"/>
           <w:szCs w:val="32"/>
         </w:rPr>
-      </w:pPr>
+        <w:lastRenderedPageBreak/>
+        <w:t>4</w:t>
+      </w:r>
       <w:r>
         <w:rPr>
           <w:b/>
@@ -2974,8 +4035,7 @@
           <w:sz w:val="32"/>
           <w:szCs w:val="32"/>
         </w:rPr>
-        <w:lastRenderedPageBreak/>
-        <w:t>5   Nicht-Funktionale Anforderungen</w:t>
+        <w:t xml:space="preserve">   Produktdaten</w:t>
       </w:r>
     </w:p>
     <w:p>
@@ -2997,7 +4057,7 @@
           <w:sz w:val="24"/>
           <w:szCs w:val="24"/>
         </w:rPr>
-        <w:t>Was leistet das Produkt auf Benutzersicht?</w:t>
+        <w:t>Was speichert das Produkt (langfristig) aus Benutzersicht?</w:t>
       </w:r>
     </w:p>
     <w:p>
@@ -3049,81 +4109,16 @@
           <w:szCs w:val="32"/>
         </w:rPr>
         <w:lastRenderedPageBreak/>
-        <w:t>6   Produktdaten</w:t>
-      </w:r>
-    </w:p>
-    <w:p>
-      <w:pPr>
-        <w:spacing w:line="360" w:lineRule="auto"/>
-        <w:rPr>
-          <w:i/>
-          <w:iCs/>
-          <w:color w:val="215E99" w:themeColor="text2" w:themeTint="BF"/>
-          <w:sz w:val="24"/>
-          <w:szCs w:val="24"/>
-        </w:rPr>
-      </w:pPr>
-      <w:r>
-        <w:rPr>
-          <w:i/>
-          <w:iCs/>
-          <w:color w:val="215E99" w:themeColor="text2" w:themeTint="BF"/>
-          <w:sz w:val="24"/>
-          <w:szCs w:val="24"/>
-        </w:rPr>
-        <w:t>Was speichert das Produkt (langfristig) aus Benutzersicht?</w:t>
-      </w:r>
-    </w:p>
-    <w:p>
-      <w:pPr>
-        <w:spacing w:line="360" w:lineRule="auto"/>
-        <w:rPr>
-          <w:sz w:val="24"/>
-          <w:szCs w:val="24"/>
-        </w:rPr>
-      </w:pPr>
-      <w:r>
-        <w:rPr>
-          <w:sz w:val="24"/>
-          <w:szCs w:val="24"/>
-        </w:rPr>
-        <w:t>xxx</w:t>
-      </w:r>
-    </w:p>
-    <w:p>
-      <w:pPr>
-        <w:rPr>
-          <w:sz w:val="24"/>
-          <w:szCs w:val="24"/>
-        </w:rPr>
-      </w:pPr>
-      <w:r>
-        <w:rPr>
-          <w:sz w:val="24"/>
-          <w:szCs w:val="24"/>
-        </w:rPr>
-        <w:br w:type="page"/>
-      </w:r>
-    </w:p>
-    <w:p>
-      <w:pPr>
-        <w:spacing w:line="360" w:lineRule="auto"/>
+        <w:t>5</w:t>
+      </w:r>
+      <w:r>
         <w:rPr>
           <w:b/>
           <w:bCs/>
           <w:sz w:val="32"/>
           <w:szCs w:val="32"/>
         </w:rPr>
-      </w:pPr>
-      <w:r>
-        <w:rPr>
-          <w:b/>
-          <w:bCs/>
-          <w:sz w:val="32"/>
-          <w:szCs w:val="32"/>
-        </w:rPr>
-        <w:lastRenderedPageBreak/>
-        <w:t>7   Qualitätszielbestimmungen</w:t>
+        <w:t xml:space="preserve">   Qualitätszielbestimmungen</w:t>
       </w:r>
     </w:p>
     <w:p>
@@ -3371,6 +4366,13 @@
                 <w:szCs w:val="24"/>
               </w:rPr>
             </w:pPr>
+            <w:r>
+              <w:rPr>
+                <w:sz w:val="24"/>
+                <w:szCs w:val="24"/>
+              </w:rPr>
+              <w:t>X</w:t>
+            </w:r>
           </w:p>
         </w:tc>
         <w:tc>
@@ -3442,6 +4444,13 @@
                 <w:szCs w:val="24"/>
               </w:rPr>
             </w:pPr>
+            <w:r>
+              <w:rPr>
+                <w:sz w:val="24"/>
+                <w:szCs w:val="24"/>
+              </w:rPr>
+              <w:t>X</w:t>
+            </w:r>
           </w:p>
         </w:tc>
         <w:tc>
@@ -3528,6 +4537,13 @@
                 <w:szCs w:val="24"/>
               </w:rPr>
             </w:pPr>
+            <w:r>
+              <w:rPr>
+                <w:sz w:val="24"/>
+                <w:szCs w:val="24"/>
+              </w:rPr>
+              <w:t>X</w:t>
+            </w:r>
           </w:p>
         </w:tc>
         <w:tc>
@@ -3629,6 +4645,13 @@
                 <w:szCs w:val="24"/>
               </w:rPr>
             </w:pPr>
+            <w:r>
+              <w:rPr>
+                <w:sz w:val="24"/>
+                <w:szCs w:val="24"/>
+              </w:rPr>
+              <w:t>X</w:t>
+            </w:r>
           </w:p>
         </w:tc>
         <w:tc>
@@ -3730,6 +4753,13 @@
                 <w:szCs w:val="24"/>
               </w:rPr>
             </w:pPr>
+            <w:r>
+              <w:rPr>
+                <w:sz w:val="24"/>
+                <w:szCs w:val="24"/>
+              </w:rPr>
+              <w:t>X</w:t>
+            </w:r>
           </w:p>
         </w:tc>
         <w:tc>
@@ -3831,6 +4861,13 @@
                 <w:szCs w:val="24"/>
               </w:rPr>
             </w:pPr>
+            <w:r>
+              <w:rPr>
+                <w:sz w:val="24"/>
+                <w:szCs w:val="24"/>
+              </w:rPr>
+              <w:t>x</w:t>
+            </w:r>
           </w:p>
         </w:tc>
       </w:tr>
@@ -3887,6 +4924,13 @@
                 <w:szCs w:val="24"/>
               </w:rPr>
             </w:pPr>
+            <w:r>
+              <w:rPr>
+                <w:sz w:val="24"/>
+                <w:szCs w:val="24"/>
+              </w:rPr>
+              <w:t>x</w:t>
+            </w:r>
           </w:p>
         </w:tc>
         <w:tc>
@@ -3954,7 +4998,7 @@
           <w:szCs w:val="32"/>
         </w:rPr>
         <w:lastRenderedPageBreak/>
-        <w:t>8</w:t>
+        <w:t>6</w:t>
       </w:r>
       <w:r>
         <w:rPr>
@@ -3985,43 +5029,24 @@
           <w:sz w:val="24"/>
           <w:szCs w:val="24"/>
         </w:rPr>
-        <w:t xml:space="preserve">Welche Software und Hardware wird </w:t>
-      </w:r>
-      <w:r>
-        <w:rPr>
-          <w:i/>
-          <w:iCs/>
-          <w:color w:val="215E99" w:themeColor="text2" w:themeTint="BF"/>
-          <w:sz w:val="24"/>
-          <w:szCs w:val="24"/>
-        </w:rPr>
-        <w:t xml:space="preserve">in der Laufzeitumgebung </w:t>
-      </w:r>
-      <w:r>
-        <w:rPr>
-          <w:i/>
-          <w:iCs/>
-          <w:color w:val="215E99" w:themeColor="text2" w:themeTint="BF"/>
-          <w:sz w:val="24"/>
-          <w:szCs w:val="24"/>
-        </w:rPr>
-        <w:t>benötigt?</w:t>
-      </w:r>
-    </w:p>
-    <w:p>
-      <w:pPr>
-        <w:spacing w:line="360" w:lineRule="auto"/>
-        <w:rPr>
-          <w:sz w:val="24"/>
-          <w:szCs w:val="24"/>
-        </w:rPr>
-      </w:pPr>
-      <w:r>
-        <w:rPr>
-          <w:sz w:val="24"/>
-          <w:szCs w:val="24"/>
-        </w:rPr>
-        <w:t>xxx</w:t>
+        <w:t>Welche Software und Hardware wird benötigt?</w:t>
+      </w:r>
+    </w:p>
+    <w:p>
+      <w:pPr>
+        <w:spacing w:line="360" w:lineRule="auto"/>
+        <w:jc w:val="both"/>
+        <w:rPr>
+          <w:sz w:val="24"/>
+          <w:szCs w:val="24"/>
+        </w:rPr>
+      </w:pPr>
+      <w:r>
+        <w:rPr>
+          <w:sz w:val="24"/>
+          <w:szCs w:val="24"/>
+        </w:rPr>
+        <w:t>Das Produkt ist weitgehend unabhängig vom Betriebssystem, sofern die folgende Produktumgebung vorhanden ist.</w:t>
       </w:r>
     </w:p>
     <w:p>
@@ -4050,7 +5075,7 @@
           <w:sz w:val="24"/>
           <w:szCs w:val="24"/>
         </w:rPr>
-        <w:t>8</w:t>
+        <w:t>6</w:t>
       </w:r>
       <w:r>
         <w:rPr>
@@ -4059,44 +5084,17 @@
           <w:sz w:val="24"/>
           <w:szCs w:val="24"/>
         </w:rPr>
-        <w:t>.1   Software</w:t>
-      </w:r>
-    </w:p>
-    <w:p>
-      <w:pPr>
-        <w:spacing w:line="360" w:lineRule="auto"/>
-        <w:rPr>
-          <w:sz w:val="24"/>
-          <w:szCs w:val="24"/>
-        </w:rPr>
-      </w:pPr>
-      <w:r>
-        <w:rPr>
-          <w:sz w:val="24"/>
-          <w:szCs w:val="24"/>
-        </w:rPr>
-        <w:t>xxx</w:t>
-      </w:r>
-    </w:p>
-    <w:p>
-      <w:pPr>
-        <w:spacing w:line="360" w:lineRule="auto"/>
-        <w:rPr>
-          <w:sz w:val="24"/>
-          <w:szCs w:val="24"/>
-        </w:rPr>
-      </w:pPr>
-    </w:p>
-    <w:p>
-      <w:pPr>
-        <w:spacing w:line="360" w:lineRule="auto"/>
+        <w:t>.1</w:t>
+      </w:r>
+      <w:r>
         <w:rPr>
           <w:b/>
           <w:bCs/>
           <w:sz w:val="24"/>
           <w:szCs w:val="24"/>
         </w:rPr>
-      </w:pPr>
+        <w:t xml:space="preserve">  </w:t>
+      </w:r>
       <w:r>
         <w:rPr>
           <w:b/>
@@ -4104,36 +5102,313 @@
           <w:sz w:val="24"/>
           <w:szCs w:val="24"/>
         </w:rPr>
-        <w:t>8</w:t>
-      </w:r>
+        <w:t xml:space="preserve"> Software</w:t>
+      </w:r>
+    </w:p>
+    <w:p>
+      <w:pPr>
+        <w:spacing w:line="360" w:lineRule="auto"/>
+        <w:rPr>
+          <w:sz w:val="24"/>
+          <w:szCs w:val="24"/>
+        </w:rPr>
+      </w:pPr>
+      <w:r>
+        <w:rPr>
+          <w:sz w:val="24"/>
+          <w:szCs w:val="24"/>
+        </w:rPr>
+        <w:t>Client</w:t>
+      </w:r>
+    </w:p>
+    <w:p>
+      <w:pPr>
+        <w:pStyle w:val="Listenabsatz"/>
+        <w:numPr>
+          <w:ilvl w:val="0"/>
+          <w:numId w:val="9"/>
+        </w:numPr>
+        <w:spacing w:line="360" w:lineRule="auto"/>
+        <w:rPr>
+          <w:sz w:val="24"/>
+          <w:szCs w:val="24"/>
+        </w:rPr>
+      </w:pPr>
+      <w:proofErr w:type="spellStart"/>
       <w:r>
         <w:rPr>
           <w:b/>
           <w:bCs/>
-          <w:sz w:val="24"/>
-          <w:szCs w:val="24"/>
-        </w:rPr>
-        <w:t>.2   Hardware</w:t>
-      </w:r>
-    </w:p>
-    <w:p>
-      <w:pPr>
-        <w:spacing w:line="360" w:lineRule="auto"/>
-        <w:rPr>
-          <w:sz w:val="24"/>
-          <w:szCs w:val="24"/>
-        </w:rPr>
-      </w:pPr>
-      <w:r>
-        <w:rPr>
-          <w:sz w:val="24"/>
-          <w:szCs w:val="24"/>
-        </w:rPr>
-        <w:t>xxx</w:t>
-      </w:r>
-    </w:p>
-    <w:p>
-      <w:pPr>
+          <w:color w:val="0070C0"/>
+          <w:sz w:val="24"/>
+          <w:szCs w:val="24"/>
+        </w:rPr>
+        <w:t>www</w:t>
+      </w:r>
+      <w:proofErr w:type="spellEnd"/>
+      <w:r>
+        <w:rPr>
+          <w:b/>
+          <w:bCs/>
+          <w:color w:val="0070C0"/>
+          <w:sz w:val="24"/>
+          <w:szCs w:val="24"/>
+        </w:rPr>
+        <w:t>-Browser</w:t>
+      </w:r>
+      <w:r>
+        <w:rPr>
+          <w:color w:val="0070C0"/>
+          <w:sz w:val="24"/>
+          <w:szCs w:val="24"/>
+        </w:rPr>
+        <w:t xml:space="preserve"> </w:t>
+      </w:r>
+      <w:r>
+        <w:rPr>
+          <w:sz w:val="24"/>
+          <w:szCs w:val="24"/>
+        </w:rPr>
+        <w:t xml:space="preserve">der neuesten Generation:     </w:t>
+      </w:r>
+      <w:r>
+        <w:rPr>
+          <w:sz w:val="24"/>
+          <w:szCs w:val="24"/>
+        </w:rPr>
+        <w:t>Chrome 124, Mozilla Firefox 125, Edge 123.0, Safari 17.4, Opera Desktop 109 und Vivaldi 6.6</w:t>
+      </w:r>
+    </w:p>
+    <w:p>
+      <w:pPr>
+        <w:spacing w:line="360" w:lineRule="auto"/>
+        <w:rPr>
+          <w:sz w:val="24"/>
+          <w:szCs w:val="24"/>
+        </w:rPr>
+      </w:pPr>
+      <w:r>
+        <w:rPr>
+          <w:sz w:val="24"/>
+          <w:szCs w:val="24"/>
+        </w:rPr>
+        <w:t>Server</w:t>
+      </w:r>
+    </w:p>
+    <w:p>
+      <w:pPr>
+        <w:pStyle w:val="Listenabsatz"/>
+        <w:numPr>
+          <w:ilvl w:val="0"/>
+          <w:numId w:val="9"/>
+        </w:numPr>
+        <w:spacing w:line="360" w:lineRule="auto"/>
+        <w:rPr>
+          <w:sz w:val="24"/>
+          <w:szCs w:val="24"/>
+        </w:rPr>
+      </w:pPr>
+      <w:r>
+        <w:rPr>
+          <w:b/>
+          <w:bCs/>
+          <w:color w:val="0070C0"/>
+          <w:sz w:val="24"/>
+          <w:szCs w:val="24"/>
+        </w:rPr>
+        <w:t>SQL-Server</w:t>
+      </w:r>
+      <w:r>
+        <w:rPr>
+          <w:color w:val="0070C0"/>
+          <w:sz w:val="24"/>
+          <w:szCs w:val="24"/>
+        </w:rPr>
+        <w:t xml:space="preserve"> </w:t>
+      </w:r>
+      <w:r>
+        <w:rPr>
+          <w:sz w:val="24"/>
+          <w:szCs w:val="24"/>
+        </w:rPr>
+        <w:t>(Datenbank, Version 2018 oder älter)</w:t>
+      </w:r>
+    </w:p>
+    <w:p>
+      <w:pPr>
+        <w:spacing w:line="360" w:lineRule="auto"/>
+        <w:rPr>
+          <w:sz w:val="24"/>
+          <w:szCs w:val="24"/>
+        </w:rPr>
+      </w:pPr>
+    </w:p>
+    <w:p>
+      <w:pPr>
+        <w:spacing w:line="360" w:lineRule="auto"/>
+        <w:rPr>
+          <w:b/>
+          <w:bCs/>
+          <w:sz w:val="24"/>
+          <w:szCs w:val="24"/>
+        </w:rPr>
+      </w:pPr>
+      <w:r>
+        <w:rPr>
+          <w:b/>
+          <w:bCs/>
+          <w:sz w:val="24"/>
+          <w:szCs w:val="24"/>
+        </w:rPr>
+        <w:t>6</w:t>
+      </w:r>
+      <w:r>
+        <w:rPr>
+          <w:b/>
+          <w:bCs/>
+          <w:sz w:val="24"/>
+          <w:szCs w:val="24"/>
+        </w:rPr>
+        <w:t xml:space="preserve">.2 </w:t>
+      </w:r>
+      <w:r>
+        <w:rPr>
+          <w:b/>
+          <w:bCs/>
+          <w:sz w:val="24"/>
+          <w:szCs w:val="24"/>
+        </w:rPr>
+        <w:t xml:space="preserve">  </w:t>
+      </w:r>
+      <w:r>
+        <w:rPr>
+          <w:b/>
+          <w:bCs/>
+          <w:sz w:val="24"/>
+          <w:szCs w:val="24"/>
+        </w:rPr>
+        <w:t>Hardware</w:t>
+      </w:r>
+    </w:p>
+    <w:p>
+      <w:pPr>
+        <w:spacing w:line="360" w:lineRule="auto"/>
+        <w:rPr>
+          <w:sz w:val="24"/>
+          <w:szCs w:val="24"/>
+        </w:rPr>
+      </w:pPr>
+      <w:r>
+        <w:rPr>
+          <w:sz w:val="24"/>
+          <w:szCs w:val="24"/>
+        </w:rPr>
+        <w:t>Client</w:t>
+      </w:r>
+    </w:p>
+    <w:p>
+      <w:pPr>
+        <w:pStyle w:val="Listenabsatz"/>
+        <w:numPr>
+          <w:ilvl w:val="0"/>
+          <w:numId w:val="9"/>
+        </w:numPr>
+        <w:spacing w:line="360" w:lineRule="auto"/>
+        <w:rPr>
+          <w:sz w:val="24"/>
+          <w:szCs w:val="24"/>
+        </w:rPr>
+      </w:pPr>
+      <w:r>
+        <w:rPr>
+          <w:sz w:val="24"/>
+          <w:szCs w:val="24"/>
+        </w:rPr>
+        <w:t>Internetfähiger Rechner</w:t>
+      </w:r>
+    </w:p>
+    <w:p>
+      <w:pPr>
+        <w:spacing w:line="360" w:lineRule="auto"/>
+        <w:rPr>
+          <w:sz w:val="24"/>
+          <w:szCs w:val="24"/>
+        </w:rPr>
+      </w:pPr>
+      <w:r>
+        <w:rPr>
+          <w:sz w:val="24"/>
+          <w:szCs w:val="24"/>
+        </w:rPr>
+        <w:t>Server</w:t>
+      </w:r>
+    </w:p>
+    <w:p>
+      <w:pPr>
+        <w:pStyle w:val="Listenabsatz"/>
+        <w:numPr>
+          <w:ilvl w:val="0"/>
+          <w:numId w:val="9"/>
+        </w:numPr>
+        <w:spacing w:line="360" w:lineRule="auto"/>
+        <w:rPr>
+          <w:sz w:val="24"/>
+          <w:szCs w:val="24"/>
+        </w:rPr>
+      </w:pPr>
+      <w:r>
+        <w:rPr>
+          <w:sz w:val="24"/>
+          <w:szCs w:val="24"/>
+        </w:rPr>
+        <w:t>Internetfähiger Server</w:t>
+      </w:r>
+    </w:p>
+    <w:p>
+      <w:pPr>
+        <w:pStyle w:val="Listenabsatz"/>
+        <w:numPr>
+          <w:ilvl w:val="0"/>
+          <w:numId w:val="9"/>
+        </w:numPr>
+        <w:spacing w:line="360" w:lineRule="auto"/>
+        <w:rPr>
+          <w:sz w:val="24"/>
+          <w:szCs w:val="24"/>
+        </w:rPr>
+      </w:pPr>
+      <w:r>
+        <w:rPr>
+          <w:sz w:val="24"/>
+          <w:szCs w:val="24"/>
+        </w:rPr>
+        <w:t>Rechner, der die Ansprüche der o.g. Server-Software erfüllt</w:t>
+      </w:r>
+    </w:p>
+    <w:p>
+      <w:pPr>
+        <w:pStyle w:val="Listenabsatz"/>
+        <w:numPr>
+          <w:ilvl w:val="0"/>
+          <w:numId w:val="9"/>
+        </w:numPr>
+        <w:spacing w:line="360" w:lineRule="auto"/>
+        <w:rPr>
+          <w:sz w:val="24"/>
+          <w:szCs w:val="24"/>
+        </w:rPr>
+      </w:pPr>
+      <w:r>
+        <w:rPr>
+          <w:sz w:val="24"/>
+          <w:szCs w:val="24"/>
+        </w:rPr>
+        <w:t>Ausreichend Rechen- und Festplattenkapazität</w:t>
+      </w:r>
+    </w:p>
+    <w:p>
+      <w:pPr>
+        <w:spacing w:line="360" w:lineRule="auto"/>
         <w:rPr>
           <w:sz w:val="24"/>
           <w:szCs w:val="24"/>
@@ -4165,7 +5440,7 @@
           <w:szCs w:val="32"/>
         </w:rPr>
         <w:lastRenderedPageBreak/>
-        <w:t>9</w:t>
+        <w:t>7</w:t>
       </w:r>
       <w:r>
         <w:rPr>
@@ -4202,17 +5477,18 @@
     <w:p>
       <w:pPr>
         <w:spacing w:line="360" w:lineRule="auto"/>
-        <w:rPr>
-          <w:sz w:val="24"/>
-          <w:szCs w:val="24"/>
-        </w:rPr>
-      </w:pPr>
-      <w:r>
-        <w:rPr>
-          <w:sz w:val="24"/>
-          <w:szCs w:val="24"/>
-        </w:rPr>
-        <w:t>xxx</w:t>
+        <w:jc w:val="both"/>
+        <w:rPr>
+          <w:sz w:val="24"/>
+          <w:szCs w:val="24"/>
+        </w:rPr>
+      </w:pPr>
+      <w:r>
+        <w:rPr>
+          <w:sz w:val="24"/>
+          <w:szCs w:val="24"/>
+        </w:rPr>
+        <w:t>Da eine Mehrheit des Teams einen Background in den Technologien von Microsoft (Microsoft SQL Server, Visual Studio, etc.) hat, lag es nah das Projekt in den entsprechenden Technologien umzusetzen.</w:t>
       </w:r>
     </w:p>
     <w:p>
@@ -4241,7 +5517,7 @@
           <w:sz w:val="24"/>
           <w:szCs w:val="24"/>
         </w:rPr>
-        <w:t>9</w:t>
+        <w:t>7</w:t>
       </w:r>
       <w:r>
         <w:rPr>
@@ -4266,7 +5542,272 @@
           <w:sz w:val="24"/>
           <w:szCs w:val="24"/>
         </w:rPr>
-        <w:t>xxx</w:t>
+        <w:t>Plattform:</w:t>
+      </w:r>
+    </w:p>
+    <w:p>
+      <w:pPr>
+        <w:pStyle w:val="Listenabsatz"/>
+        <w:numPr>
+          <w:ilvl w:val="0"/>
+          <w:numId w:val="13"/>
+        </w:numPr>
+        <w:spacing w:line="360" w:lineRule="auto"/>
+        <w:rPr>
+          <w:sz w:val="24"/>
+          <w:szCs w:val="24"/>
+        </w:rPr>
+      </w:pPr>
+      <w:r>
+        <w:rPr>
+          <w:sz w:val="24"/>
+          <w:szCs w:val="24"/>
+        </w:rPr>
+        <w:t>Windows 10</w:t>
+      </w:r>
+    </w:p>
+    <w:p>
+      <w:pPr>
+        <w:pStyle w:val="Listenabsatz"/>
+        <w:numPr>
+          <w:ilvl w:val="0"/>
+          <w:numId w:val="13"/>
+        </w:numPr>
+        <w:spacing w:line="360" w:lineRule="auto"/>
+        <w:rPr>
+          <w:sz w:val="24"/>
+          <w:szCs w:val="24"/>
+        </w:rPr>
+      </w:pPr>
+      <w:r>
+        <w:rPr>
+          <w:sz w:val="24"/>
+          <w:szCs w:val="24"/>
+        </w:rPr>
+        <w:t>SQL 16.0.1115.1</w:t>
+      </w:r>
+    </w:p>
+    <w:p>
+      <w:pPr>
+        <w:spacing w:line="360" w:lineRule="auto"/>
+        <w:rPr>
+          <w:sz w:val="24"/>
+          <w:szCs w:val="24"/>
+        </w:rPr>
+      </w:pPr>
+      <w:r>
+        <w:rPr>
+          <w:sz w:val="24"/>
+          <w:szCs w:val="24"/>
+        </w:rPr>
+        <w:t>Tools:</w:t>
+      </w:r>
+    </w:p>
+    <w:p>
+      <w:pPr>
+        <w:pStyle w:val="Listenabsatz"/>
+        <w:numPr>
+          <w:ilvl w:val="0"/>
+          <w:numId w:val="14"/>
+        </w:numPr>
+        <w:spacing w:line="360" w:lineRule="auto"/>
+        <w:rPr>
+          <w:sz w:val="24"/>
+          <w:szCs w:val="24"/>
+        </w:rPr>
+      </w:pPr>
+      <w:r>
+        <w:rPr>
+          <w:sz w:val="24"/>
+          <w:szCs w:val="24"/>
+        </w:rPr>
+        <w:t>Microsoft Visual Studio 2022</w:t>
+      </w:r>
+    </w:p>
+    <w:p>
+      <w:pPr>
+        <w:pStyle w:val="Listenabsatz"/>
+        <w:numPr>
+          <w:ilvl w:val="0"/>
+          <w:numId w:val="14"/>
+        </w:numPr>
+        <w:spacing w:line="360" w:lineRule="auto"/>
+        <w:rPr>
+          <w:sz w:val="24"/>
+          <w:szCs w:val="24"/>
+        </w:rPr>
+      </w:pPr>
+      <w:proofErr w:type="spellStart"/>
+      <w:r>
+        <w:rPr>
+          <w:sz w:val="24"/>
+          <w:szCs w:val="24"/>
+        </w:rPr>
+        <w:t>JetBrains</w:t>
+      </w:r>
+      <w:proofErr w:type="spellEnd"/>
+      <w:r>
+        <w:rPr>
+          <w:sz w:val="24"/>
+          <w:szCs w:val="24"/>
+        </w:rPr>
+        <w:t xml:space="preserve"> Rider</w:t>
+      </w:r>
+    </w:p>
+    <w:p>
+      <w:pPr>
+        <w:pStyle w:val="Listenabsatz"/>
+        <w:numPr>
+          <w:ilvl w:val="0"/>
+          <w:numId w:val="14"/>
+        </w:numPr>
+        <w:spacing w:line="360" w:lineRule="auto"/>
+        <w:rPr>
+          <w:sz w:val="24"/>
+          <w:szCs w:val="24"/>
+        </w:rPr>
+      </w:pPr>
+      <w:r>
+        <w:rPr>
+          <w:sz w:val="24"/>
+          <w:szCs w:val="24"/>
+        </w:rPr>
+        <w:t>SQL Server Management Studio 19 (Datenbank)</w:t>
+      </w:r>
+    </w:p>
+    <w:p>
+      <w:pPr>
+        <w:spacing w:line="360" w:lineRule="auto"/>
+        <w:rPr>
+          <w:sz w:val="24"/>
+          <w:szCs w:val="24"/>
+        </w:rPr>
+      </w:pPr>
+      <w:r>
+        <w:rPr>
+          <w:sz w:val="24"/>
+          <w:szCs w:val="24"/>
+        </w:rPr>
+        <w:t>Browser:</w:t>
+      </w:r>
+    </w:p>
+    <w:p>
+      <w:pPr>
+        <w:pStyle w:val="Listenabsatz"/>
+        <w:numPr>
+          <w:ilvl w:val="0"/>
+          <w:numId w:val="15"/>
+        </w:numPr>
+        <w:spacing w:line="360" w:lineRule="auto"/>
+        <w:rPr>
+          <w:sz w:val="24"/>
+          <w:szCs w:val="24"/>
+        </w:rPr>
+      </w:pPr>
+      <w:r>
+        <w:rPr>
+          <w:sz w:val="24"/>
+          <w:szCs w:val="24"/>
+        </w:rPr>
+        <w:t xml:space="preserve">Chrome </w:t>
+      </w:r>
+      <w:r>
+        <w:rPr>
+          <w:sz w:val="24"/>
+          <w:szCs w:val="24"/>
+        </w:rPr>
+        <w:t>124</w:t>
+      </w:r>
+    </w:p>
+    <w:p>
+      <w:pPr>
+        <w:pStyle w:val="Listenabsatz"/>
+        <w:numPr>
+          <w:ilvl w:val="0"/>
+          <w:numId w:val="15"/>
+        </w:numPr>
+        <w:spacing w:line="360" w:lineRule="auto"/>
+        <w:rPr>
+          <w:sz w:val="24"/>
+          <w:szCs w:val="24"/>
+        </w:rPr>
+      </w:pPr>
+      <w:r>
+        <w:rPr>
+          <w:sz w:val="24"/>
+          <w:szCs w:val="24"/>
+        </w:rPr>
+        <w:t xml:space="preserve">Vivaldi </w:t>
+      </w:r>
+      <w:r>
+        <w:rPr>
+          <w:sz w:val="24"/>
+          <w:szCs w:val="24"/>
+        </w:rPr>
+        <w:t>6.6.3271.61</w:t>
+      </w:r>
+    </w:p>
+    <w:p>
+      <w:pPr>
+        <w:pStyle w:val="Listenabsatz"/>
+        <w:numPr>
+          <w:ilvl w:val="0"/>
+          <w:numId w:val="15"/>
+        </w:numPr>
+        <w:spacing w:line="360" w:lineRule="auto"/>
+        <w:rPr>
+          <w:sz w:val="24"/>
+          <w:szCs w:val="24"/>
+        </w:rPr>
+      </w:pPr>
+      <w:r>
+        <w:rPr>
+          <w:sz w:val="24"/>
+          <w:szCs w:val="24"/>
+        </w:rPr>
+        <w:t xml:space="preserve">Firefox </w:t>
+      </w:r>
+      <w:r>
+        <w:rPr>
+          <w:sz w:val="24"/>
+          <w:szCs w:val="24"/>
+        </w:rPr>
+        <w:t>125</w:t>
+      </w:r>
+    </w:p>
+    <w:p>
+      <w:pPr>
+        <w:pStyle w:val="Listenabsatz"/>
+        <w:numPr>
+          <w:ilvl w:val="0"/>
+          <w:numId w:val="15"/>
+        </w:numPr>
+        <w:spacing w:line="360" w:lineRule="auto"/>
+        <w:rPr>
+          <w:sz w:val="24"/>
+          <w:szCs w:val="24"/>
+        </w:rPr>
+      </w:pPr>
+      <w:r>
+        <w:rPr>
+          <w:sz w:val="24"/>
+          <w:szCs w:val="24"/>
+        </w:rPr>
+        <w:t xml:space="preserve">Safari </w:t>
+      </w:r>
+      <w:r>
+        <w:rPr>
+          <w:sz w:val="24"/>
+          <w:szCs w:val="24"/>
+        </w:rPr>
+        <w:t>17.4</w:t>
+      </w:r>
+      <w:r>
+        <w:rPr>
+          <w:sz w:val="24"/>
+          <w:szCs w:val="24"/>
+        </w:rPr>
+        <w:t>.0.1</w:t>
       </w:r>
     </w:p>
     <w:p>
@@ -4295,7 +5836,7 @@
           <w:sz w:val="24"/>
           <w:szCs w:val="24"/>
         </w:rPr>
-        <w:t>9</w:t>
+        <w:t>7</w:t>
       </w:r>
       <w:r>
         <w:rPr>
@@ -4309,19 +5850,127 @@
     </w:p>
     <w:p>
       <w:pPr>
-        <w:spacing w:line="360" w:lineRule="auto"/>
-        <w:rPr>
-          <w:sz w:val="24"/>
-          <w:szCs w:val="24"/>
-        </w:rPr>
-      </w:pPr>
-      <w:r>
-        <w:rPr>
-          <w:sz w:val="24"/>
-          <w:szCs w:val="24"/>
-        </w:rPr>
-        <w:t>xxx</w:t>
-      </w:r>
+        <w:pStyle w:val="Listenabsatz"/>
+        <w:numPr>
+          <w:ilvl w:val="0"/>
+          <w:numId w:val="16"/>
+        </w:numPr>
+        <w:spacing w:line="360" w:lineRule="auto"/>
+        <w:rPr>
+          <w:sz w:val="24"/>
+          <w:szCs w:val="24"/>
+        </w:rPr>
+      </w:pPr>
+      <w:r>
+        <w:rPr>
+          <w:sz w:val="24"/>
+          <w:szCs w:val="24"/>
+        </w:rPr>
+        <w:t>Internetfähiger Laptop, welcher die oben beschriebenen Tools ausführen kann</w:t>
+      </w:r>
+    </w:p>
+    <w:p>
+      <w:pPr>
+        <w:spacing w:line="360" w:lineRule="auto"/>
+        <w:rPr>
+          <w:sz w:val="24"/>
+          <w:szCs w:val="24"/>
+        </w:rPr>
+      </w:pPr>
+    </w:p>
+    <w:p>
+      <w:pPr>
+        <w:rPr>
+          <w:b/>
+          <w:bCs/>
+          <w:sz w:val="24"/>
+          <w:szCs w:val="24"/>
+        </w:rPr>
+      </w:pPr>
+      <w:r>
+        <w:rPr>
+          <w:b/>
+          <w:bCs/>
+          <w:sz w:val="24"/>
+          <w:szCs w:val="24"/>
+        </w:rPr>
+        <w:t>7</w:t>
+      </w:r>
+      <w:r>
+        <w:rPr>
+          <w:b/>
+          <w:bCs/>
+          <w:sz w:val="24"/>
+          <w:szCs w:val="24"/>
+        </w:rPr>
+        <w:t>.3   Orgware</w:t>
+      </w:r>
+    </w:p>
+    <w:p>
+      <w:pPr>
+        <w:pStyle w:val="Listenabsatz"/>
+        <w:numPr>
+          <w:ilvl w:val="0"/>
+          <w:numId w:val="16"/>
+        </w:numPr>
+        <w:rPr>
+          <w:sz w:val="24"/>
+          <w:szCs w:val="24"/>
+        </w:rPr>
+      </w:pPr>
+      <w:proofErr w:type="spellStart"/>
+      <w:r>
+        <w:rPr>
+          <w:sz w:val="24"/>
+          <w:szCs w:val="24"/>
+        </w:rPr>
+        <w:t>Github</w:t>
+      </w:r>
+      <w:proofErr w:type="spellEnd"/>
+    </w:p>
+    <w:p>
+      <w:pPr>
+        <w:pStyle w:val="Listenabsatz"/>
+        <w:numPr>
+          <w:ilvl w:val="0"/>
+          <w:numId w:val="16"/>
+        </w:numPr>
+        <w:rPr>
+          <w:sz w:val="24"/>
+          <w:szCs w:val="24"/>
+        </w:rPr>
+      </w:pPr>
+      <w:r>
+        <w:rPr>
+          <w:sz w:val="24"/>
+          <w:szCs w:val="24"/>
+        </w:rPr>
+        <w:t>Google Docs</w:t>
+      </w:r>
+    </w:p>
+    <w:p>
+      <w:pPr>
+        <w:pStyle w:val="Listenabsatz"/>
+        <w:numPr>
+          <w:ilvl w:val="0"/>
+          <w:numId w:val="16"/>
+        </w:numPr>
+        <w:spacing w:line="360" w:lineRule="auto"/>
+        <w:rPr>
+          <w:sz w:val="24"/>
+          <w:szCs w:val="24"/>
+        </w:rPr>
+      </w:pPr>
+      <w:proofErr w:type="spellStart"/>
+      <w:r>
+        <w:rPr>
+          <w:sz w:val="24"/>
+          <w:szCs w:val="24"/>
+        </w:rPr>
+        <w:lastRenderedPageBreak/>
+        <w:t>Figma</w:t>
+      </w:r>
+      <w:proofErr w:type="spellEnd"/>
     </w:p>
     <w:p>
       <w:pPr>
@@ -4941,6 +6590,345 @@
     </w:lvl>
   </w:abstractNum>
   <w:abstractNum w:abstractNumId="4" w15:restartNumberingAfterBreak="0">
+    <w:nsid w:val="26A0103D"/>
+    <w:multiLevelType w:val="hybridMultilevel"/>
+    <w:tmpl w:val="343404E6"/>
+    <w:lvl w:ilvl="0" w:tplc="04070001">
+      <w:start w:val="1"/>
+      <w:numFmt w:val="bullet"/>
+      <w:lvlText w:val=""/>
+      <w:lvlJc w:val="left"/>
+      <w:pPr>
+        <w:ind w:left="720" w:hanging="360"/>
+      </w:pPr>
+      <w:rPr>
+        <w:rFonts w:ascii="Symbol" w:hAnsi="Symbol" w:hint="default"/>
+      </w:rPr>
+    </w:lvl>
+    <w:lvl w:ilvl="1" w:tplc="04070003" w:tentative="1">
+      <w:start w:val="1"/>
+      <w:numFmt w:val="bullet"/>
+      <w:lvlText w:val="o"/>
+      <w:lvlJc w:val="left"/>
+      <w:pPr>
+        <w:ind w:left="1440" w:hanging="360"/>
+      </w:pPr>
+      <w:rPr>
+        <w:rFonts w:ascii="Courier New" w:hAnsi="Courier New" w:cs="Courier New" w:hint="default"/>
+      </w:rPr>
+    </w:lvl>
+    <w:lvl w:ilvl="2" w:tplc="04070005" w:tentative="1">
+      <w:start w:val="1"/>
+      <w:numFmt w:val="bullet"/>
+      <w:lvlText w:val=""/>
+      <w:lvlJc w:val="left"/>
+      <w:pPr>
+        <w:ind w:left="2160" w:hanging="360"/>
+      </w:pPr>
+      <w:rPr>
+        <w:rFonts w:ascii="Wingdings" w:hAnsi="Wingdings" w:hint="default"/>
+      </w:rPr>
+    </w:lvl>
+    <w:lvl w:ilvl="3" w:tplc="04070001" w:tentative="1">
+      <w:start w:val="1"/>
+      <w:numFmt w:val="bullet"/>
+      <w:lvlText w:val=""/>
+      <w:lvlJc w:val="left"/>
+      <w:pPr>
+        <w:ind w:left="2880" w:hanging="360"/>
+      </w:pPr>
+      <w:rPr>
+        <w:rFonts w:ascii="Symbol" w:hAnsi="Symbol" w:hint="default"/>
+      </w:rPr>
+    </w:lvl>
+    <w:lvl w:ilvl="4" w:tplc="04070003" w:tentative="1">
+      <w:start w:val="1"/>
+      <w:numFmt w:val="bullet"/>
+      <w:lvlText w:val="o"/>
+      <w:lvlJc w:val="left"/>
+      <w:pPr>
+        <w:ind w:left="3600" w:hanging="360"/>
+      </w:pPr>
+      <w:rPr>
+        <w:rFonts w:ascii="Courier New" w:hAnsi="Courier New" w:cs="Courier New" w:hint="default"/>
+      </w:rPr>
+    </w:lvl>
+    <w:lvl w:ilvl="5" w:tplc="04070005" w:tentative="1">
+      <w:start w:val="1"/>
+      <w:numFmt w:val="bullet"/>
+      <w:lvlText w:val=""/>
+      <w:lvlJc w:val="left"/>
+      <w:pPr>
+        <w:ind w:left="4320" w:hanging="360"/>
+      </w:pPr>
+      <w:rPr>
+        <w:rFonts w:ascii="Wingdings" w:hAnsi="Wingdings" w:hint="default"/>
+      </w:rPr>
+    </w:lvl>
+    <w:lvl w:ilvl="6" w:tplc="04070001" w:tentative="1">
+      <w:start w:val="1"/>
+      <w:numFmt w:val="bullet"/>
+      <w:lvlText w:val=""/>
+      <w:lvlJc w:val="left"/>
+      <w:pPr>
+        <w:ind w:left="5040" w:hanging="360"/>
+      </w:pPr>
+      <w:rPr>
+        <w:rFonts w:ascii="Symbol" w:hAnsi="Symbol" w:hint="default"/>
+      </w:rPr>
+    </w:lvl>
+    <w:lvl w:ilvl="7" w:tplc="04070003" w:tentative="1">
+      <w:start w:val="1"/>
+      <w:numFmt w:val="bullet"/>
+      <w:lvlText w:val="o"/>
+      <w:lvlJc w:val="left"/>
+      <w:pPr>
+        <w:ind w:left="5760" w:hanging="360"/>
+      </w:pPr>
+      <w:rPr>
+        <w:rFonts w:ascii="Courier New" w:hAnsi="Courier New" w:cs="Courier New" w:hint="default"/>
+      </w:rPr>
+    </w:lvl>
+    <w:lvl w:ilvl="8" w:tplc="04070005" w:tentative="1">
+      <w:start w:val="1"/>
+      <w:numFmt w:val="bullet"/>
+      <w:lvlText w:val=""/>
+      <w:lvlJc w:val="left"/>
+      <w:pPr>
+        <w:ind w:left="6480" w:hanging="360"/>
+      </w:pPr>
+      <w:rPr>
+        <w:rFonts w:ascii="Wingdings" w:hAnsi="Wingdings" w:hint="default"/>
+      </w:rPr>
+    </w:lvl>
+  </w:abstractNum>
+  <w:abstractNum w:abstractNumId="5" w15:restartNumberingAfterBreak="0">
+    <w:nsid w:val="2CFA273E"/>
+    <w:multiLevelType w:val="hybridMultilevel"/>
+    <w:tmpl w:val="5E9ACC5A"/>
+    <w:lvl w:ilvl="0" w:tplc="04070001">
+      <w:start w:val="1"/>
+      <w:numFmt w:val="bullet"/>
+      <w:lvlText w:val=""/>
+      <w:lvlJc w:val="left"/>
+      <w:pPr>
+        <w:ind w:left="720" w:hanging="360"/>
+      </w:pPr>
+      <w:rPr>
+        <w:rFonts w:ascii="Symbol" w:hAnsi="Symbol" w:hint="default"/>
+      </w:rPr>
+    </w:lvl>
+    <w:lvl w:ilvl="1" w:tplc="04070003" w:tentative="1">
+      <w:start w:val="1"/>
+      <w:numFmt w:val="bullet"/>
+      <w:lvlText w:val="o"/>
+      <w:lvlJc w:val="left"/>
+      <w:pPr>
+        <w:ind w:left="1440" w:hanging="360"/>
+      </w:pPr>
+      <w:rPr>
+        <w:rFonts w:ascii="Courier New" w:hAnsi="Courier New" w:cs="Courier New" w:hint="default"/>
+      </w:rPr>
+    </w:lvl>
+    <w:lvl w:ilvl="2" w:tplc="04070005" w:tentative="1">
+      <w:start w:val="1"/>
+      <w:numFmt w:val="bullet"/>
+      <w:lvlText w:val=""/>
+      <w:lvlJc w:val="left"/>
+      <w:pPr>
+        <w:ind w:left="2160" w:hanging="360"/>
+      </w:pPr>
+      <w:rPr>
+        <w:rFonts w:ascii="Wingdings" w:hAnsi="Wingdings" w:hint="default"/>
+      </w:rPr>
+    </w:lvl>
+    <w:lvl w:ilvl="3" w:tplc="04070001" w:tentative="1">
+      <w:start w:val="1"/>
+      <w:numFmt w:val="bullet"/>
+      <w:lvlText w:val=""/>
+      <w:lvlJc w:val="left"/>
+      <w:pPr>
+        <w:ind w:left="2880" w:hanging="360"/>
+      </w:pPr>
+      <w:rPr>
+        <w:rFonts w:ascii="Symbol" w:hAnsi="Symbol" w:hint="default"/>
+      </w:rPr>
+    </w:lvl>
+    <w:lvl w:ilvl="4" w:tplc="04070003" w:tentative="1">
+      <w:start w:val="1"/>
+      <w:numFmt w:val="bullet"/>
+      <w:lvlText w:val="o"/>
+      <w:lvlJc w:val="left"/>
+      <w:pPr>
+        <w:ind w:left="3600" w:hanging="360"/>
+      </w:pPr>
+      <w:rPr>
+        <w:rFonts w:ascii="Courier New" w:hAnsi="Courier New" w:cs="Courier New" w:hint="default"/>
+      </w:rPr>
+    </w:lvl>
+    <w:lvl w:ilvl="5" w:tplc="04070005" w:tentative="1">
+      <w:start w:val="1"/>
+      <w:numFmt w:val="bullet"/>
+      <w:lvlText w:val=""/>
+      <w:lvlJc w:val="left"/>
+      <w:pPr>
+        <w:ind w:left="4320" w:hanging="360"/>
+      </w:pPr>
+      <w:rPr>
+        <w:rFonts w:ascii="Wingdings" w:hAnsi="Wingdings" w:hint="default"/>
+      </w:rPr>
+    </w:lvl>
+    <w:lvl w:ilvl="6" w:tplc="04070001" w:tentative="1">
+      <w:start w:val="1"/>
+      <w:numFmt w:val="bullet"/>
+      <w:lvlText w:val=""/>
+      <w:lvlJc w:val="left"/>
+      <w:pPr>
+        <w:ind w:left="5040" w:hanging="360"/>
+      </w:pPr>
+      <w:rPr>
+        <w:rFonts w:ascii="Symbol" w:hAnsi="Symbol" w:hint="default"/>
+      </w:rPr>
+    </w:lvl>
+    <w:lvl w:ilvl="7" w:tplc="04070003" w:tentative="1">
+      <w:start w:val="1"/>
+      <w:numFmt w:val="bullet"/>
+      <w:lvlText w:val="o"/>
+      <w:lvlJc w:val="left"/>
+      <w:pPr>
+        <w:ind w:left="5760" w:hanging="360"/>
+      </w:pPr>
+      <w:rPr>
+        <w:rFonts w:ascii="Courier New" w:hAnsi="Courier New" w:cs="Courier New" w:hint="default"/>
+      </w:rPr>
+    </w:lvl>
+    <w:lvl w:ilvl="8" w:tplc="04070005" w:tentative="1">
+      <w:start w:val="1"/>
+      <w:numFmt w:val="bullet"/>
+      <w:lvlText w:val=""/>
+      <w:lvlJc w:val="left"/>
+      <w:pPr>
+        <w:ind w:left="6480" w:hanging="360"/>
+      </w:pPr>
+      <w:rPr>
+        <w:rFonts w:ascii="Wingdings" w:hAnsi="Wingdings" w:hint="default"/>
+      </w:rPr>
+    </w:lvl>
+  </w:abstractNum>
+  <w:abstractNum w:abstractNumId="6" w15:restartNumberingAfterBreak="0">
+    <w:nsid w:val="2D4F7AD6"/>
+    <w:multiLevelType w:val="hybridMultilevel"/>
+    <w:tmpl w:val="62AAA6CE"/>
+    <w:lvl w:ilvl="0" w:tplc="04070001">
+      <w:start w:val="1"/>
+      <w:numFmt w:val="bullet"/>
+      <w:lvlText w:val=""/>
+      <w:lvlJc w:val="left"/>
+      <w:pPr>
+        <w:ind w:left="720" w:hanging="360"/>
+      </w:pPr>
+      <w:rPr>
+        <w:rFonts w:ascii="Symbol" w:hAnsi="Symbol" w:hint="default"/>
+      </w:rPr>
+    </w:lvl>
+    <w:lvl w:ilvl="1" w:tplc="04070003" w:tentative="1">
+      <w:start w:val="1"/>
+      <w:numFmt w:val="bullet"/>
+      <w:lvlText w:val="o"/>
+      <w:lvlJc w:val="left"/>
+      <w:pPr>
+        <w:ind w:left="1440" w:hanging="360"/>
+      </w:pPr>
+      <w:rPr>
+        <w:rFonts w:ascii="Courier New" w:hAnsi="Courier New" w:cs="Courier New" w:hint="default"/>
+      </w:rPr>
+    </w:lvl>
+    <w:lvl w:ilvl="2" w:tplc="04070005" w:tentative="1">
+      <w:start w:val="1"/>
+      <w:numFmt w:val="bullet"/>
+      <w:lvlText w:val=""/>
+      <w:lvlJc w:val="left"/>
+      <w:pPr>
+        <w:ind w:left="2160" w:hanging="360"/>
+      </w:pPr>
+      <w:rPr>
+        <w:rFonts w:ascii="Wingdings" w:hAnsi="Wingdings" w:hint="default"/>
+      </w:rPr>
+    </w:lvl>
+    <w:lvl w:ilvl="3" w:tplc="04070001" w:tentative="1">
+      <w:start w:val="1"/>
+      <w:numFmt w:val="bullet"/>
+      <w:lvlText w:val=""/>
+      <w:lvlJc w:val="left"/>
+      <w:pPr>
+        <w:ind w:left="2880" w:hanging="360"/>
+      </w:pPr>
+      <w:rPr>
+        <w:rFonts w:ascii="Symbol" w:hAnsi="Symbol" w:hint="default"/>
+      </w:rPr>
+    </w:lvl>
+    <w:lvl w:ilvl="4" w:tplc="04070003" w:tentative="1">
+      <w:start w:val="1"/>
+      <w:numFmt w:val="bullet"/>
+      <w:lvlText w:val="o"/>
+      <w:lvlJc w:val="left"/>
+      <w:pPr>
+        <w:ind w:left="3600" w:hanging="360"/>
+      </w:pPr>
+      <w:rPr>
+        <w:rFonts w:ascii="Courier New" w:hAnsi="Courier New" w:cs="Courier New" w:hint="default"/>
+      </w:rPr>
+    </w:lvl>
+    <w:lvl w:ilvl="5" w:tplc="04070005" w:tentative="1">
+      <w:start w:val="1"/>
+      <w:numFmt w:val="bullet"/>
+      <w:lvlText w:val=""/>
+      <w:lvlJc w:val="left"/>
+      <w:pPr>
+        <w:ind w:left="4320" w:hanging="360"/>
+      </w:pPr>
+      <w:rPr>
+        <w:rFonts w:ascii="Wingdings" w:hAnsi="Wingdings" w:hint="default"/>
+      </w:rPr>
+    </w:lvl>
+    <w:lvl w:ilvl="6" w:tplc="04070001" w:tentative="1">
+      <w:start w:val="1"/>
+      <w:numFmt w:val="bullet"/>
+      <w:lvlText w:val=""/>
+      <w:lvlJc w:val="left"/>
+      <w:pPr>
+        <w:ind w:left="5040" w:hanging="360"/>
+      </w:pPr>
+      <w:rPr>
+        <w:rFonts w:ascii="Symbol" w:hAnsi="Symbol" w:hint="default"/>
+      </w:rPr>
+    </w:lvl>
+    <w:lvl w:ilvl="7" w:tplc="04070003" w:tentative="1">
+      <w:start w:val="1"/>
+      <w:numFmt w:val="bullet"/>
+      <w:lvlText w:val="o"/>
+      <w:lvlJc w:val="left"/>
+      <w:pPr>
+        <w:ind w:left="5760" w:hanging="360"/>
+      </w:pPr>
+      <w:rPr>
+        <w:rFonts w:ascii="Courier New" w:hAnsi="Courier New" w:cs="Courier New" w:hint="default"/>
+      </w:rPr>
+    </w:lvl>
+    <w:lvl w:ilvl="8" w:tplc="04070005" w:tentative="1">
+      <w:start w:val="1"/>
+      <w:numFmt w:val="bullet"/>
+      <w:lvlText w:val=""/>
+      <w:lvlJc w:val="left"/>
+      <w:pPr>
+        <w:ind w:left="6480" w:hanging="360"/>
+      </w:pPr>
+      <w:rPr>
+        <w:rFonts w:ascii="Wingdings" w:hAnsi="Wingdings" w:hint="default"/>
+      </w:rPr>
+    </w:lvl>
+  </w:abstractNum>
+  <w:abstractNum w:abstractNumId="7" w15:restartNumberingAfterBreak="0">
     <w:nsid w:val="2F1446B5"/>
     <w:multiLevelType w:val="hybridMultilevel"/>
     <w:tmpl w:val="C16CE274"/>
@@ -5053,7 +7041,346 @@
       </w:rPr>
     </w:lvl>
   </w:abstractNum>
-  <w:abstractNum w:abstractNumId="5" w15:restartNumberingAfterBreak="0">
+  <w:abstractNum w:abstractNumId="8" w15:restartNumberingAfterBreak="0">
+    <w:nsid w:val="34E43A7E"/>
+    <w:multiLevelType w:val="hybridMultilevel"/>
+    <w:tmpl w:val="7E4EF1E4"/>
+    <w:lvl w:ilvl="0" w:tplc="04070001">
+      <w:start w:val="1"/>
+      <w:numFmt w:val="bullet"/>
+      <w:lvlText w:val=""/>
+      <w:lvlJc w:val="left"/>
+      <w:pPr>
+        <w:ind w:left="720" w:hanging="360"/>
+      </w:pPr>
+      <w:rPr>
+        <w:rFonts w:ascii="Symbol" w:hAnsi="Symbol" w:hint="default"/>
+      </w:rPr>
+    </w:lvl>
+    <w:lvl w:ilvl="1" w:tplc="04070003" w:tentative="1">
+      <w:start w:val="1"/>
+      <w:numFmt w:val="bullet"/>
+      <w:lvlText w:val="o"/>
+      <w:lvlJc w:val="left"/>
+      <w:pPr>
+        <w:ind w:left="1440" w:hanging="360"/>
+      </w:pPr>
+      <w:rPr>
+        <w:rFonts w:ascii="Courier New" w:hAnsi="Courier New" w:cs="Courier New" w:hint="default"/>
+      </w:rPr>
+    </w:lvl>
+    <w:lvl w:ilvl="2" w:tplc="04070005" w:tentative="1">
+      <w:start w:val="1"/>
+      <w:numFmt w:val="bullet"/>
+      <w:lvlText w:val=""/>
+      <w:lvlJc w:val="left"/>
+      <w:pPr>
+        <w:ind w:left="2160" w:hanging="360"/>
+      </w:pPr>
+      <w:rPr>
+        <w:rFonts w:ascii="Wingdings" w:hAnsi="Wingdings" w:hint="default"/>
+      </w:rPr>
+    </w:lvl>
+    <w:lvl w:ilvl="3" w:tplc="04070001" w:tentative="1">
+      <w:start w:val="1"/>
+      <w:numFmt w:val="bullet"/>
+      <w:lvlText w:val=""/>
+      <w:lvlJc w:val="left"/>
+      <w:pPr>
+        <w:ind w:left="2880" w:hanging="360"/>
+      </w:pPr>
+      <w:rPr>
+        <w:rFonts w:ascii="Symbol" w:hAnsi="Symbol" w:hint="default"/>
+      </w:rPr>
+    </w:lvl>
+    <w:lvl w:ilvl="4" w:tplc="04070003" w:tentative="1">
+      <w:start w:val="1"/>
+      <w:numFmt w:val="bullet"/>
+      <w:lvlText w:val="o"/>
+      <w:lvlJc w:val="left"/>
+      <w:pPr>
+        <w:ind w:left="3600" w:hanging="360"/>
+      </w:pPr>
+      <w:rPr>
+        <w:rFonts w:ascii="Courier New" w:hAnsi="Courier New" w:cs="Courier New" w:hint="default"/>
+      </w:rPr>
+    </w:lvl>
+    <w:lvl w:ilvl="5" w:tplc="04070005" w:tentative="1">
+      <w:start w:val="1"/>
+      <w:numFmt w:val="bullet"/>
+      <w:lvlText w:val=""/>
+      <w:lvlJc w:val="left"/>
+      <w:pPr>
+        <w:ind w:left="4320" w:hanging="360"/>
+      </w:pPr>
+      <w:rPr>
+        <w:rFonts w:ascii="Wingdings" w:hAnsi="Wingdings" w:hint="default"/>
+      </w:rPr>
+    </w:lvl>
+    <w:lvl w:ilvl="6" w:tplc="04070001" w:tentative="1">
+      <w:start w:val="1"/>
+      <w:numFmt w:val="bullet"/>
+      <w:lvlText w:val=""/>
+      <w:lvlJc w:val="left"/>
+      <w:pPr>
+        <w:ind w:left="5040" w:hanging="360"/>
+      </w:pPr>
+      <w:rPr>
+        <w:rFonts w:ascii="Symbol" w:hAnsi="Symbol" w:hint="default"/>
+      </w:rPr>
+    </w:lvl>
+    <w:lvl w:ilvl="7" w:tplc="04070003" w:tentative="1">
+      <w:start w:val="1"/>
+      <w:numFmt w:val="bullet"/>
+      <w:lvlText w:val="o"/>
+      <w:lvlJc w:val="left"/>
+      <w:pPr>
+        <w:ind w:left="5760" w:hanging="360"/>
+      </w:pPr>
+      <w:rPr>
+        <w:rFonts w:ascii="Courier New" w:hAnsi="Courier New" w:cs="Courier New" w:hint="default"/>
+      </w:rPr>
+    </w:lvl>
+    <w:lvl w:ilvl="8" w:tplc="04070005" w:tentative="1">
+      <w:start w:val="1"/>
+      <w:numFmt w:val="bullet"/>
+      <w:lvlText w:val=""/>
+      <w:lvlJc w:val="left"/>
+      <w:pPr>
+        <w:ind w:left="6480" w:hanging="360"/>
+      </w:pPr>
+      <w:rPr>
+        <w:rFonts w:ascii="Wingdings" w:hAnsi="Wingdings" w:hint="default"/>
+      </w:rPr>
+    </w:lvl>
+  </w:abstractNum>
+  <w:abstractNum w:abstractNumId="9" w15:restartNumberingAfterBreak="0">
+    <w:nsid w:val="3A580757"/>
+    <w:multiLevelType w:val="hybridMultilevel"/>
+    <w:tmpl w:val="AB72B4B0"/>
+    <w:lvl w:ilvl="0" w:tplc="04070001">
+      <w:start w:val="1"/>
+      <w:numFmt w:val="bullet"/>
+      <w:lvlText w:val=""/>
+      <w:lvlJc w:val="left"/>
+      <w:pPr>
+        <w:ind w:left="720" w:hanging="360"/>
+      </w:pPr>
+      <w:rPr>
+        <w:rFonts w:ascii="Symbol" w:hAnsi="Symbol" w:hint="default"/>
+      </w:rPr>
+    </w:lvl>
+    <w:lvl w:ilvl="1" w:tplc="04070003" w:tentative="1">
+      <w:start w:val="1"/>
+      <w:numFmt w:val="bullet"/>
+      <w:lvlText w:val="o"/>
+      <w:lvlJc w:val="left"/>
+      <w:pPr>
+        <w:ind w:left="1440" w:hanging="360"/>
+      </w:pPr>
+      <w:rPr>
+        <w:rFonts w:ascii="Courier New" w:hAnsi="Courier New" w:cs="Courier New" w:hint="default"/>
+      </w:rPr>
+    </w:lvl>
+    <w:lvl w:ilvl="2" w:tplc="04070005" w:tentative="1">
+      <w:start w:val="1"/>
+      <w:numFmt w:val="bullet"/>
+      <w:lvlText w:val=""/>
+      <w:lvlJc w:val="left"/>
+      <w:pPr>
+        <w:ind w:left="2160" w:hanging="360"/>
+      </w:pPr>
+      <w:rPr>
+        <w:rFonts w:ascii="Wingdings" w:hAnsi="Wingdings" w:hint="default"/>
+      </w:rPr>
+    </w:lvl>
+    <w:lvl w:ilvl="3" w:tplc="04070001" w:tentative="1">
+      <w:start w:val="1"/>
+      <w:numFmt w:val="bullet"/>
+      <w:lvlText w:val=""/>
+      <w:lvlJc w:val="left"/>
+      <w:pPr>
+        <w:ind w:left="2880" w:hanging="360"/>
+      </w:pPr>
+      <w:rPr>
+        <w:rFonts w:ascii="Symbol" w:hAnsi="Symbol" w:hint="default"/>
+      </w:rPr>
+    </w:lvl>
+    <w:lvl w:ilvl="4" w:tplc="04070003" w:tentative="1">
+      <w:start w:val="1"/>
+      <w:numFmt w:val="bullet"/>
+      <w:lvlText w:val="o"/>
+      <w:lvlJc w:val="left"/>
+      <w:pPr>
+        <w:ind w:left="3600" w:hanging="360"/>
+      </w:pPr>
+      <w:rPr>
+        <w:rFonts w:ascii="Courier New" w:hAnsi="Courier New" w:cs="Courier New" w:hint="default"/>
+      </w:rPr>
+    </w:lvl>
+    <w:lvl w:ilvl="5" w:tplc="04070005" w:tentative="1">
+      <w:start w:val="1"/>
+      <w:numFmt w:val="bullet"/>
+      <w:lvlText w:val=""/>
+      <w:lvlJc w:val="left"/>
+      <w:pPr>
+        <w:ind w:left="4320" w:hanging="360"/>
+      </w:pPr>
+      <w:rPr>
+        <w:rFonts w:ascii="Wingdings" w:hAnsi="Wingdings" w:hint="default"/>
+      </w:rPr>
+    </w:lvl>
+    <w:lvl w:ilvl="6" w:tplc="04070001" w:tentative="1">
+      <w:start w:val="1"/>
+      <w:numFmt w:val="bullet"/>
+      <w:lvlText w:val=""/>
+      <w:lvlJc w:val="left"/>
+      <w:pPr>
+        <w:ind w:left="5040" w:hanging="360"/>
+      </w:pPr>
+      <w:rPr>
+        <w:rFonts w:ascii="Symbol" w:hAnsi="Symbol" w:hint="default"/>
+      </w:rPr>
+    </w:lvl>
+    <w:lvl w:ilvl="7" w:tplc="04070003" w:tentative="1">
+      <w:start w:val="1"/>
+      <w:numFmt w:val="bullet"/>
+      <w:lvlText w:val="o"/>
+      <w:lvlJc w:val="left"/>
+      <w:pPr>
+        <w:ind w:left="5760" w:hanging="360"/>
+      </w:pPr>
+      <w:rPr>
+        <w:rFonts w:ascii="Courier New" w:hAnsi="Courier New" w:cs="Courier New" w:hint="default"/>
+      </w:rPr>
+    </w:lvl>
+    <w:lvl w:ilvl="8" w:tplc="04070005" w:tentative="1">
+      <w:start w:val="1"/>
+      <w:numFmt w:val="bullet"/>
+      <w:lvlText w:val=""/>
+      <w:lvlJc w:val="left"/>
+      <w:pPr>
+        <w:ind w:left="6480" w:hanging="360"/>
+      </w:pPr>
+      <w:rPr>
+        <w:rFonts w:ascii="Wingdings" w:hAnsi="Wingdings" w:hint="default"/>
+      </w:rPr>
+    </w:lvl>
+  </w:abstractNum>
+  <w:abstractNum w:abstractNumId="10" w15:restartNumberingAfterBreak="0">
+    <w:nsid w:val="3C444380"/>
+    <w:multiLevelType w:val="hybridMultilevel"/>
+    <w:tmpl w:val="6B088164"/>
+    <w:lvl w:ilvl="0" w:tplc="04070001">
+      <w:start w:val="1"/>
+      <w:numFmt w:val="bullet"/>
+      <w:lvlText w:val=""/>
+      <w:lvlJc w:val="left"/>
+      <w:pPr>
+        <w:ind w:left="720" w:hanging="360"/>
+      </w:pPr>
+      <w:rPr>
+        <w:rFonts w:ascii="Symbol" w:hAnsi="Symbol" w:hint="default"/>
+      </w:rPr>
+    </w:lvl>
+    <w:lvl w:ilvl="1" w:tplc="04070003" w:tentative="1">
+      <w:start w:val="1"/>
+      <w:numFmt w:val="bullet"/>
+      <w:lvlText w:val="o"/>
+      <w:lvlJc w:val="left"/>
+      <w:pPr>
+        <w:ind w:left="1440" w:hanging="360"/>
+      </w:pPr>
+      <w:rPr>
+        <w:rFonts w:ascii="Courier New" w:hAnsi="Courier New" w:cs="Courier New" w:hint="default"/>
+      </w:rPr>
+    </w:lvl>
+    <w:lvl w:ilvl="2" w:tplc="04070005" w:tentative="1">
+      <w:start w:val="1"/>
+      <w:numFmt w:val="bullet"/>
+      <w:lvlText w:val=""/>
+      <w:lvlJc w:val="left"/>
+      <w:pPr>
+        <w:ind w:left="2160" w:hanging="360"/>
+      </w:pPr>
+      <w:rPr>
+        <w:rFonts w:ascii="Wingdings" w:hAnsi="Wingdings" w:hint="default"/>
+      </w:rPr>
+    </w:lvl>
+    <w:lvl w:ilvl="3" w:tplc="04070001" w:tentative="1">
+      <w:start w:val="1"/>
+      <w:numFmt w:val="bullet"/>
+      <w:lvlText w:val=""/>
+      <w:lvlJc w:val="left"/>
+      <w:pPr>
+        <w:ind w:left="2880" w:hanging="360"/>
+      </w:pPr>
+      <w:rPr>
+        <w:rFonts w:ascii="Symbol" w:hAnsi="Symbol" w:hint="default"/>
+      </w:rPr>
+    </w:lvl>
+    <w:lvl w:ilvl="4" w:tplc="04070003" w:tentative="1">
+      <w:start w:val="1"/>
+      <w:numFmt w:val="bullet"/>
+      <w:lvlText w:val="o"/>
+      <w:lvlJc w:val="left"/>
+      <w:pPr>
+        <w:ind w:left="3600" w:hanging="360"/>
+      </w:pPr>
+      <w:rPr>
+        <w:rFonts w:ascii="Courier New" w:hAnsi="Courier New" w:cs="Courier New" w:hint="default"/>
+      </w:rPr>
+    </w:lvl>
+    <w:lvl w:ilvl="5" w:tplc="04070005" w:tentative="1">
+      <w:start w:val="1"/>
+      <w:numFmt w:val="bullet"/>
+      <w:lvlText w:val=""/>
+      <w:lvlJc w:val="left"/>
+      <w:pPr>
+        <w:ind w:left="4320" w:hanging="360"/>
+      </w:pPr>
+      <w:rPr>
+        <w:rFonts w:ascii="Wingdings" w:hAnsi="Wingdings" w:hint="default"/>
+      </w:rPr>
+    </w:lvl>
+    <w:lvl w:ilvl="6" w:tplc="04070001" w:tentative="1">
+      <w:start w:val="1"/>
+      <w:numFmt w:val="bullet"/>
+      <w:lvlText w:val=""/>
+      <w:lvlJc w:val="left"/>
+      <w:pPr>
+        <w:ind w:left="5040" w:hanging="360"/>
+      </w:pPr>
+      <w:rPr>
+        <w:rFonts w:ascii="Symbol" w:hAnsi="Symbol" w:hint="default"/>
+      </w:rPr>
+    </w:lvl>
+    <w:lvl w:ilvl="7" w:tplc="04070003" w:tentative="1">
+      <w:start w:val="1"/>
+      <w:numFmt w:val="bullet"/>
+      <w:lvlText w:val="o"/>
+      <w:lvlJc w:val="left"/>
+      <w:pPr>
+        <w:ind w:left="5760" w:hanging="360"/>
+      </w:pPr>
+      <w:rPr>
+        <w:rFonts w:ascii="Courier New" w:hAnsi="Courier New" w:cs="Courier New" w:hint="default"/>
+      </w:rPr>
+    </w:lvl>
+    <w:lvl w:ilvl="8" w:tplc="04070005" w:tentative="1">
+      <w:start w:val="1"/>
+      <w:numFmt w:val="bullet"/>
+      <w:lvlText w:val=""/>
+      <w:lvlJc w:val="left"/>
+      <w:pPr>
+        <w:ind w:left="6480" w:hanging="360"/>
+      </w:pPr>
+      <w:rPr>
+        <w:rFonts w:ascii="Wingdings" w:hAnsi="Wingdings" w:hint="default"/>
+      </w:rPr>
+    </w:lvl>
+  </w:abstractNum>
+  <w:abstractNum w:abstractNumId="11" w15:restartNumberingAfterBreak="0">
     <w:nsid w:val="50534BDF"/>
     <w:multiLevelType w:val="hybridMultilevel"/>
     <w:tmpl w:val="F7866D70"/>
@@ -5166,7 +7493,346 @@
       </w:rPr>
     </w:lvl>
   </w:abstractNum>
-  <w:abstractNum w:abstractNumId="6" w15:restartNumberingAfterBreak="0">
+  <w:abstractNum w:abstractNumId="12" w15:restartNumberingAfterBreak="0">
+    <w:nsid w:val="52944C93"/>
+    <w:multiLevelType w:val="hybridMultilevel"/>
+    <w:tmpl w:val="D3B69D72"/>
+    <w:lvl w:ilvl="0" w:tplc="04070001">
+      <w:start w:val="1"/>
+      <w:numFmt w:val="bullet"/>
+      <w:lvlText w:val=""/>
+      <w:lvlJc w:val="left"/>
+      <w:pPr>
+        <w:ind w:left="720" w:hanging="360"/>
+      </w:pPr>
+      <w:rPr>
+        <w:rFonts w:ascii="Symbol" w:hAnsi="Symbol" w:hint="default"/>
+      </w:rPr>
+    </w:lvl>
+    <w:lvl w:ilvl="1" w:tplc="04070003" w:tentative="1">
+      <w:start w:val="1"/>
+      <w:numFmt w:val="bullet"/>
+      <w:lvlText w:val="o"/>
+      <w:lvlJc w:val="left"/>
+      <w:pPr>
+        <w:ind w:left="1440" w:hanging="360"/>
+      </w:pPr>
+      <w:rPr>
+        <w:rFonts w:ascii="Courier New" w:hAnsi="Courier New" w:cs="Courier New" w:hint="default"/>
+      </w:rPr>
+    </w:lvl>
+    <w:lvl w:ilvl="2" w:tplc="04070005" w:tentative="1">
+      <w:start w:val="1"/>
+      <w:numFmt w:val="bullet"/>
+      <w:lvlText w:val=""/>
+      <w:lvlJc w:val="left"/>
+      <w:pPr>
+        <w:ind w:left="2160" w:hanging="360"/>
+      </w:pPr>
+      <w:rPr>
+        <w:rFonts w:ascii="Wingdings" w:hAnsi="Wingdings" w:hint="default"/>
+      </w:rPr>
+    </w:lvl>
+    <w:lvl w:ilvl="3" w:tplc="04070001" w:tentative="1">
+      <w:start w:val="1"/>
+      <w:numFmt w:val="bullet"/>
+      <w:lvlText w:val=""/>
+      <w:lvlJc w:val="left"/>
+      <w:pPr>
+        <w:ind w:left="2880" w:hanging="360"/>
+      </w:pPr>
+      <w:rPr>
+        <w:rFonts w:ascii="Symbol" w:hAnsi="Symbol" w:hint="default"/>
+      </w:rPr>
+    </w:lvl>
+    <w:lvl w:ilvl="4" w:tplc="04070003" w:tentative="1">
+      <w:start w:val="1"/>
+      <w:numFmt w:val="bullet"/>
+      <w:lvlText w:val="o"/>
+      <w:lvlJc w:val="left"/>
+      <w:pPr>
+        <w:ind w:left="3600" w:hanging="360"/>
+      </w:pPr>
+      <w:rPr>
+        <w:rFonts w:ascii="Courier New" w:hAnsi="Courier New" w:cs="Courier New" w:hint="default"/>
+      </w:rPr>
+    </w:lvl>
+    <w:lvl w:ilvl="5" w:tplc="04070005" w:tentative="1">
+      <w:start w:val="1"/>
+      <w:numFmt w:val="bullet"/>
+      <w:lvlText w:val=""/>
+      <w:lvlJc w:val="left"/>
+      <w:pPr>
+        <w:ind w:left="4320" w:hanging="360"/>
+      </w:pPr>
+      <w:rPr>
+        <w:rFonts w:ascii="Wingdings" w:hAnsi="Wingdings" w:hint="default"/>
+      </w:rPr>
+    </w:lvl>
+    <w:lvl w:ilvl="6" w:tplc="04070001" w:tentative="1">
+      <w:start w:val="1"/>
+      <w:numFmt w:val="bullet"/>
+      <w:lvlText w:val=""/>
+      <w:lvlJc w:val="left"/>
+      <w:pPr>
+        <w:ind w:left="5040" w:hanging="360"/>
+      </w:pPr>
+      <w:rPr>
+        <w:rFonts w:ascii="Symbol" w:hAnsi="Symbol" w:hint="default"/>
+      </w:rPr>
+    </w:lvl>
+    <w:lvl w:ilvl="7" w:tplc="04070003" w:tentative="1">
+      <w:start w:val="1"/>
+      <w:numFmt w:val="bullet"/>
+      <w:lvlText w:val="o"/>
+      <w:lvlJc w:val="left"/>
+      <w:pPr>
+        <w:ind w:left="5760" w:hanging="360"/>
+      </w:pPr>
+      <w:rPr>
+        <w:rFonts w:ascii="Courier New" w:hAnsi="Courier New" w:cs="Courier New" w:hint="default"/>
+      </w:rPr>
+    </w:lvl>
+    <w:lvl w:ilvl="8" w:tplc="04070005" w:tentative="1">
+      <w:start w:val="1"/>
+      <w:numFmt w:val="bullet"/>
+      <w:lvlText w:val=""/>
+      <w:lvlJc w:val="left"/>
+      <w:pPr>
+        <w:ind w:left="6480" w:hanging="360"/>
+      </w:pPr>
+      <w:rPr>
+        <w:rFonts w:ascii="Wingdings" w:hAnsi="Wingdings" w:hint="default"/>
+      </w:rPr>
+    </w:lvl>
+  </w:abstractNum>
+  <w:abstractNum w:abstractNumId="13" w15:restartNumberingAfterBreak="0">
+    <w:nsid w:val="58BE3506"/>
+    <w:multiLevelType w:val="hybridMultilevel"/>
+    <w:tmpl w:val="D08E66F0"/>
+    <w:lvl w:ilvl="0" w:tplc="04070001">
+      <w:start w:val="1"/>
+      <w:numFmt w:val="bullet"/>
+      <w:lvlText w:val=""/>
+      <w:lvlJc w:val="left"/>
+      <w:pPr>
+        <w:ind w:left="720" w:hanging="360"/>
+      </w:pPr>
+      <w:rPr>
+        <w:rFonts w:ascii="Symbol" w:hAnsi="Symbol" w:hint="default"/>
+      </w:rPr>
+    </w:lvl>
+    <w:lvl w:ilvl="1" w:tplc="04070003">
+      <w:start w:val="1"/>
+      <w:numFmt w:val="bullet"/>
+      <w:lvlText w:val="o"/>
+      <w:lvlJc w:val="left"/>
+      <w:pPr>
+        <w:ind w:left="1440" w:hanging="360"/>
+      </w:pPr>
+      <w:rPr>
+        <w:rFonts w:ascii="Courier New" w:hAnsi="Courier New" w:cs="Courier New" w:hint="default"/>
+      </w:rPr>
+    </w:lvl>
+    <w:lvl w:ilvl="2" w:tplc="04070005" w:tentative="1">
+      <w:start w:val="1"/>
+      <w:numFmt w:val="bullet"/>
+      <w:lvlText w:val=""/>
+      <w:lvlJc w:val="left"/>
+      <w:pPr>
+        <w:ind w:left="2160" w:hanging="360"/>
+      </w:pPr>
+      <w:rPr>
+        <w:rFonts w:ascii="Wingdings" w:hAnsi="Wingdings" w:hint="default"/>
+      </w:rPr>
+    </w:lvl>
+    <w:lvl w:ilvl="3" w:tplc="04070001" w:tentative="1">
+      <w:start w:val="1"/>
+      <w:numFmt w:val="bullet"/>
+      <w:lvlText w:val=""/>
+      <w:lvlJc w:val="left"/>
+      <w:pPr>
+        <w:ind w:left="2880" w:hanging="360"/>
+      </w:pPr>
+      <w:rPr>
+        <w:rFonts w:ascii="Symbol" w:hAnsi="Symbol" w:hint="default"/>
+      </w:rPr>
+    </w:lvl>
+    <w:lvl w:ilvl="4" w:tplc="04070003" w:tentative="1">
+      <w:start w:val="1"/>
+      <w:numFmt w:val="bullet"/>
+      <w:lvlText w:val="o"/>
+      <w:lvlJc w:val="left"/>
+      <w:pPr>
+        <w:ind w:left="3600" w:hanging="360"/>
+      </w:pPr>
+      <w:rPr>
+        <w:rFonts w:ascii="Courier New" w:hAnsi="Courier New" w:cs="Courier New" w:hint="default"/>
+      </w:rPr>
+    </w:lvl>
+    <w:lvl w:ilvl="5" w:tplc="04070005" w:tentative="1">
+      <w:start w:val="1"/>
+      <w:numFmt w:val="bullet"/>
+      <w:lvlText w:val=""/>
+      <w:lvlJc w:val="left"/>
+      <w:pPr>
+        <w:ind w:left="4320" w:hanging="360"/>
+      </w:pPr>
+      <w:rPr>
+        <w:rFonts w:ascii="Wingdings" w:hAnsi="Wingdings" w:hint="default"/>
+      </w:rPr>
+    </w:lvl>
+    <w:lvl w:ilvl="6" w:tplc="04070001" w:tentative="1">
+      <w:start w:val="1"/>
+      <w:numFmt w:val="bullet"/>
+      <w:lvlText w:val=""/>
+      <w:lvlJc w:val="left"/>
+      <w:pPr>
+        <w:ind w:left="5040" w:hanging="360"/>
+      </w:pPr>
+      <w:rPr>
+        <w:rFonts w:ascii="Symbol" w:hAnsi="Symbol" w:hint="default"/>
+      </w:rPr>
+    </w:lvl>
+    <w:lvl w:ilvl="7" w:tplc="04070003" w:tentative="1">
+      <w:start w:val="1"/>
+      <w:numFmt w:val="bullet"/>
+      <w:lvlText w:val="o"/>
+      <w:lvlJc w:val="left"/>
+      <w:pPr>
+        <w:ind w:left="5760" w:hanging="360"/>
+      </w:pPr>
+      <w:rPr>
+        <w:rFonts w:ascii="Courier New" w:hAnsi="Courier New" w:cs="Courier New" w:hint="default"/>
+      </w:rPr>
+    </w:lvl>
+    <w:lvl w:ilvl="8" w:tplc="04070005" w:tentative="1">
+      <w:start w:val="1"/>
+      <w:numFmt w:val="bullet"/>
+      <w:lvlText w:val=""/>
+      <w:lvlJc w:val="left"/>
+      <w:pPr>
+        <w:ind w:left="6480" w:hanging="360"/>
+      </w:pPr>
+      <w:rPr>
+        <w:rFonts w:ascii="Wingdings" w:hAnsi="Wingdings" w:hint="default"/>
+      </w:rPr>
+    </w:lvl>
+  </w:abstractNum>
+  <w:abstractNum w:abstractNumId="14" w15:restartNumberingAfterBreak="0">
+    <w:nsid w:val="5F8B1A84"/>
+    <w:multiLevelType w:val="hybridMultilevel"/>
+    <w:tmpl w:val="89C82D1E"/>
+    <w:lvl w:ilvl="0" w:tplc="04070001">
+      <w:start w:val="1"/>
+      <w:numFmt w:val="bullet"/>
+      <w:lvlText w:val=""/>
+      <w:lvlJc w:val="left"/>
+      <w:pPr>
+        <w:ind w:left="720" w:hanging="360"/>
+      </w:pPr>
+      <w:rPr>
+        <w:rFonts w:ascii="Symbol" w:hAnsi="Symbol" w:hint="default"/>
+      </w:rPr>
+    </w:lvl>
+    <w:lvl w:ilvl="1" w:tplc="04070003" w:tentative="1">
+      <w:start w:val="1"/>
+      <w:numFmt w:val="bullet"/>
+      <w:lvlText w:val="o"/>
+      <w:lvlJc w:val="left"/>
+      <w:pPr>
+        <w:ind w:left="1440" w:hanging="360"/>
+      </w:pPr>
+      <w:rPr>
+        <w:rFonts w:ascii="Courier New" w:hAnsi="Courier New" w:cs="Courier New" w:hint="default"/>
+      </w:rPr>
+    </w:lvl>
+    <w:lvl w:ilvl="2" w:tplc="04070005" w:tentative="1">
+      <w:start w:val="1"/>
+      <w:numFmt w:val="bullet"/>
+      <w:lvlText w:val=""/>
+      <w:lvlJc w:val="left"/>
+      <w:pPr>
+        <w:ind w:left="2160" w:hanging="360"/>
+      </w:pPr>
+      <w:rPr>
+        <w:rFonts w:ascii="Wingdings" w:hAnsi="Wingdings" w:hint="default"/>
+      </w:rPr>
+    </w:lvl>
+    <w:lvl w:ilvl="3" w:tplc="04070001" w:tentative="1">
+      <w:start w:val="1"/>
+      <w:numFmt w:val="bullet"/>
+      <w:lvlText w:val=""/>
+      <w:lvlJc w:val="left"/>
+      <w:pPr>
+        <w:ind w:left="2880" w:hanging="360"/>
+      </w:pPr>
+      <w:rPr>
+        <w:rFonts w:ascii="Symbol" w:hAnsi="Symbol" w:hint="default"/>
+      </w:rPr>
+    </w:lvl>
+    <w:lvl w:ilvl="4" w:tplc="04070003" w:tentative="1">
+      <w:start w:val="1"/>
+      <w:numFmt w:val="bullet"/>
+      <w:lvlText w:val="o"/>
+      <w:lvlJc w:val="left"/>
+      <w:pPr>
+        <w:ind w:left="3600" w:hanging="360"/>
+      </w:pPr>
+      <w:rPr>
+        <w:rFonts w:ascii="Courier New" w:hAnsi="Courier New" w:cs="Courier New" w:hint="default"/>
+      </w:rPr>
+    </w:lvl>
+    <w:lvl w:ilvl="5" w:tplc="04070005" w:tentative="1">
+      <w:start w:val="1"/>
+      <w:numFmt w:val="bullet"/>
+      <w:lvlText w:val=""/>
+      <w:lvlJc w:val="left"/>
+      <w:pPr>
+        <w:ind w:left="4320" w:hanging="360"/>
+      </w:pPr>
+      <w:rPr>
+        <w:rFonts w:ascii="Wingdings" w:hAnsi="Wingdings" w:hint="default"/>
+      </w:rPr>
+    </w:lvl>
+    <w:lvl w:ilvl="6" w:tplc="04070001" w:tentative="1">
+      <w:start w:val="1"/>
+      <w:numFmt w:val="bullet"/>
+      <w:lvlText w:val=""/>
+      <w:lvlJc w:val="left"/>
+      <w:pPr>
+        <w:ind w:left="5040" w:hanging="360"/>
+      </w:pPr>
+      <w:rPr>
+        <w:rFonts w:ascii="Symbol" w:hAnsi="Symbol" w:hint="default"/>
+      </w:rPr>
+    </w:lvl>
+    <w:lvl w:ilvl="7" w:tplc="04070003" w:tentative="1">
+      <w:start w:val="1"/>
+      <w:numFmt w:val="bullet"/>
+      <w:lvlText w:val="o"/>
+      <w:lvlJc w:val="left"/>
+      <w:pPr>
+        <w:ind w:left="5760" w:hanging="360"/>
+      </w:pPr>
+      <w:rPr>
+        <w:rFonts w:ascii="Courier New" w:hAnsi="Courier New" w:cs="Courier New" w:hint="default"/>
+      </w:rPr>
+    </w:lvl>
+    <w:lvl w:ilvl="8" w:tplc="04070005" w:tentative="1">
+      <w:start w:val="1"/>
+      <w:numFmt w:val="bullet"/>
+      <w:lvlText w:val=""/>
+      <w:lvlJc w:val="left"/>
+      <w:pPr>
+        <w:ind w:left="6480" w:hanging="360"/>
+      </w:pPr>
+      <w:rPr>
+        <w:rFonts w:ascii="Wingdings" w:hAnsi="Wingdings" w:hint="default"/>
+      </w:rPr>
+    </w:lvl>
+  </w:abstractNum>
+  <w:abstractNum w:abstractNumId="15" w15:restartNumberingAfterBreak="0">
     <w:nsid w:val="7B914CB2"/>
     <w:multiLevelType w:val="hybridMultilevel"/>
     <w:tmpl w:val="0CBA89F4"/>
@@ -5289,16 +7955,43 @@
     <w:abstractNumId w:val="1"/>
   </w:num>
   <w:num w:numId="4" w16cid:durableId="855078636">
-    <w:abstractNumId w:val="6"/>
+    <w:abstractNumId w:val="15"/>
   </w:num>
   <w:num w:numId="5" w16cid:durableId="960651457">
     <w:abstractNumId w:val="3"/>
   </w:num>
   <w:num w:numId="6" w16cid:durableId="1871257435">
+    <w:abstractNumId w:val="7"/>
+  </w:num>
+  <w:num w:numId="7" w16cid:durableId="307324276">
+    <w:abstractNumId w:val="11"/>
+  </w:num>
+  <w:num w:numId="8" w16cid:durableId="1796291878">
     <w:abstractNumId w:val="4"/>
   </w:num>
-  <w:num w:numId="7" w16cid:durableId="307324276">
+  <w:num w:numId="9" w16cid:durableId="1862938702">
+    <w:abstractNumId w:val="13"/>
+  </w:num>
+  <w:num w:numId="10" w16cid:durableId="895773931">
+    <w:abstractNumId w:val="9"/>
+  </w:num>
+  <w:num w:numId="11" w16cid:durableId="1548646399">
+    <w:abstractNumId w:val="12"/>
+  </w:num>
+  <w:num w:numId="12" w16cid:durableId="10685998">
     <w:abstractNumId w:val="5"/>
+  </w:num>
+  <w:num w:numId="13" w16cid:durableId="2116436323">
+    <w:abstractNumId w:val="8"/>
+  </w:num>
+  <w:num w:numId="14" w16cid:durableId="916011823">
+    <w:abstractNumId w:val="10"/>
+  </w:num>
+  <w:num w:numId="15" w16cid:durableId="372923158">
+    <w:abstractNumId w:val="6"/>
+  </w:num>
+  <w:num w:numId="16" w16cid:durableId="133764723">
+    <w:abstractNumId w:val="14"/>
   </w:num>
 </w:numbering>
 </file>
@@ -5731,7 +8424,6 @@
     <w:next w:val="Standard"/>
     <w:link w:val="berschrift2Zchn"/>
     <w:uiPriority w:val="9"/>
-    <w:semiHidden/>
     <w:unhideWhenUsed/>
     <w:qFormat/>
     <w:rsid w:val="001D3F71"/>
@@ -5948,7 +8640,6 @@
     <w:basedOn w:val="Absatz-Standardschriftart"/>
     <w:link w:val="berschrift2"/>
     <w:uiPriority w:val="9"/>
-    <w:semiHidden/>
     <w:rsid w:val="001D3F71"/>
     <w:rPr>
       <w:rFonts w:asciiTheme="majorHAnsi" w:eastAsiaTheme="majorEastAsia" w:hAnsiTheme="majorHAnsi" w:cstheme="majorBidi"/>

</xml_diff>

<commit_message>
Weitere Parts des Pflichtenhefts
</commit_message>
<xml_diff>
--- a/DocumentationFiles/Pflichtenheft.docx
+++ b/DocumentationFiles/Pflichtenheft.docx
@@ -402,6 +402,7 @@
                 <w:szCs w:val="24"/>
               </w:rPr>
             </w:pPr>
+            <w:proofErr w:type="gramStart"/>
             <w:r>
               <w:rPr>
                 <w:sz w:val="24"/>
@@ -414,7 +415,15 @@
                 <w:sz w:val="24"/>
                 <w:szCs w:val="24"/>
               </w:rPr>
-              <w:t>3IM-STECH-00</w:t>
+              <w:t>3</w:t>
+            </w:r>
+            <w:proofErr w:type="gramEnd"/>
+            <w:r>
+              <w:rPr>
+                <w:sz w:val="24"/>
+                <w:szCs w:val="24"/>
+              </w:rPr>
+              <w:t>IM-STECH-00</w:t>
             </w:r>
           </w:p>
           <w:p>
@@ -611,7 +620,7 @@
     </w:p>
     <w:p>
       <w:pPr>
-        <w:spacing w:before="240" w:line="360" w:lineRule="auto"/>
+        <w:spacing w:before="240" w:after="0" w:line="360" w:lineRule="auto"/>
         <w:rPr>
           <w:b/>
           <w:bCs/>
@@ -655,18 +664,27 @@
           </w:tcPr>
           <w:p>
             <w:pPr>
-              <w:spacing w:before="240" w:line="360" w:lineRule="auto"/>
+              <w:spacing w:line="480" w:lineRule="auto"/>
               <w:rPr>
                 <w:sz w:val="24"/>
                 <w:szCs w:val="24"/>
               </w:rPr>
             </w:pPr>
-            <w:r>
-              <w:rPr>
-                <w:sz w:val="24"/>
-                <w:szCs w:val="24"/>
-              </w:rPr>
-              <w:t>1  Zielkriterien……………………………………………</w:t>
+            <w:proofErr w:type="gramStart"/>
+            <w:r>
+              <w:rPr>
+                <w:sz w:val="24"/>
+                <w:szCs w:val="24"/>
+              </w:rPr>
+              <w:t>1  Zielkriterien</w:t>
+            </w:r>
+            <w:proofErr w:type="gramEnd"/>
+            <w:r>
+              <w:rPr>
+                <w:sz w:val="24"/>
+                <w:szCs w:val="24"/>
+              </w:rPr>
+              <w:t>……………………………………………</w:t>
             </w:r>
             <w:r>
               <w:rPr>
@@ -690,7 +708,7 @@
           </w:tcPr>
           <w:p>
             <w:pPr>
-              <w:spacing w:before="240" w:line="360" w:lineRule="auto"/>
+              <w:spacing w:line="480" w:lineRule="auto"/>
               <w:rPr>
                 <w:sz w:val="24"/>
                 <w:szCs w:val="24"/>
@@ -713,12 +731,13 @@
           </w:tcPr>
           <w:p>
             <w:pPr>
-              <w:spacing w:before="240" w:line="360" w:lineRule="auto"/>
+              <w:spacing w:line="480" w:lineRule="auto"/>
               <w:rPr>
                 <w:sz w:val="24"/>
                 <w:szCs w:val="24"/>
               </w:rPr>
             </w:pPr>
+            <w:proofErr w:type="gramStart"/>
             <w:r>
               <w:rPr>
                 <w:sz w:val="24"/>
@@ -731,7 +750,15 @@
                 <w:sz w:val="24"/>
                 <w:szCs w:val="24"/>
               </w:rPr>
-              <w:t xml:space="preserve">Funktionale </w:t>
+              <w:t>Funktionale</w:t>
+            </w:r>
+            <w:proofErr w:type="gramEnd"/>
+            <w:r>
+              <w:rPr>
+                <w:sz w:val="24"/>
+                <w:szCs w:val="24"/>
+              </w:rPr>
+              <w:t xml:space="preserve"> </w:t>
             </w:r>
             <w:r>
               <w:rPr>
@@ -762,7 +789,7 @@
           </w:tcPr>
           <w:p>
             <w:pPr>
-              <w:spacing w:before="240" w:line="360" w:lineRule="auto"/>
+              <w:spacing w:line="480" w:lineRule="auto"/>
               <w:rPr>
                 <w:sz w:val="24"/>
                 <w:szCs w:val="24"/>
@@ -785,18 +812,27 @@
           </w:tcPr>
           <w:p>
             <w:pPr>
-              <w:spacing w:before="240" w:line="360" w:lineRule="auto"/>
+              <w:spacing w:line="480" w:lineRule="auto"/>
               <w:rPr>
                 <w:sz w:val="24"/>
                 <w:szCs w:val="24"/>
               </w:rPr>
             </w:pPr>
-            <w:r>
-              <w:rPr>
-                <w:sz w:val="24"/>
-                <w:szCs w:val="24"/>
-              </w:rPr>
-              <w:t>1.2  Nicht-Funktionale Musskriterien……………………………………………………</w:t>
+            <w:proofErr w:type="gramStart"/>
+            <w:r>
+              <w:rPr>
+                <w:sz w:val="24"/>
+                <w:szCs w:val="24"/>
+              </w:rPr>
+              <w:t>1.2  Nicht</w:t>
+            </w:r>
+            <w:proofErr w:type="gramEnd"/>
+            <w:r>
+              <w:rPr>
+                <w:sz w:val="24"/>
+                <w:szCs w:val="24"/>
+              </w:rPr>
+              <w:t>-Funktionale Musskriterien……………………………………………………</w:t>
             </w:r>
           </w:p>
         </w:tc>
@@ -806,7 +842,7 @@
           </w:tcPr>
           <w:p>
             <w:pPr>
-              <w:spacing w:before="240" w:line="360" w:lineRule="auto"/>
+              <w:spacing w:line="480" w:lineRule="auto"/>
               <w:rPr>
                 <w:sz w:val="24"/>
                 <w:szCs w:val="24"/>
@@ -829,12 +865,13 @@
           </w:tcPr>
           <w:p>
             <w:pPr>
-              <w:spacing w:before="240" w:line="360" w:lineRule="auto"/>
+              <w:spacing w:line="480" w:lineRule="auto"/>
               <w:rPr>
                 <w:sz w:val="24"/>
                 <w:szCs w:val="24"/>
               </w:rPr>
             </w:pPr>
+            <w:proofErr w:type="gramStart"/>
             <w:r>
               <w:rPr>
                 <w:sz w:val="24"/>
@@ -861,7 +898,15 @@
                 <w:sz w:val="24"/>
                 <w:szCs w:val="24"/>
               </w:rPr>
-              <w:t xml:space="preserve">Funktionale </w:t>
+              <w:t>Funktionale</w:t>
+            </w:r>
+            <w:proofErr w:type="gramEnd"/>
+            <w:r>
+              <w:rPr>
+                <w:sz w:val="24"/>
+                <w:szCs w:val="24"/>
+              </w:rPr>
+              <w:t xml:space="preserve"> </w:t>
             </w:r>
             <w:r>
               <w:rPr>
@@ -892,7 +937,7 @@
           </w:tcPr>
           <w:p>
             <w:pPr>
-              <w:spacing w:before="240" w:line="360" w:lineRule="auto"/>
+              <w:spacing w:line="480" w:lineRule="auto"/>
               <w:rPr>
                 <w:sz w:val="24"/>
                 <w:szCs w:val="24"/>
@@ -915,18 +960,27 @@
           </w:tcPr>
           <w:p>
             <w:pPr>
-              <w:spacing w:before="240" w:line="360" w:lineRule="auto"/>
+              <w:spacing w:line="480" w:lineRule="auto"/>
               <w:rPr>
                 <w:sz w:val="24"/>
                 <w:szCs w:val="24"/>
               </w:rPr>
             </w:pPr>
-            <w:r>
-              <w:rPr>
-                <w:sz w:val="24"/>
-                <w:szCs w:val="24"/>
-              </w:rPr>
-              <w:t>1.4  Nicht-Funktionale Wunschkriterien……………………………………………….</w:t>
+            <w:proofErr w:type="gramStart"/>
+            <w:r>
+              <w:rPr>
+                <w:sz w:val="24"/>
+                <w:szCs w:val="24"/>
+              </w:rPr>
+              <w:t>1.4  Nicht</w:t>
+            </w:r>
+            <w:proofErr w:type="gramEnd"/>
+            <w:r>
+              <w:rPr>
+                <w:sz w:val="24"/>
+                <w:szCs w:val="24"/>
+              </w:rPr>
+              <w:t>-Funktionale Wunschkriterien……………………………………………….</w:t>
             </w:r>
           </w:p>
         </w:tc>
@@ -936,7 +990,7 @@
           </w:tcPr>
           <w:p>
             <w:pPr>
-              <w:spacing w:before="240" w:line="360" w:lineRule="auto"/>
+              <w:spacing w:line="480" w:lineRule="auto"/>
               <w:rPr>
                 <w:sz w:val="24"/>
                 <w:szCs w:val="24"/>
@@ -959,12 +1013,13 @@
           </w:tcPr>
           <w:p>
             <w:pPr>
-              <w:spacing w:before="240" w:line="360" w:lineRule="auto"/>
+              <w:spacing w:line="480" w:lineRule="auto"/>
               <w:rPr>
                 <w:sz w:val="24"/>
                 <w:szCs w:val="24"/>
               </w:rPr>
             </w:pPr>
+            <w:proofErr w:type="gramStart"/>
             <w:r>
               <w:rPr>
                 <w:sz w:val="24"/>
@@ -977,7 +1032,15 @@
                 <w:sz w:val="24"/>
                 <w:szCs w:val="24"/>
               </w:rPr>
-              <w:t>einsatz……</w:t>
+              <w:t>einsatz</w:t>
+            </w:r>
+            <w:proofErr w:type="gramEnd"/>
+            <w:r>
+              <w:rPr>
+                <w:sz w:val="24"/>
+                <w:szCs w:val="24"/>
+              </w:rPr>
+              <w:t>……</w:t>
             </w:r>
             <w:r>
               <w:rPr>
@@ -1008,7 +1071,7 @@
           </w:tcPr>
           <w:p>
             <w:pPr>
-              <w:spacing w:before="240" w:line="360" w:lineRule="auto"/>
+              <w:spacing w:line="480" w:lineRule="auto"/>
               <w:rPr>
                 <w:sz w:val="24"/>
                 <w:szCs w:val="24"/>
@@ -1031,18 +1094,27 @@
           </w:tcPr>
           <w:p>
             <w:pPr>
-              <w:spacing w:before="240" w:line="360" w:lineRule="auto"/>
+              <w:spacing w:line="480" w:lineRule="auto"/>
               <w:rPr>
                 <w:sz w:val="24"/>
                 <w:szCs w:val="24"/>
               </w:rPr>
             </w:pPr>
-            <w:r>
-              <w:rPr>
-                <w:sz w:val="24"/>
-                <w:szCs w:val="24"/>
-              </w:rPr>
-              <w:t>2.1  Anwendungsbereiche…………………………………………………………………..</w:t>
+            <w:proofErr w:type="gramStart"/>
+            <w:r>
+              <w:rPr>
+                <w:sz w:val="24"/>
+                <w:szCs w:val="24"/>
+              </w:rPr>
+              <w:t>2.1  Anwendungsbereiche</w:t>
+            </w:r>
+            <w:proofErr w:type="gramEnd"/>
+            <w:r>
+              <w:rPr>
+                <w:sz w:val="24"/>
+                <w:szCs w:val="24"/>
+              </w:rPr>
+              <w:t>…………………………………………………………………..</w:t>
             </w:r>
           </w:p>
         </w:tc>
@@ -1052,7 +1124,7 @@
           </w:tcPr>
           <w:p>
             <w:pPr>
-              <w:spacing w:before="240" w:line="360" w:lineRule="auto"/>
+              <w:spacing w:line="480" w:lineRule="auto"/>
               <w:rPr>
                 <w:sz w:val="24"/>
                 <w:szCs w:val="24"/>
@@ -1075,18 +1147,27 @@
           </w:tcPr>
           <w:p>
             <w:pPr>
-              <w:spacing w:before="240" w:line="360" w:lineRule="auto"/>
+              <w:spacing w:line="480" w:lineRule="auto"/>
               <w:rPr>
                 <w:sz w:val="24"/>
                 <w:szCs w:val="24"/>
               </w:rPr>
             </w:pPr>
-            <w:r>
-              <w:rPr>
-                <w:sz w:val="24"/>
-                <w:szCs w:val="24"/>
-              </w:rPr>
-              <w:t>2.2  Zielgruppen………………………………………………………………………………..</w:t>
+            <w:proofErr w:type="gramStart"/>
+            <w:r>
+              <w:rPr>
+                <w:sz w:val="24"/>
+                <w:szCs w:val="24"/>
+              </w:rPr>
+              <w:t>2.2  Zielgruppen</w:t>
+            </w:r>
+            <w:proofErr w:type="gramEnd"/>
+            <w:r>
+              <w:rPr>
+                <w:sz w:val="24"/>
+                <w:szCs w:val="24"/>
+              </w:rPr>
+              <w:t>………………………………………………………………………………..</w:t>
             </w:r>
           </w:p>
         </w:tc>
@@ -1096,7 +1177,7 @@
           </w:tcPr>
           <w:p>
             <w:pPr>
-              <w:spacing w:before="240" w:line="360" w:lineRule="auto"/>
+              <w:spacing w:line="480" w:lineRule="auto"/>
               <w:rPr>
                 <w:sz w:val="24"/>
                 <w:szCs w:val="24"/>
@@ -1119,18 +1200,27 @@
           </w:tcPr>
           <w:p>
             <w:pPr>
-              <w:spacing w:before="240" w:line="360" w:lineRule="auto"/>
+              <w:spacing w:line="480" w:lineRule="auto"/>
               <w:rPr>
                 <w:sz w:val="24"/>
                 <w:szCs w:val="24"/>
               </w:rPr>
             </w:pPr>
-            <w:r>
-              <w:rPr>
-                <w:sz w:val="24"/>
-                <w:szCs w:val="24"/>
-              </w:rPr>
-              <w:t>2.3  Betriebsbedingungen…………………………………………………………………..</w:t>
+            <w:proofErr w:type="gramStart"/>
+            <w:r>
+              <w:rPr>
+                <w:sz w:val="24"/>
+                <w:szCs w:val="24"/>
+              </w:rPr>
+              <w:t>2.3  Betriebsbedingungen</w:t>
+            </w:r>
+            <w:proofErr w:type="gramEnd"/>
+            <w:r>
+              <w:rPr>
+                <w:sz w:val="24"/>
+                <w:szCs w:val="24"/>
+              </w:rPr>
+              <w:t>…………………………………………………………………..</w:t>
             </w:r>
           </w:p>
         </w:tc>
@@ -1140,7 +1230,7 @@
           </w:tcPr>
           <w:p>
             <w:pPr>
-              <w:spacing w:before="240" w:line="360" w:lineRule="auto"/>
+              <w:spacing w:line="480" w:lineRule="auto"/>
               <w:rPr>
                 <w:sz w:val="24"/>
                 <w:szCs w:val="24"/>
@@ -1163,12 +1253,13 @@
           </w:tcPr>
           <w:p>
             <w:pPr>
-              <w:spacing w:before="240" w:line="360" w:lineRule="auto"/>
+              <w:spacing w:line="480" w:lineRule="auto"/>
               <w:rPr>
                 <w:sz w:val="24"/>
                 <w:szCs w:val="24"/>
               </w:rPr>
             </w:pPr>
+            <w:proofErr w:type="gramStart"/>
             <w:r>
               <w:rPr>
                 <w:sz w:val="24"/>
@@ -1181,7 +1272,15 @@
                 <w:sz w:val="24"/>
                 <w:szCs w:val="24"/>
               </w:rPr>
-              <w:t>funktionen..</w:t>
+              <w:t>funktionen</w:t>
+            </w:r>
+            <w:proofErr w:type="gramEnd"/>
+            <w:r>
+              <w:rPr>
+                <w:sz w:val="24"/>
+                <w:szCs w:val="24"/>
+              </w:rPr>
+              <w:t>..</w:t>
             </w:r>
             <w:r>
               <w:rPr>
@@ -1205,7 +1304,7 @@
           </w:tcPr>
           <w:p>
             <w:pPr>
-              <w:spacing w:before="240" w:line="360" w:lineRule="auto"/>
+              <w:spacing w:line="480" w:lineRule="auto"/>
               <w:rPr>
                 <w:sz w:val="24"/>
                 <w:szCs w:val="24"/>
@@ -1228,18 +1327,27 @@
           </w:tcPr>
           <w:p>
             <w:pPr>
-              <w:spacing w:before="240" w:line="360" w:lineRule="auto"/>
+              <w:spacing w:line="480" w:lineRule="auto"/>
               <w:rPr>
                 <w:sz w:val="24"/>
                 <w:szCs w:val="24"/>
               </w:rPr>
             </w:pPr>
-            <w:r>
-              <w:rPr>
-                <w:sz w:val="24"/>
-                <w:szCs w:val="24"/>
-              </w:rPr>
-              <w:t>3.1  Nutzerfunktionen………………………………………………………………………..</w:t>
+            <w:proofErr w:type="gramStart"/>
+            <w:r>
+              <w:rPr>
+                <w:sz w:val="24"/>
+                <w:szCs w:val="24"/>
+              </w:rPr>
+              <w:t>3.1  Nutzerfunktionen</w:t>
+            </w:r>
+            <w:proofErr w:type="gramEnd"/>
+            <w:r>
+              <w:rPr>
+                <w:sz w:val="24"/>
+                <w:szCs w:val="24"/>
+              </w:rPr>
+              <w:t>………………………………………………………………………..</w:t>
             </w:r>
           </w:p>
         </w:tc>
@@ -1249,7 +1357,7 @@
           </w:tcPr>
           <w:p>
             <w:pPr>
-              <w:spacing w:before="240" w:line="360" w:lineRule="auto"/>
+              <w:spacing w:line="480" w:lineRule="auto"/>
               <w:rPr>
                 <w:sz w:val="24"/>
                 <w:szCs w:val="24"/>
@@ -1272,18 +1380,27 @@
           </w:tcPr>
           <w:p>
             <w:pPr>
-              <w:spacing w:before="240" w:line="360" w:lineRule="auto"/>
+              <w:spacing w:line="480" w:lineRule="auto"/>
               <w:rPr>
                 <w:sz w:val="24"/>
                 <w:szCs w:val="24"/>
               </w:rPr>
             </w:pPr>
-            <w:r>
-              <w:rPr>
-                <w:sz w:val="24"/>
-                <w:szCs w:val="24"/>
-              </w:rPr>
-              <w:t>3.2  Käuferfunktionen…………………………………………………………………………</w:t>
+            <w:proofErr w:type="gramStart"/>
+            <w:r>
+              <w:rPr>
+                <w:sz w:val="24"/>
+                <w:szCs w:val="24"/>
+              </w:rPr>
+              <w:t>3.2  Käuferfunktionen</w:t>
+            </w:r>
+            <w:proofErr w:type="gramEnd"/>
+            <w:r>
+              <w:rPr>
+                <w:sz w:val="24"/>
+                <w:szCs w:val="24"/>
+              </w:rPr>
+              <w:t>…………………………………………………………………………</w:t>
             </w:r>
           </w:p>
         </w:tc>
@@ -1293,7 +1410,7 @@
           </w:tcPr>
           <w:p>
             <w:pPr>
-              <w:spacing w:before="240" w:line="360" w:lineRule="auto"/>
+              <w:spacing w:line="480" w:lineRule="auto"/>
               <w:rPr>
                 <w:sz w:val="24"/>
                 <w:szCs w:val="24"/>
@@ -1309,18 +1426,27 @@
           </w:tcPr>
           <w:p>
             <w:pPr>
-              <w:spacing w:before="240" w:line="360" w:lineRule="auto"/>
+              <w:spacing w:line="480" w:lineRule="auto"/>
               <w:rPr>
                 <w:sz w:val="24"/>
                 <w:szCs w:val="24"/>
               </w:rPr>
             </w:pPr>
-            <w:r>
-              <w:rPr>
-                <w:sz w:val="24"/>
-                <w:szCs w:val="24"/>
-              </w:rPr>
-              <w:t>3.3  Verkäuferfunktionen…………………………………………………………………….</w:t>
+            <w:proofErr w:type="gramStart"/>
+            <w:r>
+              <w:rPr>
+                <w:sz w:val="24"/>
+                <w:szCs w:val="24"/>
+              </w:rPr>
+              <w:t>3.3  Verkäuferfunktionen</w:t>
+            </w:r>
+            <w:proofErr w:type="gramEnd"/>
+            <w:r>
+              <w:rPr>
+                <w:sz w:val="24"/>
+                <w:szCs w:val="24"/>
+              </w:rPr>
+              <w:t>…………………………………………………………………….</w:t>
             </w:r>
           </w:p>
         </w:tc>
@@ -1330,7 +1456,7 @@
           </w:tcPr>
           <w:p>
             <w:pPr>
-              <w:spacing w:before="240" w:line="360" w:lineRule="auto"/>
+              <w:spacing w:line="480" w:lineRule="auto"/>
               <w:rPr>
                 <w:sz w:val="24"/>
                 <w:szCs w:val="24"/>
@@ -1346,18 +1472,27 @@
           </w:tcPr>
           <w:p>
             <w:pPr>
-              <w:spacing w:before="240" w:line="360" w:lineRule="auto"/>
+              <w:spacing w:line="480" w:lineRule="auto"/>
               <w:rPr>
                 <w:sz w:val="24"/>
                 <w:szCs w:val="24"/>
               </w:rPr>
             </w:pPr>
-            <w:r>
-              <w:rPr>
-                <w:sz w:val="24"/>
-                <w:szCs w:val="24"/>
-              </w:rPr>
-              <w:t>3.4  Administratorfunktionen………………………………………………………………</w:t>
+            <w:proofErr w:type="gramStart"/>
+            <w:r>
+              <w:rPr>
+                <w:sz w:val="24"/>
+                <w:szCs w:val="24"/>
+              </w:rPr>
+              <w:t>3.4  Administratorfunktionen</w:t>
+            </w:r>
+            <w:proofErr w:type="gramEnd"/>
+            <w:r>
+              <w:rPr>
+                <w:sz w:val="24"/>
+                <w:szCs w:val="24"/>
+              </w:rPr>
+              <w:t>………………………………………………………………</w:t>
             </w:r>
           </w:p>
         </w:tc>
@@ -1367,7 +1502,7 @@
           </w:tcPr>
           <w:p>
             <w:pPr>
-              <w:spacing w:before="240" w:line="360" w:lineRule="auto"/>
+              <w:spacing w:line="480" w:lineRule="auto"/>
               <w:rPr>
                 <w:sz w:val="24"/>
                 <w:szCs w:val="24"/>
@@ -1383,7 +1518,7 @@
           </w:tcPr>
           <w:p>
             <w:pPr>
-              <w:spacing w:before="240" w:line="360" w:lineRule="auto"/>
+              <w:spacing w:line="480" w:lineRule="auto"/>
               <w:rPr>
                 <w:sz w:val="24"/>
                 <w:szCs w:val="24"/>
@@ -1394,28 +1529,23 @@
                 <w:sz w:val="24"/>
                 <w:szCs w:val="24"/>
               </w:rPr>
-              <w:t>4</w:t>
-            </w:r>
-            <w:r>
-              <w:rPr>
-                <w:sz w:val="24"/>
-                <w:szCs w:val="24"/>
-              </w:rPr>
-              <w:t xml:space="preserve">  Produktdaten………………………</w:t>
-            </w:r>
-            <w:r>
-              <w:rPr>
-                <w:sz w:val="24"/>
-                <w:szCs w:val="24"/>
-              </w:rPr>
-              <w:t>.</w:t>
-            </w:r>
-            <w:r>
-              <w:rPr>
-                <w:sz w:val="24"/>
-                <w:szCs w:val="24"/>
-              </w:rPr>
-              <w:t>……………………………………………………….</w:t>
+              <w:t>3.5   Allgemeine Funktionen……………………</w:t>
+            </w:r>
+            <w:proofErr w:type="gramStart"/>
+            <w:r>
+              <w:rPr>
+                <w:sz w:val="24"/>
+                <w:szCs w:val="24"/>
+              </w:rPr>
+              <w:t>…….</w:t>
+            </w:r>
+            <w:proofErr w:type="gramEnd"/>
+            <w:r>
+              <w:rPr>
+                <w:sz w:val="24"/>
+                <w:szCs w:val="24"/>
+              </w:rPr>
+              <w:t>.……………………………………</w:t>
             </w:r>
           </w:p>
         </w:tc>
@@ -1425,7 +1555,7 @@
           </w:tcPr>
           <w:p>
             <w:pPr>
-              <w:spacing w:before="240" w:line="360" w:lineRule="auto"/>
+              <w:spacing w:line="480" w:lineRule="auto"/>
               <w:rPr>
                 <w:sz w:val="24"/>
                 <w:szCs w:val="24"/>
@@ -1441,25 +1571,34 @@
           </w:tcPr>
           <w:p>
             <w:pPr>
-              <w:spacing w:before="240" w:line="360" w:lineRule="auto"/>
+              <w:spacing w:line="480" w:lineRule="auto"/>
               <w:rPr>
                 <w:sz w:val="24"/>
                 <w:szCs w:val="24"/>
               </w:rPr>
             </w:pPr>
-            <w:r>
-              <w:rPr>
-                <w:sz w:val="24"/>
-                <w:szCs w:val="24"/>
-              </w:rPr>
-              <w:t>5</w:t>
-            </w:r>
-            <w:r>
-              <w:rPr>
-                <w:sz w:val="24"/>
-                <w:szCs w:val="24"/>
-              </w:rPr>
-              <w:t xml:space="preserve">  Qualitätszielbestimmung……………………</w:t>
+            <w:proofErr w:type="gramStart"/>
+            <w:r>
+              <w:rPr>
+                <w:sz w:val="24"/>
+                <w:szCs w:val="24"/>
+              </w:rPr>
+              <w:t>4</w:t>
+            </w:r>
+            <w:r>
+              <w:rPr>
+                <w:sz w:val="24"/>
+                <w:szCs w:val="24"/>
+              </w:rPr>
+              <w:t xml:space="preserve">  Produktdaten</w:t>
+            </w:r>
+            <w:proofErr w:type="gramEnd"/>
+            <w:r>
+              <w:rPr>
+                <w:sz w:val="24"/>
+                <w:szCs w:val="24"/>
+              </w:rPr>
+              <w:t>………………………</w:t>
             </w:r>
             <w:r>
               <w:rPr>
@@ -1473,7 +1612,7 @@
                 <w:sz w:val="24"/>
                 <w:szCs w:val="24"/>
               </w:rPr>
-              <w:t>………………………………………….</w:t>
+              <w:t>……………………………………………………….</w:t>
             </w:r>
           </w:p>
         </w:tc>
@@ -1483,240 +1622,7 @@
           </w:tcPr>
           <w:p>
             <w:pPr>
-              <w:spacing w:before="240" w:line="360" w:lineRule="auto"/>
-              <w:rPr>
-                <w:sz w:val="24"/>
-                <w:szCs w:val="24"/>
-              </w:rPr>
-            </w:pPr>
-            <w:r>
-              <w:rPr>
-                <w:sz w:val="24"/>
-                <w:szCs w:val="24"/>
-              </w:rPr>
-              <w:t>x</w:t>
-            </w:r>
-          </w:p>
-        </w:tc>
-      </w:tr>
-      <w:tr>
-        <w:tc>
-          <w:tcPr>
-            <w:tcW w:w="7933" w:type="dxa"/>
-          </w:tcPr>
-          <w:p>
-            <w:pPr>
-              <w:spacing w:before="240" w:line="360" w:lineRule="auto"/>
-              <w:rPr>
-                <w:sz w:val="24"/>
-                <w:szCs w:val="24"/>
-              </w:rPr>
-            </w:pPr>
-            <w:r>
-              <w:rPr>
-                <w:sz w:val="24"/>
-                <w:szCs w:val="24"/>
-              </w:rPr>
-              <w:t>6</w:t>
-            </w:r>
-            <w:r>
-              <w:rPr>
-                <w:sz w:val="24"/>
-                <w:szCs w:val="24"/>
-              </w:rPr>
-              <w:t xml:space="preserve">  Laufzeitumgebung………………………</w:t>
-            </w:r>
-            <w:r>
-              <w:rPr>
-                <w:sz w:val="24"/>
-                <w:szCs w:val="24"/>
-              </w:rPr>
-              <w:t>.</w:t>
-            </w:r>
-            <w:r>
-              <w:rPr>
-                <w:sz w:val="24"/>
-                <w:szCs w:val="24"/>
-              </w:rPr>
-              <w:t>………………………………………………...</w:t>
-            </w:r>
-          </w:p>
-        </w:tc>
-        <w:tc>
-          <w:tcPr>
-            <w:tcW w:w="1129" w:type="dxa"/>
-          </w:tcPr>
-          <w:p>
-            <w:pPr>
-              <w:spacing w:before="240" w:line="360" w:lineRule="auto"/>
-              <w:rPr>
-                <w:sz w:val="24"/>
-                <w:szCs w:val="24"/>
-              </w:rPr>
-            </w:pPr>
-            <w:r>
-              <w:rPr>
-                <w:sz w:val="24"/>
-                <w:szCs w:val="24"/>
-              </w:rPr>
-              <w:t>x</w:t>
-            </w:r>
-          </w:p>
-        </w:tc>
-      </w:tr>
-      <w:tr>
-        <w:tc>
-          <w:tcPr>
-            <w:tcW w:w="7933" w:type="dxa"/>
-          </w:tcPr>
-          <w:p>
-            <w:pPr>
-              <w:spacing w:before="240" w:line="360" w:lineRule="auto"/>
-              <w:rPr>
-                <w:sz w:val="24"/>
-                <w:szCs w:val="24"/>
-              </w:rPr>
-            </w:pPr>
-            <w:r>
-              <w:rPr>
-                <w:sz w:val="24"/>
-                <w:szCs w:val="24"/>
-              </w:rPr>
-              <w:t>6</w:t>
-            </w:r>
-            <w:r>
-              <w:rPr>
-                <w:sz w:val="24"/>
-                <w:szCs w:val="24"/>
-              </w:rPr>
-              <w:t>.1  Software…………………………………………………………………………………….</w:t>
-            </w:r>
-          </w:p>
-        </w:tc>
-        <w:tc>
-          <w:tcPr>
-            <w:tcW w:w="1129" w:type="dxa"/>
-          </w:tcPr>
-          <w:p>
-            <w:pPr>
-              <w:spacing w:before="240" w:line="360" w:lineRule="auto"/>
-              <w:rPr>
-                <w:sz w:val="24"/>
-                <w:szCs w:val="24"/>
-              </w:rPr>
-            </w:pPr>
-            <w:r>
-              <w:rPr>
-                <w:sz w:val="24"/>
-                <w:szCs w:val="24"/>
-              </w:rPr>
-              <w:t>x</w:t>
-            </w:r>
-          </w:p>
-        </w:tc>
-      </w:tr>
-      <w:tr>
-        <w:tc>
-          <w:tcPr>
-            <w:tcW w:w="7933" w:type="dxa"/>
-          </w:tcPr>
-          <w:p>
-            <w:pPr>
-              <w:spacing w:before="240" w:line="360" w:lineRule="auto"/>
-              <w:rPr>
-                <w:sz w:val="24"/>
-                <w:szCs w:val="24"/>
-              </w:rPr>
-            </w:pPr>
-            <w:r>
-              <w:rPr>
-                <w:sz w:val="24"/>
-                <w:szCs w:val="24"/>
-              </w:rPr>
-              <w:t>6</w:t>
-            </w:r>
-            <w:r>
-              <w:rPr>
-                <w:sz w:val="24"/>
-                <w:szCs w:val="24"/>
-              </w:rPr>
-              <w:t>.2  Hardware……………………………………………………………………………………</w:t>
-            </w:r>
-          </w:p>
-        </w:tc>
-        <w:tc>
-          <w:tcPr>
-            <w:tcW w:w="1129" w:type="dxa"/>
-          </w:tcPr>
-          <w:p>
-            <w:pPr>
-              <w:spacing w:before="240" w:line="360" w:lineRule="auto"/>
-              <w:rPr>
-                <w:sz w:val="24"/>
-                <w:szCs w:val="24"/>
-              </w:rPr>
-            </w:pPr>
-            <w:r>
-              <w:rPr>
-                <w:sz w:val="24"/>
-                <w:szCs w:val="24"/>
-              </w:rPr>
-              <w:t>x</w:t>
-            </w:r>
-          </w:p>
-        </w:tc>
-      </w:tr>
-      <w:tr>
-        <w:tc>
-          <w:tcPr>
-            <w:tcW w:w="7933" w:type="dxa"/>
-          </w:tcPr>
-          <w:p>
-            <w:pPr>
-              <w:spacing w:before="240" w:line="360" w:lineRule="auto"/>
-              <w:rPr>
-                <w:sz w:val="24"/>
-                <w:szCs w:val="24"/>
-              </w:rPr>
-            </w:pPr>
-            <w:r>
-              <w:rPr>
-                <w:sz w:val="24"/>
-                <w:szCs w:val="24"/>
-              </w:rPr>
-              <w:lastRenderedPageBreak/>
-              <w:t>7</w:t>
-            </w:r>
-            <w:r>
-              <w:rPr>
-                <w:sz w:val="24"/>
-                <w:szCs w:val="24"/>
-              </w:rPr>
-              <w:t xml:space="preserve">  Entwicklungsumgebung……………</w:t>
-            </w:r>
-            <w:r>
-              <w:rPr>
-                <w:sz w:val="24"/>
-                <w:szCs w:val="24"/>
-              </w:rPr>
-              <w:t>.</w:t>
-            </w:r>
-            <w:r>
-              <w:rPr>
-                <w:sz w:val="24"/>
-                <w:szCs w:val="24"/>
-              </w:rPr>
-              <w:t>……………………………………………………</w:t>
-            </w:r>
-          </w:p>
-        </w:tc>
-        <w:tc>
-          <w:tcPr>
-            <w:tcW w:w="1129" w:type="dxa"/>
-          </w:tcPr>
-          <w:p>
-            <w:pPr>
-              <w:spacing w:before="240" w:line="360" w:lineRule="auto"/>
+              <w:spacing w:line="480" w:lineRule="auto"/>
               <w:rPr>
                 <w:sz w:val="24"/>
                 <w:szCs w:val="24"/>
@@ -1732,25 +1638,48 @@
           </w:tcPr>
           <w:p>
             <w:pPr>
-              <w:spacing w:before="240" w:line="360" w:lineRule="auto"/>
+              <w:spacing w:line="480" w:lineRule="auto"/>
               <w:rPr>
                 <w:sz w:val="24"/>
                 <w:szCs w:val="24"/>
               </w:rPr>
             </w:pPr>
-            <w:r>
-              <w:rPr>
-                <w:sz w:val="24"/>
-                <w:szCs w:val="24"/>
-              </w:rPr>
-              <w:t>7</w:t>
-            </w:r>
-            <w:r>
-              <w:rPr>
-                <w:sz w:val="24"/>
-                <w:szCs w:val="24"/>
-              </w:rPr>
-              <w:t>.1  Software…………………………………………………………………………………….</w:t>
+            <w:proofErr w:type="gramStart"/>
+            <w:r>
+              <w:rPr>
+                <w:sz w:val="24"/>
+                <w:szCs w:val="24"/>
+              </w:rPr>
+              <w:t>5</w:t>
+            </w:r>
+            <w:r>
+              <w:rPr>
+                <w:sz w:val="24"/>
+                <w:szCs w:val="24"/>
+              </w:rPr>
+              <w:t xml:space="preserve">  Qualitätszielbestimmung</w:t>
+            </w:r>
+            <w:proofErr w:type="gramEnd"/>
+            <w:r>
+              <w:rPr>
+                <w:sz w:val="24"/>
+                <w:szCs w:val="24"/>
+              </w:rPr>
+              <w:t>……………………</w:t>
+            </w:r>
+            <w:r>
+              <w:rPr>
+                <w:sz w:val="24"/>
+                <w:szCs w:val="24"/>
+              </w:rPr>
+              <w:t>.</w:t>
+            </w:r>
+            <w:r>
+              <w:rPr>
+                <w:sz w:val="24"/>
+                <w:szCs w:val="24"/>
+              </w:rPr>
+              <w:t>………………………………………….</w:t>
             </w:r>
           </w:p>
         </w:tc>
@@ -1760,7 +1689,275 @@
           </w:tcPr>
           <w:p>
             <w:pPr>
-              <w:spacing w:before="240" w:line="360" w:lineRule="auto"/>
+              <w:spacing w:line="480" w:lineRule="auto"/>
+              <w:rPr>
+                <w:sz w:val="24"/>
+                <w:szCs w:val="24"/>
+              </w:rPr>
+            </w:pPr>
+            <w:r>
+              <w:rPr>
+                <w:sz w:val="24"/>
+                <w:szCs w:val="24"/>
+              </w:rPr>
+              <w:t>x</w:t>
+            </w:r>
+          </w:p>
+        </w:tc>
+      </w:tr>
+      <w:tr>
+        <w:tc>
+          <w:tcPr>
+            <w:tcW w:w="7933" w:type="dxa"/>
+          </w:tcPr>
+          <w:p>
+            <w:pPr>
+              <w:spacing w:line="480" w:lineRule="auto"/>
+              <w:rPr>
+                <w:sz w:val="24"/>
+                <w:szCs w:val="24"/>
+              </w:rPr>
+            </w:pPr>
+            <w:proofErr w:type="gramStart"/>
+            <w:r>
+              <w:rPr>
+                <w:sz w:val="24"/>
+                <w:szCs w:val="24"/>
+              </w:rPr>
+              <w:t>6</w:t>
+            </w:r>
+            <w:r>
+              <w:rPr>
+                <w:sz w:val="24"/>
+                <w:szCs w:val="24"/>
+              </w:rPr>
+              <w:t xml:space="preserve">  Laufzeitumgebung</w:t>
+            </w:r>
+            <w:proofErr w:type="gramEnd"/>
+            <w:r>
+              <w:rPr>
+                <w:sz w:val="24"/>
+                <w:szCs w:val="24"/>
+              </w:rPr>
+              <w:t>………………………</w:t>
+            </w:r>
+            <w:r>
+              <w:rPr>
+                <w:sz w:val="24"/>
+                <w:szCs w:val="24"/>
+              </w:rPr>
+              <w:t>.</w:t>
+            </w:r>
+            <w:r>
+              <w:rPr>
+                <w:sz w:val="24"/>
+                <w:szCs w:val="24"/>
+              </w:rPr>
+              <w:t>………………………………………………...</w:t>
+            </w:r>
+          </w:p>
+        </w:tc>
+        <w:tc>
+          <w:tcPr>
+            <w:tcW w:w="1129" w:type="dxa"/>
+          </w:tcPr>
+          <w:p>
+            <w:pPr>
+              <w:spacing w:line="480" w:lineRule="auto"/>
+              <w:rPr>
+                <w:sz w:val="24"/>
+                <w:szCs w:val="24"/>
+              </w:rPr>
+            </w:pPr>
+            <w:r>
+              <w:rPr>
+                <w:sz w:val="24"/>
+                <w:szCs w:val="24"/>
+              </w:rPr>
+              <w:t>x</w:t>
+            </w:r>
+          </w:p>
+        </w:tc>
+      </w:tr>
+      <w:tr>
+        <w:tc>
+          <w:tcPr>
+            <w:tcW w:w="7933" w:type="dxa"/>
+          </w:tcPr>
+          <w:p>
+            <w:pPr>
+              <w:spacing w:line="480" w:lineRule="auto"/>
+              <w:rPr>
+                <w:sz w:val="24"/>
+                <w:szCs w:val="24"/>
+              </w:rPr>
+            </w:pPr>
+            <w:proofErr w:type="gramStart"/>
+            <w:r>
+              <w:rPr>
+                <w:sz w:val="24"/>
+                <w:szCs w:val="24"/>
+              </w:rPr>
+              <w:t>6</w:t>
+            </w:r>
+            <w:r>
+              <w:rPr>
+                <w:sz w:val="24"/>
+                <w:szCs w:val="24"/>
+              </w:rPr>
+              <w:t>.1  Software</w:t>
+            </w:r>
+            <w:proofErr w:type="gramEnd"/>
+            <w:r>
+              <w:rPr>
+                <w:sz w:val="24"/>
+                <w:szCs w:val="24"/>
+              </w:rPr>
+              <w:t>…………………………………………………………………………………….</w:t>
+            </w:r>
+          </w:p>
+        </w:tc>
+        <w:tc>
+          <w:tcPr>
+            <w:tcW w:w="1129" w:type="dxa"/>
+          </w:tcPr>
+          <w:p>
+            <w:pPr>
+              <w:spacing w:line="480" w:lineRule="auto"/>
+              <w:rPr>
+                <w:sz w:val="24"/>
+                <w:szCs w:val="24"/>
+              </w:rPr>
+            </w:pPr>
+            <w:r>
+              <w:rPr>
+                <w:sz w:val="24"/>
+                <w:szCs w:val="24"/>
+              </w:rPr>
+              <w:t>x</w:t>
+            </w:r>
+          </w:p>
+        </w:tc>
+      </w:tr>
+      <w:tr>
+        <w:tc>
+          <w:tcPr>
+            <w:tcW w:w="7933" w:type="dxa"/>
+          </w:tcPr>
+          <w:p>
+            <w:pPr>
+              <w:spacing w:line="480" w:lineRule="auto"/>
+              <w:rPr>
+                <w:sz w:val="24"/>
+                <w:szCs w:val="24"/>
+              </w:rPr>
+            </w:pPr>
+            <w:proofErr w:type="gramStart"/>
+            <w:r>
+              <w:rPr>
+                <w:sz w:val="24"/>
+                <w:szCs w:val="24"/>
+              </w:rPr>
+              <w:t>6</w:t>
+            </w:r>
+            <w:r>
+              <w:rPr>
+                <w:sz w:val="24"/>
+                <w:szCs w:val="24"/>
+              </w:rPr>
+              <w:t>.2  Hardware</w:t>
+            </w:r>
+            <w:proofErr w:type="gramEnd"/>
+            <w:r>
+              <w:rPr>
+                <w:sz w:val="24"/>
+                <w:szCs w:val="24"/>
+              </w:rPr>
+              <w:t>……………………………………………………………………………………</w:t>
+            </w:r>
+          </w:p>
+        </w:tc>
+        <w:tc>
+          <w:tcPr>
+            <w:tcW w:w="1129" w:type="dxa"/>
+          </w:tcPr>
+          <w:p>
+            <w:pPr>
+              <w:spacing w:line="480" w:lineRule="auto"/>
+              <w:rPr>
+                <w:sz w:val="24"/>
+                <w:szCs w:val="24"/>
+              </w:rPr>
+            </w:pPr>
+            <w:r>
+              <w:rPr>
+                <w:sz w:val="24"/>
+                <w:szCs w:val="24"/>
+              </w:rPr>
+              <w:t>x</w:t>
+            </w:r>
+          </w:p>
+        </w:tc>
+      </w:tr>
+      <w:tr>
+        <w:tc>
+          <w:tcPr>
+            <w:tcW w:w="7933" w:type="dxa"/>
+          </w:tcPr>
+          <w:p>
+            <w:pPr>
+              <w:spacing w:line="480" w:lineRule="auto"/>
+              <w:rPr>
+                <w:sz w:val="24"/>
+                <w:szCs w:val="24"/>
+              </w:rPr>
+            </w:pPr>
+            <w:proofErr w:type="gramStart"/>
+            <w:r>
+              <w:rPr>
+                <w:sz w:val="24"/>
+                <w:szCs w:val="24"/>
+              </w:rPr>
+              <w:t>7</w:t>
+            </w:r>
+            <w:r>
+              <w:rPr>
+                <w:sz w:val="24"/>
+                <w:szCs w:val="24"/>
+              </w:rPr>
+              <w:t xml:space="preserve">  Entwicklungsumgebung</w:t>
+            </w:r>
+            <w:proofErr w:type="gramEnd"/>
+            <w:r>
+              <w:rPr>
+                <w:sz w:val="24"/>
+                <w:szCs w:val="24"/>
+              </w:rPr>
+              <w:t>……………</w:t>
+            </w:r>
+            <w:r>
+              <w:rPr>
+                <w:sz w:val="24"/>
+                <w:szCs w:val="24"/>
+              </w:rPr>
+              <w:t>.</w:t>
+            </w:r>
+            <w:r>
+              <w:rPr>
+                <w:sz w:val="24"/>
+                <w:szCs w:val="24"/>
+              </w:rPr>
+              <w:t>……………………………………………………</w:t>
+            </w:r>
+          </w:p>
+        </w:tc>
+        <w:tc>
+          <w:tcPr>
+            <w:tcW w:w="1129" w:type="dxa"/>
+          </w:tcPr>
+          <w:p>
+            <w:pPr>
+              <w:spacing w:line="480" w:lineRule="auto"/>
               <w:rPr>
                 <w:sz w:val="24"/>
                 <w:szCs w:val="24"/>
@@ -1776,12 +1973,13 @@
           </w:tcPr>
           <w:p>
             <w:pPr>
-              <w:spacing w:before="240" w:line="360" w:lineRule="auto"/>
+              <w:spacing w:line="480" w:lineRule="auto"/>
               <w:rPr>
                 <w:sz w:val="24"/>
                 <w:szCs w:val="24"/>
               </w:rPr>
             </w:pPr>
+            <w:proofErr w:type="gramStart"/>
             <w:r>
               <w:rPr>
                 <w:sz w:val="24"/>
@@ -1794,7 +1992,15 @@
                 <w:sz w:val="24"/>
                 <w:szCs w:val="24"/>
               </w:rPr>
-              <w:t>.2  Hardware……………………………………………………………………………………</w:t>
+              <w:t>.1  Software</w:t>
+            </w:r>
+            <w:proofErr w:type="gramEnd"/>
+            <w:r>
+              <w:rPr>
+                <w:sz w:val="24"/>
+                <w:szCs w:val="24"/>
+              </w:rPr>
+              <w:t>…………………………………………………………………………………….</w:t>
             </w:r>
           </w:p>
         </w:tc>
@@ -1804,7 +2010,60 @@
           </w:tcPr>
           <w:p>
             <w:pPr>
-              <w:spacing w:before="240" w:line="360" w:lineRule="auto"/>
+              <w:spacing w:line="480" w:lineRule="auto"/>
+              <w:rPr>
+                <w:sz w:val="24"/>
+                <w:szCs w:val="24"/>
+              </w:rPr>
+            </w:pPr>
+          </w:p>
+        </w:tc>
+      </w:tr>
+      <w:tr>
+        <w:tc>
+          <w:tcPr>
+            <w:tcW w:w="7933" w:type="dxa"/>
+          </w:tcPr>
+          <w:p>
+            <w:pPr>
+              <w:spacing w:line="480" w:lineRule="auto"/>
+              <w:rPr>
+                <w:sz w:val="24"/>
+                <w:szCs w:val="24"/>
+              </w:rPr>
+            </w:pPr>
+            <w:proofErr w:type="gramStart"/>
+            <w:r>
+              <w:rPr>
+                <w:sz w:val="24"/>
+                <w:szCs w:val="24"/>
+              </w:rPr>
+              <w:t>7</w:t>
+            </w:r>
+            <w:r>
+              <w:rPr>
+                <w:sz w:val="24"/>
+                <w:szCs w:val="24"/>
+              </w:rPr>
+              <w:t>.2  Hardware</w:t>
+            </w:r>
+            <w:proofErr w:type="gramEnd"/>
+            <w:r>
+              <w:rPr>
+                <w:sz w:val="24"/>
+                <w:szCs w:val="24"/>
+              </w:rPr>
+              <w:t>……………………………………………………………………………………</w:t>
+            </w:r>
+          </w:p>
+        </w:tc>
+        <w:tc>
+          <w:tcPr>
+            <w:tcW w:w="1129" w:type="dxa"/>
+          </w:tcPr>
+          <w:p>
+            <w:pPr>
+              <w:spacing w:line="480" w:lineRule="auto"/>
               <w:rPr>
                 <w:sz w:val="24"/>
                 <w:szCs w:val="24"/>
@@ -1818,31 +2077,6 @@
       <w:pPr>
         <w:spacing w:before="240" w:line="360" w:lineRule="auto"/>
         <w:rPr>
-          <w:sz w:val="32"/>
-          <w:szCs w:val="32"/>
-        </w:rPr>
-      </w:pPr>
-    </w:p>
-    <w:p>
-      <w:pPr>
-        <w:rPr>
-          <w:sz w:val="32"/>
-          <w:szCs w:val="32"/>
-        </w:rPr>
-        <w:sectPr>
-          <w:footerReference w:type="default" r:id="rId7"/>
-          <w:pgSz w:w="11906" w:h="16838"/>
-          <w:pgMar w:top="1417" w:right="1417" w:bottom="1134" w:left="1417" w:header="708" w:footer="708" w:gutter="0"/>
-          <w:pgNumType w:fmt="upperRoman"/>
-          <w:cols w:space="708"/>
-          <w:docGrid w:linePitch="360"/>
-        </w:sectPr>
-      </w:pPr>
-    </w:p>
-    <w:p>
-      <w:pPr>
-        <w:spacing w:before="240" w:line="360" w:lineRule="auto"/>
-        <w:rPr>
           <w:b/>
           <w:bCs/>
           <w:sz w:val="32"/>
@@ -1972,24 +2206,25 @@
     </w:p>
     <w:p>
       <w:pPr>
+        <w:spacing w:before="240" w:after="0" w:line="360" w:lineRule="auto"/>
+        <w:jc w:val="both"/>
+        <w:rPr>
+          <w:sz w:val="24"/>
+          <w:szCs w:val="24"/>
+        </w:rPr>
+      </w:pPr>
+    </w:p>
+    <w:p>
+      <w:pPr>
         <w:spacing w:before="240" w:line="360" w:lineRule="auto"/>
-        <w:jc w:val="both"/>
-        <w:rPr>
-          <w:sz w:val="24"/>
-          <w:szCs w:val="24"/>
-        </w:rPr>
-      </w:pPr>
-    </w:p>
-    <w:p>
-      <w:pPr>
-        <w:spacing w:before="240" w:line="360" w:lineRule="auto"/>
-        <w:rPr>
-          <w:b/>
-          <w:bCs/>
-          <w:sz w:val="24"/>
-          <w:szCs w:val="24"/>
-        </w:rPr>
-      </w:pPr>
+        <w:rPr>
+          <w:b/>
+          <w:bCs/>
+          <w:sz w:val="24"/>
+          <w:szCs w:val="24"/>
+        </w:rPr>
+      </w:pPr>
+      <w:proofErr w:type="gramStart"/>
       <w:r>
         <w:rPr>
           <w:b/>
@@ -2015,7 +2250,17 @@
           <w:sz w:val="24"/>
           <w:szCs w:val="24"/>
         </w:rPr>
-        <w:t xml:space="preserve">Funktionale </w:t>
+        <w:t>Funktionale</w:t>
+      </w:r>
+      <w:proofErr w:type="gramEnd"/>
+      <w:r>
+        <w:rPr>
+          <w:b/>
+          <w:bCs/>
+          <w:sz w:val="24"/>
+          <w:szCs w:val="24"/>
+        </w:rPr>
+        <w:t xml:space="preserve"> </w:t>
       </w:r>
       <w:r>
         <w:rPr>
@@ -2125,7 +2370,7 @@
     </w:p>
     <w:p>
       <w:pPr>
-        <w:spacing w:line="360" w:lineRule="auto"/>
+        <w:spacing w:after="0" w:line="360" w:lineRule="auto"/>
         <w:jc w:val="both"/>
         <w:rPr>
           <w:sz w:val="24"/>
@@ -2392,6 +2637,16 @@
     </w:p>
     <w:p>
       <w:pPr>
+        <w:spacing w:after="0" w:line="360" w:lineRule="auto"/>
+        <w:jc w:val="both"/>
+        <w:rPr>
+          <w:sz w:val="24"/>
+          <w:szCs w:val="24"/>
+        </w:rPr>
+      </w:pPr>
+    </w:p>
+    <w:p>
+      <w:pPr>
         <w:spacing w:line="360" w:lineRule="auto"/>
         <w:jc w:val="both"/>
         <w:rPr>
@@ -2453,7 +2708,7 @@
     </w:p>
     <w:p>
       <w:pPr>
-        <w:spacing w:line="360" w:lineRule="auto"/>
+        <w:spacing w:after="0" w:line="360" w:lineRule="auto"/>
         <w:jc w:val="both"/>
         <w:rPr>
           <w:sz w:val="24"/>
@@ -2612,7 +2867,7 @@
     </w:p>
     <w:p>
       <w:pPr>
-        <w:spacing w:line="360" w:lineRule="auto"/>
+        <w:spacing w:after="0" w:line="360" w:lineRule="auto"/>
         <w:jc w:val="both"/>
         <w:rPr>
           <w:sz w:val="24"/>
@@ -2758,7 +3013,7 @@
     </w:p>
     <w:p>
       <w:pPr>
-        <w:spacing w:line="360" w:lineRule="auto"/>
+        <w:spacing w:after="0" w:line="360" w:lineRule="auto"/>
         <w:jc w:val="both"/>
         <w:rPr>
           <w:sz w:val="24"/>
@@ -2834,7 +3089,7 @@
     </w:p>
     <w:p>
       <w:pPr>
-        <w:spacing w:line="360" w:lineRule="auto"/>
+        <w:spacing w:after="0" w:line="360" w:lineRule="auto"/>
         <w:rPr>
           <w:sz w:val="24"/>
           <w:szCs w:val="24"/>
@@ -2880,7 +3135,7 @@
     </w:p>
     <w:p>
       <w:pPr>
-        <w:spacing w:line="360" w:lineRule="auto"/>
+        <w:spacing w:after="0" w:line="360" w:lineRule="auto"/>
         <w:jc w:val="both"/>
         <w:rPr>
           <w:sz w:val="24"/>
@@ -3294,7 +3549,7 @@
     </w:p>
     <w:p>
       <w:pPr>
-        <w:spacing w:line="360" w:lineRule="auto"/>
+        <w:spacing w:after="0" w:line="360" w:lineRule="auto"/>
         <w:jc w:val="both"/>
         <w:rPr>
           <w:sz w:val="24"/>
@@ -3356,7 +3611,7 @@
     </w:p>
     <w:p>
       <w:pPr>
-        <w:spacing w:line="360" w:lineRule="auto"/>
+        <w:spacing w:after="0" w:line="360" w:lineRule="auto"/>
         <w:jc w:val="both"/>
         <w:rPr>
           <w:sz w:val="24"/>
@@ -3437,7 +3692,7 @@
     </w:p>
     <w:p>
       <w:pPr>
-        <w:spacing w:line="360" w:lineRule="auto"/>
+        <w:spacing w:after="0" w:line="360" w:lineRule="auto"/>
         <w:rPr>
           <w:sz w:val="24"/>
           <w:szCs w:val="24"/>
@@ -3543,7 +3798,7 @@
     </w:p>
     <w:p>
       <w:pPr>
-        <w:spacing w:line="360" w:lineRule="auto"/>
+        <w:spacing w:after="0" w:line="360" w:lineRule="auto"/>
         <w:rPr>
           <w:sz w:val="24"/>
           <w:szCs w:val="24"/>
@@ -3602,7 +3857,23 @@
           <w:sz w:val="24"/>
           <w:szCs w:val="24"/>
         </w:rPr>
-        <w:t>Das System wendet sich an jeden Nutzer, der Eintrittskarten für verschiedenste Events benötigt (mit der Einschränkung, dass das entsprechende Event im System vorhanden sein muss). Gleichzeitig wendet sich das System an Veranstaltungsagenturen, um Ihnen einen Möglichkeit zu bieten ihre Events verkaufen zu können und so eine breitestmögliche Gruppe ansprechen zu können.</w:t>
+        <w:t xml:space="preserve">Das System wendet sich an jeden Nutzer, der Eintrittskarten für verschiedenste Events benötigt (mit der Einschränkung, dass das entsprechende Event im System vorhanden sein muss). Gleichzeitig wendet sich das System an Veranstaltungsagenturen, um Ihnen </w:t>
+      </w:r>
+      <w:proofErr w:type="gramStart"/>
+      <w:r>
+        <w:rPr>
+          <w:sz w:val="24"/>
+          <w:szCs w:val="24"/>
+        </w:rPr>
+        <w:t>einen Möglichkeit</w:t>
+      </w:r>
+      <w:proofErr w:type="gramEnd"/>
+      <w:r>
+        <w:rPr>
+          <w:sz w:val="24"/>
+          <w:szCs w:val="24"/>
+        </w:rPr>
+        <w:t xml:space="preserve"> zu bieten ihre Events verkaufen zu können und so eine breitestmögliche Gruppe ansprechen zu können.</w:t>
       </w:r>
     </w:p>
     <w:p>
@@ -3624,7 +3895,7 @@
     </w:p>
     <w:p>
       <w:pPr>
-        <w:spacing w:line="360" w:lineRule="auto"/>
+        <w:spacing w:after="0" w:line="360" w:lineRule="auto"/>
         <w:jc w:val="both"/>
         <w:rPr>
           <w:sz w:val="24"/>
@@ -3804,29 +4075,39 @@
     </w:p>
     <w:p>
       <w:pPr>
-        <w:rPr>
-          <w:sz w:val="24"/>
-          <w:szCs w:val="24"/>
-        </w:rPr>
-      </w:pPr>
-    </w:p>
-    <w:p>
-      <w:pPr>
-        <w:rPr>
-          <w:b/>
-          <w:bCs/>
-          <w:sz w:val="24"/>
-          <w:szCs w:val="24"/>
-        </w:rPr>
-      </w:pPr>
-      <w:r>
-        <w:rPr>
-          <w:b/>
-          <w:bCs/>
-          <w:sz w:val="24"/>
-          <w:szCs w:val="24"/>
-        </w:rPr>
-        <w:t>4.1</w:t>
+        <w:spacing w:after="0"/>
+        <w:rPr>
+          <w:sz w:val="24"/>
+          <w:szCs w:val="24"/>
+        </w:rPr>
+      </w:pPr>
+    </w:p>
+    <w:p>
+      <w:pPr>
+        <w:rPr>
+          <w:b/>
+          <w:bCs/>
+          <w:sz w:val="24"/>
+          <w:szCs w:val="24"/>
+        </w:rPr>
+      </w:pPr>
+      <w:r>
+        <w:rPr>
+          <w:b/>
+          <w:bCs/>
+          <w:sz w:val="24"/>
+          <w:szCs w:val="24"/>
+        </w:rPr>
+        <w:t>3</w:t>
+      </w:r>
+      <w:r>
+        <w:rPr>
+          <w:b/>
+          <w:bCs/>
+          <w:sz w:val="24"/>
+          <w:szCs w:val="24"/>
+        </w:rPr>
+        <w:t>.1</w:t>
       </w:r>
       <w:r>
         <w:rPr>
@@ -3867,119 +4148,1442 @@
     </w:p>
     <w:p>
       <w:pPr>
-        <w:rPr>
-          <w:sz w:val="24"/>
-          <w:szCs w:val="24"/>
-        </w:rPr>
-      </w:pPr>
-    </w:p>
-    <w:p>
-      <w:pPr>
-        <w:rPr>
-          <w:sz w:val="24"/>
-          <w:szCs w:val="24"/>
-        </w:rPr>
-      </w:pPr>
-    </w:p>
-    <w:p>
-      <w:pPr>
-        <w:rPr>
-          <w:b/>
-          <w:bCs/>
-          <w:sz w:val="24"/>
-          <w:szCs w:val="24"/>
-        </w:rPr>
-      </w:pPr>
-      <w:r>
-        <w:rPr>
-          <w:b/>
-          <w:bCs/>
-          <w:sz w:val="24"/>
-          <w:szCs w:val="24"/>
-        </w:rPr>
-        <w:t>4.2   Käuferfunktionen</w:t>
-      </w:r>
-    </w:p>
-    <w:p>
-      <w:pPr>
-        <w:rPr>
-          <w:sz w:val="24"/>
-          <w:szCs w:val="24"/>
-        </w:rPr>
-      </w:pPr>
-    </w:p>
-    <w:p>
-      <w:pPr>
-        <w:rPr>
-          <w:sz w:val="24"/>
-          <w:szCs w:val="24"/>
-        </w:rPr>
-      </w:pPr>
-    </w:p>
-    <w:p>
-      <w:pPr>
-        <w:rPr>
-          <w:b/>
-          <w:bCs/>
-          <w:sz w:val="24"/>
-          <w:szCs w:val="24"/>
-        </w:rPr>
-      </w:pPr>
-      <w:r>
-        <w:rPr>
-          <w:b/>
-          <w:bCs/>
-          <w:sz w:val="24"/>
-          <w:szCs w:val="24"/>
-        </w:rPr>
-        <w:t>4.3   Verkäuferfunktionen</w:t>
-      </w:r>
-    </w:p>
-    <w:p>
-      <w:pPr>
-        <w:rPr>
-          <w:sz w:val="24"/>
-          <w:szCs w:val="24"/>
-        </w:rPr>
-      </w:pPr>
-    </w:p>
-    <w:p>
-      <w:pPr>
-        <w:rPr>
-          <w:sz w:val="24"/>
-          <w:szCs w:val="24"/>
-        </w:rPr>
-      </w:pPr>
-    </w:p>
-    <w:p>
-      <w:pPr>
-        <w:rPr>
-          <w:b/>
-          <w:bCs/>
-          <w:sz w:val="24"/>
-          <w:szCs w:val="24"/>
-        </w:rPr>
-      </w:pPr>
-      <w:r>
-        <w:rPr>
-          <w:b/>
-          <w:bCs/>
-          <w:sz w:val="24"/>
-          <w:szCs w:val="24"/>
-        </w:rPr>
-        <w:t>4.4   Administratorfunktionen</w:t>
-      </w:r>
-    </w:p>
-    <w:p>
-      <w:pPr>
-        <w:rPr>
-          <w:sz w:val="24"/>
-          <w:szCs w:val="24"/>
-        </w:rPr>
-      </w:pPr>
-    </w:p>
-    <w:p>
-      <w:pPr>
+        <w:spacing w:line="360" w:lineRule="auto"/>
+        <w:jc w:val="both"/>
+        <w:rPr>
+          <w:sz w:val="24"/>
+          <w:szCs w:val="24"/>
+        </w:rPr>
+      </w:pPr>
+      <w:r>
+        <w:rPr>
+          <w:sz w:val="24"/>
+          <w:szCs w:val="24"/>
+        </w:rPr>
+        <w:t xml:space="preserve">Die Verwendung der Kauffunktion, der Funktionen zum Erstellen, Löschen und Ändern von Kundendaten, sowie von Events ist nur möglich, wenn der </w:t>
+      </w:r>
+      <w:r>
+        <w:rPr>
+          <w:sz w:val="24"/>
+          <w:szCs w:val="24"/>
+        </w:rPr>
+        <w:t>Ben</w:t>
+      </w:r>
+      <w:r>
+        <w:rPr>
+          <w:sz w:val="24"/>
+          <w:szCs w:val="24"/>
+        </w:rPr>
+        <w:t xml:space="preserve">utzer mit einem entsprechen Profil angemeldet ist. Mit einem Käufer-Profil ist man zum Kauf von Eventtickets legitimiert, mit einem Verkäufer-Profil erweitern sich die </w:t>
+      </w:r>
+      <w:r>
+        <w:rPr>
+          <w:sz w:val="24"/>
+          <w:szCs w:val="24"/>
+        </w:rPr>
+        <w:t>Möglichkeiten,</w:t>
+      </w:r>
+      <w:r>
+        <w:rPr>
+          <w:sz w:val="24"/>
+          <w:szCs w:val="24"/>
+        </w:rPr>
+        <w:t xml:space="preserve"> um die Berechtigungen </w:t>
+      </w:r>
+      <w:r>
+        <w:rPr>
+          <w:sz w:val="24"/>
+          <w:szCs w:val="24"/>
+        </w:rPr>
+        <w:t>Events zu erstellen, ändern und löschen.</w:t>
+      </w:r>
+    </w:p>
+    <w:p>
+      <w:pPr>
+        <w:spacing w:after="0" w:line="360" w:lineRule="auto"/>
+        <w:jc w:val="both"/>
+        <w:rPr>
+          <w:sz w:val="24"/>
+          <w:szCs w:val="24"/>
+        </w:rPr>
+      </w:pPr>
+    </w:p>
+    <w:p>
+      <w:pPr>
+        <w:spacing w:line="360" w:lineRule="auto"/>
+        <w:jc w:val="both"/>
+        <w:rPr>
+          <w:sz w:val="24"/>
+          <w:szCs w:val="24"/>
+        </w:rPr>
+      </w:pPr>
+      <w:r>
+        <w:rPr>
+          <w:b/>
+          <w:bCs/>
+          <w:i/>
+          <w:iCs/>
+          <w:sz w:val="24"/>
+          <w:szCs w:val="24"/>
+        </w:rPr>
+        <w:t xml:space="preserve">/F101/ </w:t>
+      </w:r>
+      <w:r>
+        <w:rPr>
+          <w:i/>
+          <w:iCs/>
+          <w:sz w:val="24"/>
+          <w:szCs w:val="24"/>
+        </w:rPr>
+        <w:t>Registrieren</w:t>
+      </w:r>
+      <w:r>
+        <w:rPr>
+          <w:b/>
+          <w:bCs/>
+          <w:i/>
+          <w:iCs/>
+          <w:sz w:val="24"/>
+          <w:szCs w:val="24"/>
+        </w:rPr>
+        <w:t>:</w:t>
+      </w:r>
+      <w:r>
+        <w:rPr>
+          <w:sz w:val="24"/>
+          <w:szCs w:val="24"/>
+        </w:rPr>
+        <w:t xml:space="preserve"> Ein beliebiger </w:t>
+      </w:r>
+      <w:proofErr w:type="spellStart"/>
+      <w:r>
+        <w:rPr>
+          <w:sz w:val="24"/>
+          <w:szCs w:val="24"/>
+        </w:rPr>
+        <w:t>www</w:t>
+      </w:r>
+      <w:proofErr w:type="spellEnd"/>
+      <w:r>
+        <w:rPr>
+          <w:sz w:val="24"/>
+          <w:szCs w:val="24"/>
+        </w:rPr>
+        <w:t>-</w:t>
+      </w:r>
+      <w:r>
+        <w:rPr>
+          <w:sz w:val="24"/>
+          <w:szCs w:val="24"/>
+        </w:rPr>
+        <w:t>Ben</w:t>
+      </w:r>
+      <w:r>
+        <w:rPr>
+          <w:sz w:val="24"/>
+          <w:szCs w:val="24"/>
+        </w:rPr>
+        <w:t>utzer kann sich von jeder Seite des Systems aus über einen Klick auf den „Registrieren“-Button auf die Registrieren-Seite begeben und sich dort registrieren lassen. Folgende Angaben sich dazu erford</w:t>
+      </w:r>
+      <w:r>
+        <w:rPr>
+          <w:sz w:val="24"/>
+          <w:szCs w:val="24"/>
+        </w:rPr>
+        <w:t>er</w:t>
+      </w:r>
+      <w:r>
+        <w:rPr>
+          <w:sz w:val="24"/>
+          <w:szCs w:val="24"/>
+        </w:rPr>
+        <w:t>lich:</w:t>
+      </w:r>
+    </w:p>
+    <w:p>
+      <w:pPr>
+        <w:pStyle w:val="Listenabsatz"/>
+        <w:numPr>
+          <w:ilvl w:val="0"/>
+          <w:numId w:val="17"/>
+        </w:numPr>
+        <w:spacing w:line="360" w:lineRule="auto"/>
+        <w:jc w:val="both"/>
+        <w:rPr>
+          <w:b/>
+          <w:bCs/>
+          <w:sz w:val="24"/>
+          <w:szCs w:val="24"/>
+        </w:rPr>
+      </w:pPr>
+      <w:r>
+        <w:rPr>
+          <w:b/>
+          <w:bCs/>
+          <w:sz w:val="24"/>
+          <w:szCs w:val="24"/>
+        </w:rPr>
+        <w:t>Vorname</w:t>
+      </w:r>
+    </w:p>
+    <w:p>
+      <w:pPr>
+        <w:pStyle w:val="Listenabsatz"/>
+        <w:numPr>
+          <w:ilvl w:val="0"/>
+          <w:numId w:val="17"/>
+        </w:numPr>
+        <w:spacing w:line="360" w:lineRule="auto"/>
+        <w:jc w:val="both"/>
+        <w:rPr>
+          <w:b/>
+          <w:bCs/>
+          <w:sz w:val="24"/>
+          <w:szCs w:val="24"/>
+        </w:rPr>
+      </w:pPr>
+      <w:r>
+        <w:rPr>
+          <w:b/>
+          <w:bCs/>
+          <w:sz w:val="24"/>
+          <w:szCs w:val="24"/>
+        </w:rPr>
+        <w:t>Nachname</w:t>
+      </w:r>
+    </w:p>
+    <w:p>
+      <w:pPr>
+        <w:pStyle w:val="Listenabsatz"/>
+        <w:numPr>
+          <w:ilvl w:val="0"/>
+          <w:numId w:val="17"/>
+        </w:numPr>
+        <w:spacing w:line="360" w:lineRule="auto"/>
+        <w:jc w:val="both"/>
+        <w:rPr>
+          <w:b/>
+          <w:bCs/>
+          <w:sz w:val="24"/>
+          <w:szCs w:val="24"/>
+        </w:rPr>
+      </w:pPr>
+      <w:r>
+        <w:rPr>
+          <w:b/>
+          <w:bCs/>
+          <w:sz w:val="24"/>
+          <w:szCs w:val="24"/>
+        </w:rPr>
+        <w:t>E-Mail-Adresse</w:t>
+      </w:r>
+    </w:p>
+    <w:p>
+      <w:pPr>
+        <w:pStyle w:val="Listenabsatz"/>
+        <w:numPr>
+          <w:ilvl w:val="0"/>
+          <w:numId w:val="17"/>
+        </w:numPr>
+        <w:spacing w:line="360" w:lineRule="auto"/>
+        <w:jc w:val="both"/>
+        <w:rPr>
+          <w:sz w:val="24"/>
+          <w:szCs w:val="24"/>
+        </w:rPr>
+      </w:pPr>
+      <w:r>
+        <w:rPr>
+          <w:sz w:val="24"/>
+          <w:szCs w:val="24"/>
+        </w:rPr>
+        <w:t xml:space="preserve">gewünschter </w:t>
+      </w:r>
+      <w:r>
+        <w:rPr>
+          <w:b/>
+          <w:bCs/>
+          <w:sz w:val="24"/>
+          <w:szCs w:val="24"/>
+        </w:rPr>
+        <w:t>Benutzername</w:t>
+      </w:r>
+    </w:p>
+    <w:p>
+      <w:pPr>
+        <w:pStyle w:val="Listenabsatz"/>
+        <w:numPr>
+          <w:ilvl w:val="0"/>
+          <w:numId w:val="17"/>
+        </w:numPr>
+        <w:spacing w:line="360" w:lineRule="auto"/>
+        <w:jc w:val="both"/>
+        <w:rPr>
+          <w:sz w:val="24"/>
+          <w:szCs w:val="24"/>
+        </w:rPr>
+      </w:pPr>
+      <w:r>
+        <w:rPr>
+          <w:sz w:val="24"/>
+          <w:szCs w:val="24"/>
+        </w:rPr>
+        <w:t xml:space="preserve">gewünschtes </w:t>
+      </w:r>
+      <w:r>
+        <w:rPr>
+          <w:b/>
+          <w:bCs/>
+          <w:sz w:val="24"/>
+          <w:szCs w:val="24"/>
+        </w:rPr>
+        <w:t>Passwort</w:t>
+      </w:r>
+    </w:p>
+    <w:p>
+      <w:pPr>
+        <w:pStyle w:val="Listenabsatz"/>
+        <w:numPr>
+          <w:ilvl w:val="0"/>
+          <w:numId w:val="17"/>
+        </w:numPr>
+        <w:spacing w:line="360" w:lineRule="auto"/>
+        <w:jc w:val="both"/>
+        <w:rPr>
+          <w:sz w:val="24"/>
+          <w:szCs w:val="24"/>
+        </w:rPr>
+      </w:pPr>
+      <w:r>
+        <w:rPr>
+          <w:b/>
+          <w:bCs/>
+          <w:sz w:val="24"/>
+          <w:szCs w:val="24"/>
+        </w:rPr>
+        <w:t>Rolle</w:t>
+      </w:r>
+      <w:r>
+        <w:rPr>
+          <w:sz w:val="24"/>
+          <w:szCs w:val="24"/>
+        </w:rPr>
+        <w:t>: kann aus den folgenden beiden ausgewählt werden</w:t>
+      </w:r>
+    </w:p>
+    <w:p>
+      <w:pPr>
+        <w:pStyle w:val="Listenabsatz"/>
+        <w:numPr>
+          <w:ilvl w:val="1"/>
+          <w:numId w:val="17"/>
+        </w:numPr>
+        <w:spacing w:line="360" w:lineRule="auto"/>
+        <w:jc w:val="both"/>
+        <w:rPr>
+          <w:sz w:val="24"/>
+          <w:szCs w:val="24"/>
+        </w:rPr>
+      </w:pPr>
+      <w:r>
+        <w:rPr>
+          <w:sz w:val="24"/>
+          <w:szCs w:val="24"/>
+        </w:rPr>
+        <w:t>Käufer</w:t>
+      </w:r>
+    </w:p>
+    <w:p>
+      <w:pPr>
+        <w:pStyle w:val="Listenabsatz"/>
+        <w:numPr>
+          <w:ilvl w:val="1"/>
+          <w:numId w:val="17"/>
+        </w:numPr>
+        <w:spacing w:line="360" w:lineRule="auto"/>
+        <w:jc w:val="both"/>
+        <w:rPr>
+          <w:sz w:val="24"/>
+          <w:szCs w:val="24"/>
+        </w:rPr>
+      </w:pPr>
+      <w:r>
+        <w:rPr>
+          <w:sz w:val="24"/>
+          <w:szCs w:val="24"/>
+        </w:rPr>
+        <w:t>Verkäufer</w:t>
+      </w:r>
+    </w:p>
+    <w:p>
+      <w:pPr>
+        <w:spacing w:line="360" w:lineRule="auto"/>
+        <w:jc w:val="both"/>
+        <w:rPr>
+          <w:sz w:val="24"/>
+          <w:szCs w:val="24"/>
+        </w:rPr>
+      </w:pPr>
+      <w:r>
+        <w:rPr>
+          <w:sz w:val="24"/>
+          <w:szCs w:val="24"/>
+        </w:rPr>
+        <w:t>Die Registrierung gilt als erfolgreich, wenn die angegeben E-Mail-Adresse der allgemeinen Form einer E-Mail-Adresse (</w:t>
+      </w:r>
+      <w:hyperlink r:id="rId8" w:history="1">
+        <w:r>
+          <w:rPr>
+            <w:rStyle w:val="Hyperlink"/>
+            <w:b/>
+            <w:bCs/>
+            <w:color w:val="auto"/>
+            <w:sz w:val="24"/>
+            <w:szCs w:val="24"/>
+            <w:u w:val="none"/>
+          </w:rPr>
+          <w:t>XYX@XXX.XXX</w:t>
+        </w:r>
+      </w:hyperlink>
+      <w:r>
+        <w:rPr>
+          <w:sz w:val="24"/>
+          <w:szCs w:val="24"/>
+        </w:rPr>
+        <w:t>; XXX steht für eine beliebige Anzahl an Buchstaben; XYX erlaubt zusätzlich Zahlen) und innerhalb des Systems eindeutig ist.</w:t>
+      </w:r>
+    </w:p>
+    <w:p>
+      <w:pPr>
+        <w:spacing w:line="360" w:lineRule="auto"/>
+        <w:jc w:val="both"/>
+        <w:rPr>
+          <w:sz w:val="24"/>
+          <w:szCs w:val="24"/>
+        </w:rPr>
+      </w:pPr>
+      <w:r>
+        <w:rPr>
+          <w:sz w:val="24"/>
+          <w:szCs w:val="24"/>
+        </w:rPr>
+        <w:t>Mit dem erfolgreichen Abschließen des Registrierungsvorganges ist der neue Benutzer im System registriert, eine Anmeldung steht jedoch zu dem Zeitpunkt noch aus.</w:t>
+      </w:r>
+    </w:p>
+    <w:p>
+      <w:pPr>
+        <w:spacing w:line="360" w:lineRule="auto"/>
+        <w:rPr>
+          <w:sz w:val="24"/>
+          <w:szCs w:val="24"/>
+        </w:rPr>
+      </w:pPr>
+    </w:p>
+    <w:p>
+      <w:pPr>
+        <w:spacing w:line="360" w:lineRule="auto"/>
+        <w:jc w:val="both"/>
+        <w:rPr>
+          <w:sz w:val="24"/>
+          <w:szCs w:val="24"/>
+        </w:rPr>
+      </w:pPr>
+      <w:r>
+        <w:rPr>
+          <w:b/>
+          <w:bCs/>
+          <w:sz w:val="24"/>
+          <w:szCs w:val="24"/>
+        </w:rPr>
+        <w:lastRenderedPageBreak/>
+        <w:t>/F102/</w:t>
+      </w:r>
+      <w:r>
+        <w:rPr>
+          <w:sz w:val="24"/>
+          <w:szCs w:val="24"/>
+        </w:rPr>
+        <w:t xml:space="preserve"> </w:t>
+      </w:r>
+      <w:r>
+        <w:rPr>
+          <w:i/>
+          <w:iCs/>
+          <w:sz w:val="24"/>
+          <w:szCs w:val="24"/>
+        </w:rPr>
+        <w:t>Anmelden</w:t>
+      </w:r>
+      <w:r>
+        <w:rPr>
+          <w:sz w:val="24"/>
+          <w:szCs w:val="24"/>
+        </w:rPr>
+        <w:t xml:space="preserve">: </w:t>
+      </w:r>
+      <w:r>
+        <w:rPr>
+          <w:sz w:val="24"/>
+          <w:szCs w:val="24"/>
+        </w:rPr>
+        <w:t xml:space="preserve">Ein beliebiger </w:t>
+      </w:r>
+      <w:proofErr w:type="spellStart"/>
+      <w:r>
+        <w:rPr>
+          <w:sz w:val="24"/>
+          <w:szCs w:val="24"/>
+        </w:rPr>
+        <w:t>www</w:t>
+      </w:r>
+      <w:proofErr w:type="spellEnd"/>
+      <w:r>
+        <w:rPr>
+          <w:sz w:val="24"/>
+          <w:szCs w:val="24"/>
+        </w:rPr>
+        <w:t>-</w:t>
+      </w:r>
+      <w:r>
+        <w:rPr>
+          <w:sz w:val="24"/>
+          <w:szCs w:val="24"/>
+        </w:rPr>
+        <w:t>Ben</w:t>
+      </w:r>
+      <w:r>
+        <w:rPr>
+          <w:sz w:val="24"/>
+          <w:szCs w:val="24"/>
+        </w:rPr>
+        <w:t>utzer kann sich von jeder Seite des Systems aus über einen Klick auf den „</w:t>
+      </w:r>
+      <w:r>
+        <w:rPr>
+          <w:sz w:val="24"/>
+          <w:szCs w:val="24"/>
+        </w:rPr>
+        <w:t>Login</w:t>
+      </w:r>
+      <w:r>
+        <w:rPr>
+          <w:sz w:val="24"/>
+          <w:szCs w:val="24"/>
+        </w:rPr>
+        <w:t xml:space="preserve">“-Button auf die </w:t>
+      </w:r>
+      <w:r>
+        <w:rPr>
+          <w:sz w:val="24"/>
+          <w:szCs w:val="24"/>
+        </w:rPr>
+        <w:t>Login</w:t>
+      </w:r>
+      <w:r>
+        <w:rPr>
+          <w:sz w:val="24"/>
+          <w:szCs w:val="24"/>
+        </w:rPr>
+        <w:t xml:space="preserve">-Seite begeben und sich dort </w:t>
+      </w:r>
+      <w:r>
+        <w:rPr>
+          <w:sz w:val="24"/>
+          <w:szCs w:val="24"/>
+        </w:rPr>
+        <w:t>anmelden</w:t>
+      </w:r>
+      <w:r>
+        <w:rPr>
+          <w:sz w:val="24"/>
+          <w:szCs w:val="24"/>
+        </w:rPr>
+        <w:t>. Folgende Angaben sich dazu erforderlich:</w:t>
+      </w:r>
+    </w:p>
+    <w:p>
+      <w:pPr>
+        <w:pStyle w:val="Listenabsatz"/>
+        <w:numPr>
+          <w:ilvl w:val="0"/>
+          <w:numId w:val="18"/>
+        </w:numPr>
+        <w:spacing w:line="360" w:lineRule="auto"/>
+        <w:jc w:val="both"/>
+        <w:rPr>
+          <w:sz w:val="24"/>
+          <w:szCs w:val="24"/>
+        </w:rPr>
+      </w:pPr>
+      <w:r>
+        <w:rPr>
+          <w:sz w:val="24"/>
+          <w:szCs w:val="24"/>
+        </w:rPr>
+        <w:t>E-Mail-Adresse</w:t>
+      </w:r>
+    </w:p>
+    <w:p>
+      <w:pPr>
+        <w:pStyle w:val="Listenabsatz"/>
+        <w:numPr>
+          <w:ilvl w:val="0"/>
+          <w:numId w:val="18"/>
+        </w:numPr>
+        <w:spacing w:line="360" w:lineRule="auto"/>
+        <w:jc w:val="both"/>
+        <w:rPr>
+          <w:sz w:val="24"/>
+          <w:szCs w:val="24"/>
+        </w:rPr>
+      </w:pPr>
+      <w:r>
+        <w:rPr>
+          <w:sz w:val="24"/>
+          <w:szCs w:val="24"/>
+        </w:rPr>
+        <w:t>Passwort</w:t>
+      </w:r>
+    </w:p>
+    <w:p>
+      <w:pPr>
+        <w:spacing w:line="360" w:lineRule="auto"/>
+        <w:jc w:val="both"/>
+        <w:rPr>
+          <w:sz w:val="24"/>
+          <w:szCs w:val="24"/>
+        </w:rPr>
+      </w:pPr>
+      <w:r>
+        <w:rPr>
+          <w:sz w:val="24"/>
+          <w:szCs w:val="24"/>
+        </w:rPr>
+        <w:t>Im Anschluss ändert der Login-Button seine Gestalt. Statt, wie zuvor „Login“ anzuzeigen, ist dort für den Käufer „</w:t>
+      </w:r>
+      <w:proofErr w:type="spellStart"/>
+      <w:r>
+        <w:rPr>
+          <w:sz w:val="24"/>
+          <w:szCs w:val="24"/>
+        </w:rPr>
+        <w:t>Buyer</w:t>
+      </w:r>
+      <w:proofErr w:type="spellEnd"/>
+      <w:r>
+        <w:rPr>
+          <w:sz w:val="24"/>
+          <w:szCs w:val="24"/>
+        </w:rPr>
+        <w:t>“ und für den Verkäufer „Seller“ zu lesen.</w:t>
+      </w:r>
+    </w:p>
+    <w:p>
+      <w:pPr>
+        <w:spacing w:after="0" w:line="360" w:lineRule="auto"/>
+        <w:jc w:val="both"/>
+        <w:rPr>
+          <w:sz w:val="24"/>
+          <w:szCs w:val="24"/>
+        </w:rPr>
+      </w:pPr>
+    </w:p>
+    <w:p>
+      <w:pPr>
+        <w:spacing w:line="360" w:lineRule="auto"/>
+        <w:jc w:val="both"/>
+        <w:rPr>
+          <w:sz w:val="24"/>
+          <w:szCs w:val="24"/>
+        </w:rPr>
+      </w:pPr>
+      <w:r>
+        <w:rPr>
+          <w:b/>
+          <w:bCs/>
+          <w:sz w:val="24"/>
+          <w:szCs w:val="24"/>
+        </w:rPr>
+        <w:t>/F103/</w:t>
+      </w:r>
+      <w:r>
+        <w:rPr>
+          <w:sz w:val="24"/>
+          <w:szCs w:val="24"/>
+        </w:rPr>
+        <w:t xml:space="preserve"> </w:t>
+      </w:r>
+      <w:r>
+        <w:rPr>
+          <w:i/>
+          <w:iCs/>
+          <w:sz w:val="24"/>
+          <w:szCs w:val="24"/>
+        </w:rPr>
+        <w:t>Abmelden</w:t>
+      </w:r>
+      <w:r>
+        <w:rPr>
+          <w:sz w:val="24"/>
+          <w:szCs w:val="24"/>
+        </w:rPr>
+        <w:t xml:space="preserve">: Der angemeldete Benutzer kann sich </w:t>
+      </w:r>
+      <w:r>
+        <w:rPr>
+          <w:sz w:val="24"/>
+          <w:szCs w:val="24"/>
+        </w:rPr>
+        <w:t>jederzeit</w:t>
+      </w:r>
+      <w:r>
+        <w:rPr>
+          <w:sz w:val="24"/>
+          <w:szCs w:val="24"/>
+        </w:rPr>
+        <w:t xml:space="preserve"> wieder auf dem System abmelden. Sobald dieser Zustand abgeschlossen ist, wird er automatisch auf die Startseite weitergeleitet.</w:t>
+      </w:r>
+    </w:p>
+    <w:p>
+      <w:pPr>
+        <w:spacing w:after="0" w:line="360" w:lineRule="auto"/>
+        <w:rPr>
+          <w:sz w:val="24"/>
+          <w:szCs w:val="24"/>
+        </w:rPr>
+      </w:pPr>
+    </w:p>
+    <w:p>
+      <w:pPr>
+        <w:spacing w:line="360" w:lineRule="auto"/>
+        <w:jc w:val="both"/>
+        <w:rPr>
+          <w:sz w:val="24"/>
+          <w:szCs w:val="24"/>
+        </w:rPr>
+      </w:pPr>
+      <w:r>
+        <w:rPr>
+          <w:b/>
+          <w:bCs/>
+          <w:sz w:val="24"/>
+          <w:szCs w:val="24"/>
+        </w:rPr>
+        <w:t>/F104/</w:t>
+      </w:r>
+      <w:r>
+        <w:rPr>
+          <w:sz w:val="24"/>
+          <w:szCs w:val="24"/>
+        </w:rPr>
+        <w:t xml:space="preserve"> </w:t>
+      </w:r>
+      <w:r>
+        <w:rPr>
+          <w:i/>
+          <w:iCs/>
+          <w:sz w:val="24"/>
+          <w:szCs w:val="24"/>
+        </w:rPr>
+        <w:t xml:space="preserve">Eigene </w:t>
+      </w:r>
+      <w:r>
+        <w:rPr>
+          <w:i/>
+          <w:iCs/>
+          <w:sz w:val="24"/>
+          <w:szCs w:val="24"/>
+        </w:rPr>
+        <w:t>Kontodatenanzeigen</w:t>
+      </w:r>
+      <w:r>
+        <w:rPr>
+          <w:sz w:val="24"/>
+          <w:szCs w:val="24"/>
+        </w:rPr>
+        <w:t xml:space="preserve">: </w:t>
+      </w:r>
+      <w:r>
+        <w:rPr>
+          <w:sz w:val="24"/>
+          <w:szCs w:val="24"/>
+        </w:rPr>
+        <w:t xml:space="preserve">Der Benutzer kann sich seine persönlichen Daten vom System vollständig anzeigen lassen. Dazu muss er sich nur über den entsprechenden Button </w:t>
+      </w:r>
+      <w:r>
+        <w:rPr>
+          <w:sz w:val="24"/>
+          <w:szCs w:val="24"/>
+        </w:rPr>
+        <w:t>(„Seller“ o. „</w:t>
+      </w:r>
+      <w:proofErr w:type="spellStart"/>
+      <w:r>
+        <w:rPr>
+          <w:sz w:val="24"/>
+          <w:szCs w:val="24"/>
+        </w:rPr>
+        <w:t>Buyer</w:t>
+      </w:r>
+      <w:proofErr w:type="spellEnd"/>
+      <w:r>
+        <w:rPr>
+          <w:sz w:val="24"/>
+          <w:szCs w:val="24"/>
+        </w:rPr>
+        <w:t>“)</w:t>
+      </w:r>
+      <w:r>
+        <w:rPr>
+          <w:sz w:val="24"/>
+          <w:szCs w:val="24"/>
+        </w:rPr>
+        <w:t xml:space="preserve"> im Header auf die Profil-Seite begeben.</w:t>
+      </w:r>
+    </w:p>
+    <w:p>
+      <w:pPr>
+        <w:spacing w:after="0" w:line="360" w:lineRule="auto"/>
+        <w:rPr>
+          <w:sz w:val="24"/>
+          <w:szCs w:val="24"/>
+        </w:rPr>
+      </w:pPr>
+    </w:p>
+    <w:p>
+      <w:pPr>
+        <w:spacing w:line="360" w:lineRule="auto"/>
+        <w:jc w:val="both"/>
+        <w:rPr>
+          <w:sz w:val="24"/>
+          <w:szCs w:val="24"/>
+        </w:rPr>
+      </w:pPr>
+      <w:r>
+        <w:rPr>
+          <w:b/>
+          <w:bCs/>
+          <w:sz w:val="24"/>
+          <w:szCs w:val="24"/>
+        </w:rPr>
+        <w:t>/F105/</w:t>
+      </w:r>
+      <w:r>
+        <w:rPr>
+          <w:sz w:val="24"/>
+          <w:szCs w:val="24"/>
+        </w:rPr>
+        <w:t xml:space="preserve"> </w:t>
+      </w:r>
+      <w:r>
+        <w:rPr>
+          <w:i/>
+          <w:iCs/>
+          <w:sz w:val="24"/>
+          <w:szCs w:val="24"/>
+        </w:rPr>
+        <w:t xml:space="preserve">Eigene </w:t>
+      </w:r>
+      <w:r>
+        <w:rPr>
+          <w:i/>
+          <w:iCs/>
+          <w:sz w:val="24"/>
+          <w:szCs w:val="24"/>
+        </w:rPr>
+        <w:t>Kontodaten ändern</w:t>
+      </w:r>
+      <w:r>
+        <w:rPr>
+          <w:sz w:val="24"/>
+          <w:szCs w:val="24"/>
+        </w:rPr>
+        <w:t>: Der Benutzer kann seine persönlichen Daten ändern. Dazu muss er sich nur über den entsprechenden Button („Seller“ o. „</w:t>
+      </w:r>
+      <w:proofErr w:type="spellStart"/>
+      <w:r>
+        <w:rPr>
+          <w:sz w:val="24"/>
+          <w:szCs w:val="24"/>
+        </w:rPr>
+        <w:t>Buyer</w:t>
+      </w:r>
+      <w:proofErr w:type="spellEnd"/>
+      <w:r>
+        <w:rPr>
+          <w:sz w:val="24"/>
+          <w:szCs w:val="24"/>
+        </w:rPr>
+        <w:t>“) im Header auf die Profil-Seite begeben.</w:t>
+      </w:r>
+    </w:p>
+    <w:p>
+      <w:pPr>
+        <w:spacing w:after="0" w:line="360" w:lineRule="auto"/>
+        <w:rPr>
+          <w:sz w:val="24"/>
+          <w:szCs w:val="24"/>
+        </w:rPr>
+      </w:pPr>
+    </w:p>
+    <w:p>
+      <w:pPr>
+        <w:spacing w:line="360" w:lineRule="auto"/>
+        <w:jc w:val="both"/>
+        <w:rPr>
+          <w:sz w:val="24"/>
+          <w:szCs w:val="24"/>
+        </w:rPr>
+      </w:pPr>
+      <w:r>
+        <w:rPr>
+          <w:b/>
+          <w:bCs/>
+          <w:sz w:val="24"/>
+          <w:szCs w:val="24"/>
+        </w:rPr>
+        <w:t>/F106/</w:t>
+      </w:r>
+      <w:r>
+        <w:rPr>
+          <w:sz w:val="24"/>
+          <w:szCs w:val="24"/>
+        </w:rPr>
+        <w:t xml:space="preserve"> </w:t>
+      </w:r>
+      <w:r>
+        <w:rPr>
+          <w:i/>
+          <w:iCs/>
+          <w:sz w:val="24"/>
+          <w:szCs w:val="24"/>
+        </w:rPr>
+        <w:t xml:space="preserve">Eigenes </w:t>
+      </w:r>
+      <w:r>
+        <w:rPr>
+          <w:i/>
+          <w:iCs/>
+          <w:sz w:val="24"/>
+          <w:szCs w:val="24"/>
+        </w:rPr>
+        <w:t>Konto löschen</w:t>
+      </w:r>
+      <w:r>
+        <w:rPr>
+          <w:sz w:val="24"/>
+          <w:szCs w:val="24"/>
+        </w:rPr>
+        <w:t>: Der angemeldete Benutzer kann jederzeit sein eigenes Profil aus dem System löschen. In diesem Zug wird er automatisch abgemeldet. Ebenso werden bei einem „</w:t>
+      </w:r>
+      <w:proofErr w:type="spellStart"/>
+      <w:r>
+        <w:rPr>
+          <w:sz w:val="24"/>
+          <w:szCs w:val="24"/>
+        </w:rPr>
+        <w:t>Buyer</w:t>
+      </w:r>
+      <w:proofErr w:type="spellEnd"/>
+      <w:r>
+        <w:rPr>
+          <w:sz w:val="24"/>
+          <w:szCs w:val="24"/>
+        </w:rPr>
+        <w:t>“-Profil die zugehörigen Buchungen storniert und bei einem „Seller“-Profil die erstellten Events aus dem System gelöscht. In diesem Zusammenhang werden alle persönlichen Daten des Benutzers aus dem System gelöscht.</w:t>
+      </w:r>
+    </w:p>
+    <w:p>
+      <w:pPr>
+        <w:rPr>
+          <w:sz w:val="24"/>
+          <w:szCs w:val="24"/>
+        </w:rPr>
+      </w:pPr>
+      <w:r>
+        <w:rPr>
+          <w:sz w:val="24"/>
+          <w:szCs w:val="24"/>
+        </w:rPr>
+        <w:br w:type="page"/>
+      </w:r>
+    </w:p>
+    <w:p>
+      <w:pPr>
+        <w:spacing w:line="360" w:lineRule="auto"/>
+        <w:rPr>
+          <w:b/>
+          <w:bCs/>
+          <w:sz w:val="24"/>
+          <w:szCs w:val="24"/>
+        </w:rPr>
+      </w:pPr>
+      <w:r>
+        <w:rPr>
+          <w:b/>
+          <w:bCs/>
+          <w:sz w:val="24"/>
+          <w:szCs w:val="24"/>
+        </w:rPr>
+        <w:lastRenderedPageBreak/>
+        <w:t>3</w:t>
+      </w:r>
+      <w:r>
+        <w:rPr>
+          <w:b/>
+          <w:bCs/>
+          <w:sz w:val="24"/>
+          <w:szCs w:val="24"/>
+        </w:rPr>
+        <w:t>.2   Käuferfunktionen</w:t>
+      </w:r>
+    </w:p>
+    <w:p>
+      <w:pPr>
+        <w:spacing w:line="360" w:lineRule="auto"/>
+        <w:jc w:val="both"/>
+        <w:rPr>
+          <w:sz w:val="24"/>
+          <w:szCs w:val="24"/>
+        </w:rPr>
+      </w:pPr>
+      <w:r>
+        <w:rPr>
+          <w:sz w:val="24"/>
+          <w:szCs w:val="24"/>
+        </w:rPr>
+        <w:t>Die Käufer-Klasse dient als Basisklasse für einen Nutzer. Jede Nutzerklasse (Käufer, Verkäufer und Admin) können die Funktionalitäten der Käufer-Klasse ausführen.</w:t>
+      </w:r>
+    </w:p>
+    <w:p>
+      <w:pPr>
+        <w:spacing w:after="0" w:line="360" w:lineRule="auto"/>
+        <w:jc w:val="both"/>
+        <w:rPr>
+          <w:sz w:val="24"/>
+          <w:szCs w:val="24"/>
+        </w:rPr>
+      </w:pPr>
+    </w:p>
+    <w:p>
+      <w:pPr>
+        <w:spacing w:line="360" w:lineRule="auto"/>
+        <w:rPr>
+          <w:sz w:val="24"/>
+          <w:szCs w:val="24"/>
+        </w:rPr>
+      </w:pPr>
+      <w:r>
+        <w:rPr>
+          <w:sz w:val="24"/>
+          <w:szCs w:val="24"/>
+        </w:rPr>
+        <w:t>/F201/</w:t>
+      </w:r>
+      <w:r>
+        <w:rPr>
+          <w:sz w:val="24"/>
+          <w:szCs w:val="24"/>
+        </w:rPr>
+        <w:t xml:space="preserve"> </w:t>
+      </w:r>
+      <w:r>
+        <w:rPr>
+          <w:sz w:val="24"/>
+          <w:szCs w:val="24"/>
+        </w:rPr>
+        <w:t>Buchungen anzeigen</w:t>
+      </w:r>
+    </w:p>
+    <w:p>
+      <w:pPr>
+        <w:spacing w:after="0" w:line="360" w:lineRule="auto"/>
+        <w:rPr>
+          <w:sz w:val="24"/>
+          <w:szCs w:val="24"/>
+        </w:rPr>
+      </w:pPr>
+    </w:p>
+    <w:p>
+      <w:pPr>
+        <w:spacing w:line="360" w:lineRule="auto"/>
+        <w:rPr>
+          <w:sz w:val="24"/>
+          <w:szCs w:val="24"/>
+        </w:rPr>
+      </w:pPr>
+      <w:r>
+        <w:rPr>
+          <w:sz w:val="24"/>
+          <w:szCs w:val="24"/>
+        </w:rPr>
+        <w:t>/F202/ Buchungen stornieren</w:t>
+      </w:r>
+    </w:p>
+    <w:p>
+      <w:pPr>
+        <w:spacing w:after="0" w:line="360" w:lineRule="auto"/>
+        <w:rPr>
+          <w:sz w:val="24"/>
+          <w:szCs w:val="24"/>
+        </w:rPr>
+      </w:pPr>
+    </w:p>
+    <w:p>
+      <w:pPr>
+        <w:spacing w:line="360" w:lineRule="auto"/>
+        <w:rPr>
+          <w:sz w:val="24"/>
+          <w:szCs w:val="24"/>
+        </w:rPr>
+      </w:pPr>
+      <w:r>
+        <w:rPr>
+          <w:sz w:val="24"/>
+          <w:szCs w:val="24"/>
+        </w:rPr>
+        <w:t>/F</w:t>
+      </w:r>
+      <w:r>
+        <w:rPr>
+          <w:sz w:val="24"/>
+          <w:szCs w:val="24"/>
+        </w:rPr>
+        <w:t>2</w:t>
+      </w:r>
+      <w:r>
+        <w:rPr>
+          <w:sz w:val="24"/>
+          <w:szCs w:val="24"/>
+        </w:rPr>
+        <w:t>03/ Eventticket kaufen</w:t>
+      </w:r>
+    </w:p>
+    <w:p>
+      <w:pPr>
+        <w:spacing w:line="360" w:lineRule="auto"/>
+        <w:rPr>
+          <w:sz w:val="24"/>
+          <w:szCs w:val="24"/>
+        </w:rPr>
+      </w:pPr>
+    </w:p>
+    <w:p>
+      <w:pPr>
+        <w:spacing w:line="360" w:lineRule="auto"/>
+        <w:rPr>
+          <w:b/>
+          <w:bCs/>
+          <w:sz w:val="24"/>
+          <w:szCs w:val="24"/>
+        </w:rPr>
+      </w:pPr>
+      <w:r>
+        <w:rPr>
+          <w:b/>
+          <w:bCs/>
+          <w:sz w:val="24"/>
+          <w:szCs w:val="24"/>
+        </w:rPr>
+        <w:t>3</w:t>
+      </w:r>
+      <w:r>
+        <w:rPr>
+          <w:b/>
+          <w:bCs/>
+          <w:sz w:val="24"/>
+          <w:szCs w:val="24"/>
+        </w:rPr>
+        <w:t>.3   Verkäuferfunktionen</w:t>
+      </w:r>
+    </w:p>
+    <w:p>
+      <w:pPr>
+        <w:spacing w:line="360" w:lineRule="auto"/>
+        <w:jc w:val="both"/>
+        <w:rPr>
+          <w:sz w:val="24"/>
+          <w:szCs w:val="24"/>
+        </w:rPr>
+      </w:pPr>
+      <w:r>
+        <w:rPr>
+          <w:sz w:val="24"/>
+          <w:szCs w:val="24"/>
+        </w:rPr>
+        <w:t>Als Verkäufer erhält man die Möglichkeit</w:t>
+      </w:r>
+    </w:p>
+    <w:p>
+      <w:pPr>
+        <w:spacing w:after="0" w:line="360" w:lineRule="auto"/>
+        <w:rPr>
+          <w:sz w:val="24"/>
+          <w:szCs w:val="24"/>
+        </w:rPr>
+      </w:pPr>
+    </w:p>
+    <w:p>
+      <w:pPr>
+        <w:spacing w:line="360" w:lineRule="auto"/>
+        <w:rPr>
+          <w:sz w:val="24"/>
+          <w:szCs w:val="24"/>
+        </w:rPr>
+      </w:pPr>
+      <w:r>
+        <w:rPr>
+          <w:sz w:val="24"/>
+          <w:szCs w:val="24"/>
+        </w:rPr>
+        <w:t>/F301/ Events anzeigen</w:t>
+      </w:r>
+    </w:p>
+    <w:p>
+      <w:pPr>
+        <w:spacing w:after="0" w:line="360" w:lineRule="auto"/>
+        <w:rPr>
+          <w:sz w:val="24"/>
+          <w:szCs w:val="24"/>
+        </w:rPr>
+      </w:pPr>
+    </w:p>
+    <w:p>
+      <w:pPr>
+        <w:spacing w:line="360" w:lineRule="auto"/>
+        <w:rPr>
+          <w:sz w:val="24"/>
+          <w:szCs w:val="24"/>
+        </w:rPr>
+      </w:pPr>
+      <w:r>
+        <w:rPr>
+          <w:sz w:val="24"/>
+          <w:szCs w:val="24"/>
+        </w:rPr>
+        <w:t>/F302/ Events löschen</w:t>
+      </w:r>
+    </w:p>
+    <w:p>
+      <w:pPr>
+        <w:spacing w:after="0" w:line="360" w:lineRule="auto"/>
+        <w:rPr>
+          <w:sz w:val="24"/>
+          <w:szCs w:val="24"/>
+        </w:rPr>
+      </w:pPr>
+    </w:p>
+    <w:p>
+      <w:pPr>
+        <w:spacing w:line="360" w:lineRule="auto"/>
+        <w:rPr>
+          <w:sz w:val="24"/>
+          <w:szCs w:val="24"/>
+        </w:rPr>
+      </w:pPr>
+      <w:r>
+        <w:rPr>
+          <w:sz w:val="24"/>
+          <w:szCs w:val="24"/>
+        </w:rPr>
+        <w:t>/F303/ Events ändern</w:t>
+      </w:r>
+    </w:p>
+    <w:p>
+      <w:pPr>
+        <w:spacing w:after="0" w:line="360" w:lineRule="auto"/>
+        <w:rPr>
+          <w:sz w:val="24"/>
+          <w:szCs w:val="24"/>
+        </w:rPr>
+      </w:pPr>
+    </w:p>
+    <w:p>
+      <w:pPr>
+        <w:spacing w:line="360" w:lineRule="auto"/>
+        <w:rPr>
+          <w:b/>
+          <w:bCs/>
+          <w:sz w:val="24"/>
+          <w:szCs w:val="24"/>
+        </w:rPr>
+      </w:pPr>
+      <w:r>
+        <w:rPr>
+          <w:b/>
+          <w:bCs/>
+          <w:sz w:val="24"/>
+          <w:szCs w:val="24"/>
+        </w:rPr>
+        <w:t>3</w:t>
+      </w:r>
+      <w:r>
+        <w:rPr>
+          <w:b/>
+          <w:bCs/>
+          <w:sz w:val="24"/>
+          <w:szCs w:val="24"/>
+        </w:rPr>
+        <w:t>.4   Administratorfunktionen</w:t>
+      </w:r>
+    </w:p>
+    <w:p>
+      <w:pPr>
+        <w:spacing w:after="0" w:line="360" w:lineRule="auto"/>
+        <w:rPr>
+          <w:sz w:val="24"/>
+          <w:szCs w:val="24"/>
+        </w:rPr>
+      </w:pPr>
+    </w:p>
+    <w:p>
+      <w:pPr>
+        <w:spacing w:line="360" w:lineRule="auto"/>
+        <w:rPr>
+          <w:sz w:val="24"/>
+          <w:szCs w:val="24"/>
+        </w:rPr>
+      </w:pPr>
+      <w:r>
+        <w:rPr>
+          <w:sz w:val="24"/>
+          <w:szCs w:val="24"/>
+        </w:rPr>
+        <w:t>/F401/ Löschen eines anderen Nutzers</w:t>
+      </w:r>
+    </w:p>
+    <w:p>
+      <w:pPr>
+        <w:spacing w:after="0" w:line="360" w:lineRule="auto"/>
+        <w:rPr>
+          <w:sz w:val="24"/>
+          <w:szCs w:val="24"/>
+        </w:rPr>
+      </w:pPr>
+    </w:p>
+    <w:p>
+      <w:pPr>
+        <w:spacing w:line="360" w:lineRule="auto"/>
+        <w:rPr>
+          <w:sz w:val="24"/>
+          <w:szCs w:val="24"/>
+        </w:rPr>
+      </w:pPr>
+      <w:r>
+        <w:rPr>
+          <w:sz w:val="24"/>
+          <w:szCs w:val="24"/>
+        </w:rPr>
+        <w:t>/F402/ Löschen eines nicht-eigenen Events</w:t>
+      </w:r>
+    </w:p>
+    <w:p>
+      <w:pPr>
+        <w:spacing w:after="0" w:line="360" w:lineRule="auto"/>
+        <w:rPr>
+          <w:b/>
+          <w:bCs/>
+          <w:sz w:val="24"/>
+          <w:szCs w:val="24"/>
+        </w:rPr>
+      </w:pPr>
+    </w:p>
+    <w:p>
+      <w:pPr>
+        <w:spacing w:line="360" w:lineRule="auto"/>
+        <w:rPr>
+          <w:b/>
+          <w:bCs/>
+          <w:sz w:val="24"/>
+          <w:szCs w:val="24"/>
+        </w:rPr>
+      </w:pPr>
+      <w:proofErr w:type="gramStart"/>
+      <w:r>
+        <w:rPr>
+          <w:b/>
+          <w:bCs/>
+          <w:sz w:val="24"/>
+          <w:szCs w:val="24"/>
+        </w:rPr>
+        <w:t>3.5  Allgemeine</w:t>
+      </w:r>
+      <w:proofErr w:type="gramEnd"/>
+      <w:r>
+        <w:rPr>
+          <w:b/>
+          <w:bCs/>
+          <w:sz w:val="24"/>
+          <w:szCs w:val="24"/>
+        </w:rPr>
+        <w:t xml:space="preserve"> Funktionen</w:t>
+      </w:r>
+    </w:p>
+    <w:p>
+      <w:pPr>
+        <w:spacing w:line="360" w:lineRule="auto"/>
+        <w:jc w:val="both"/>
+        <w:rPr>
+          <w:sz w:val="24"/>
+          <w:szCs w:val="24"/>
+        </w:rPr>
+      </w:pPr>
+      <w:r>
+        <w:rPr>
+          <w:sz w:val="24"/>
+          <w:szCs w:val="24"/>
+        </w:rPr>
+        <w:lastRenderedPageBreak/>
+        <w:t>Über die Funktionen eines speziellen Nutzers, gibt es die Möglichkeit für jeden Internet-Benutzer sich die zum Verkauf stehenden Events anzeigen zu lassen.</w:t>
+      </w:r>
+    </w:p>
+    <w:p>
+      <w:pPr>
+        <w:spacing w:after="0" w:line="360" w:lineRule="auto"/>
+        <w:jc w:val="both"/>
+        <w:rPr>
+          <w:sz w:val="24"/>
+          <w:szCs w:val="24"/>
+        </w:rPr>
+      </w:pPr>
+    </w:p>
+    <w:p>
+      <w:pPr>
+        <w:spacing w:line="360" w:lineRule="auto"/>
+        <w:rPr>
+          <w:sz w:val="24"/>
+          <w:szCs w:val="24"/>
+        </w:rPr>
+      </w:pPr>
+      <w:r>
+        <w:rPr>
+          <w:sz w:val="24"/>
+          <w:szCs w:val="24"/>
+        </w:rPr>
+        <w:t>/F501/ Anzeigen der zum Verkauf stehenden Events</w:t>
+      </w:r>
+    </w:p>
+    <w:p>
+      <w:pPr>
+        <w:spacing w:line="360" w:lineRule="auto"/>
+        <w:rPr>
+          <w:sz w:val="24"/>
+          <w:szCs w:val="24"/>
+        </w:rPr>
+      </w:pPr>
+    </w:p>
+    <w:p>
+      <w:pPr>
+        <w:spacing w:line="360" w:lineRule="auto"/>
+        <w:rPr>
+          <w:sz w:val="24"/>
+          <w:szCs w:val="24"/>
+        </w:rPr>
+      </w:pPr>
+    </w:p>
+    <w:p>
+      <w:pPr>
+        <w:spacing w:line="360" w:lineRule="auto"/>
         <w:rPr>
           <w:sz w:val="24"/>
           <w:szCs w:val="24"/>
@@ -5014,7 +6618,29 @@
           <w:sz w:val="24"/>
           <w:szCs w:val="24"/>
         </w:rPr>
-        <w:t>Welche Software und Hardware wird benötigt?</w:t>
+        <w:t xml:space="preserve">Welche Software und Hardware wird </w:t>
+      </w:r>
+      <w:proofErr w:type="gramStart"/>
+      <w:r>
+        <w:rPr>
+          <w:i/>
+          <w:iCs/>
+          <w:color w:val="215E99" w:themeColor="text2" w:themeTint="BF"/>
+          <w:sz w:val="24"/>
+          <w:szCs w:val="24"/>
+        </w:rPr>
+        <w:t>benötigt</w:t>
+      </w:r>
+      <w:proofErr w:type="gramEnd"/>
+      <w:r>
+        <w:rPr>
+          <w:i/>
+          <w:iCs/>
+          <w:color w:val="215E99" w:themeColor="text2" w:themeTint="BF"/>
+          <w:sz w:val="24"/>
+          <w:szCs w:val="24"/>
+        </w:rPr>
+        <w:t>?</w:t>
       </w:r>
     </w:p>
     <w:p>
@@ -5036,7 +6662,7 @@
     </w:p>
     <w:p>
       <w:pPr>
-        <w:spacing w:line="360" w:lineRule="auto"/>
+        <w:spacing w:after="0" w:line="360" w:lineRule="auto"/>
         <w:rPr>
           <w:sz w:val="24"/>
           <w:szCs w:val="24"/>
@@ -5221,7 +6847,7 @@
     </w:p>
     <w:p>
       <w:pPr>
-        <w:spacing w:line="360" w:lineRule="auto"/>
+        <w:spacing w:after="0" w:line="360" w:lineRule="auto"/>
         <w:rPr>
           <w:sz w:val="24"/>
           <w:szCs w:val="24"/>
@@ -5456,7 +7082,29 @@
           <w:sz w:val="24"/>
           <w:szCs w:val="24"/>
         </w:rPr>
-        <w:t>Welche Software und Hardware wird zur Entwicklung benötigt?</w:t>
+        <w:t xml:space="preserve">Welche Software und Hardware </w:t>
+      </w:r>
+      <w:proofErr w:type="gramStart"/>
+      <w:r>
+        <w:rPr>
+          <w:i/>
+          <w:iCs/>
+          <w:color w:val="215E99" w:themeColor="text2" w:themeTint="BF"/>
+          <w:sz w:val="24"/>
+          <w:szCs w:val="24"/>
+        </w:rPr>
+        <w:t>wird</w:t>
+      </w:r>
+      <w:proofErr w:type="gramEnd"/>
+      <w:r>
+        <w:rPr>
+          <w:i/>
+          <w:iCs/>
+          <w:color w:val="215E99" w:themeColor="text2" w:themeTint="BF"/>
+          <w:sz w:val="24"/>
+          <w:szCs w:val="24"/>
+        </w:rPr>
+        <w:t xml:space="preserve"> zur Entwicklung benötigt?</w:t>
       </w:r>
     </w:p>
     <w:p>
@@ -5478,7 +7126,7 @@
     </w:p>
     <w:p>
       <w:pPr>
-        <w:spacing w:line="360" w:lineRule="auto"/>
+        <w:spacing w:after="0" w:line="360" w:lineRule="auto"/>
         <w:rPr>
           <w:sz w:val="24"/>
           <w:szCs w:val="24"/>
@@ -5790,7 +7438,7 @@
     </w:p>
     <w:p>
       <w:pPr>
-        <w:spacing w:line="360" w:lineRule="auto"/>
+        <w:spacing w:after="0" w:line="360" w:lineRule="auto"/>
         <w:rPr>
           <w:sz w:val="24"/>
           <w:szCs w:val="24"/>
@@ -5844,12 +7492,28 @@
           <w:sz w:val="24"/>
           <w:szCs w:val="24"/>
         </w:rPr>
-        <w:t>Internetfähiger Laptop, welcher die oben beschriebenen Tools ausführen kann</w:t>
-      </w:r>
-    </w:p>
-    <w:p>
-      <w:pPr>
-        <w:spacing w:line="360" w:lineRule="auto"/>
+        <w:t xml:space="preserve">Internetfähiger Laptop, welcher die oben beschriebenen Tools </w:t>
+      </w:r>
+      <w:proofErr w:type="gramStart"/>
+      <w:r>
+        <w:rPr>
+          <w:sz w:val="24"/>
+          <w:szCs w:val="24"/>
+        </w:rPr>
+        <w:t>ausführen</w:t>
+      </w:r>
+      <w:proofErr w:type="gramEnd"/>
+      <w:r>
+        <w:rPr>
+          <w:sz w:val="24"/>
+          <w:szCs w:val="24"/>
+        </w:rPr>
+        <w:t xml:space="preserve"> kann</w:t>
+      </w:r>
+    </w:p>
+    <w:p>
+      <w:pPr>
+        <w:spacing w:after="0" w:line="360" w:lineRule="auto"/>
         <w:rPr>
           <w:sz w:val="24"/>
           <w:szCs w:val="24"/>
@@ -5950,7 +7614,7 @@
       <w:proofErr w:type="spellEnd"/>
     </w:p>
     <w:sectPr>
-      <w:footerReference w:type="default" r:id="rId8"/>
+      <w:footerReference w:type="default" r:id="rId9"/>
       <w:pgSz w:w="11906" w:h="16838"/>
       <w:pgMar w:top="1417" w:right="1417" w:bottom="1134" w:left="1417" w:header="708" w:footer="708" w:gutter="0"/>
       <w:pgNumType w:start="1"/>
@@ -5987,56 +7651,6 @@
 </file>
 
 <file path=word/footer1.xml><?xml version="1.0" encoding="utf-8"?>
-<w:ftr xmlns:wpc="http://schemas.microsoft.com/office/word/2010/wordprocessingCanvas" xmlns:cx="http://schemas.microsoft.com/office/drawing/2014/chartex" xmlns:cx1="http://schemas.microsoft.com/office/drawing/2015/9/8/chartex" xmlns:cx2="http://schemas.microsoft.com/office/drawing/2015/10/21/chartex" xmlns:cx3="http://schemas.microsoft.com/office/drawing/2016/5/9/chartex" xmlns:cx4="http://schemas.microsoft.com/office/drawing/2016/5/10/chartex" xmlns:cx5="http://schemas.microsoft.com/office/drawing/2016/5/11/chartex" xmlns:cx6="http://schemas.microsoft.com/office/drawing/2016/5/12/chartex" xmlns:cx7="http://schemas.microsoft.com/office/drawing/2016/5/13/chartex" xmlns:cx8="http://schemas.microsoft.com/office/drawing/2016/5/14/chartex" xmlns:mc="http://schemas.openxmlformats.org/markup-compatibility/2006" xmlns:aink="http://schemas.microsoft.com/office/drawing/2016/ink" xmlns:am3d="http://schemas.microsoft.com/office/drawing/2017/model3d" xmlns:o="urn:schemas-microsoft-com:office:office" xmlns:oel="http://schemas.microsoft.com/office/2019/extlst" xmlns:r="http://schemas.openxmlformats.org/officeDocument/2006/relationships" xmlns:m="http://schemas.openxmlformats.org/officeDocument/2006/math" xmlns:v="urn:schemas-microsoft-com:vml" xmlns:wp14="http://schemas.microsoft.com/office/word/2010/wordprocessingDrawing" xmlns:wp="http://schemas.openxmlformats.org/drawingml/2006/wordprocessingDrawing" xmlns:w10="urn:schemas-microsoft-com:office:word" xmlns:w="http://schemas.openxmlformats.org/wordprocessingml/2006/main" xmlns:w14="http://schemas.microsoft.com/office/word/2010/wordml" xmlns:w15="http://schemas.microsoft.com/office/word/2012/wordml" xmlns:w16cex="http://schemas.microsoft.com/office/word/2018/wordml/cex" xmlns:w16cid="http://schemas.microsoft.com/office/word/2016/wordml/cid" xmlns:w16="http://schemas.microsoft.com/office/word/2018/wordml" xmlns:w16du="http://schemas.microsoft.com/office/word/2023/wordml/word16du" xmlns:w16sdtdh="http://schemas.microsoft.com/office/word/2020/wordml/sdtdatahash" xmlns:w16se="http://schemas.microsoft.com/office/word/2015/wordml/symex" xmlns:wpg="http://schemas.microsoft.com/office/word/2010/wordprocessingGroup" xmlns:wpi="http://schemas.microsoft.com/office/word/2010/wordprocessingInk" xmlns:wne="http://schemas.microsoft.com/office/word/2006/wordml" xmlns:wps="http://schemas.microsoft.com/office/word/2010/wordprocessingShape" mc:Ignorable="w14 w15 w16se w16cid w16 w16cex w16sdtdh w16du wp14">
-  <w:sdt>
-    <w:sdtPr>
-      <w:id w:val="-1394037730"/>
-      <w:docPartObj>
-        <w:docPartGallery w:val="Page Numbers (Bottom of Page)"/>
-        <w:docPartUnique/>
-      </w:docPartObj>
-    </w:sdtPr>
-    <w:sdtContent>
-      <w:p>
-        <w:pPr>
-          <w:pStyle w:val="Fuzeile"/>
-          <w:jc w:val="right"/>
-        </w:pPr>
-        <w:r>
-          <w:fldChar w:fldCharType="begin"/>
-        </w:r>
-        <w:r>
-          <w:instrText>PAGE   \* MERGEFORMAT</w:instrText>
-        </w:r>
-        <w:r>
-          <w:fldChar w:fldCharType="separate"/>
-        </w:r>
-        <w:r>
-          <w:t>2</w:t>
-        </w:r>
-        <w:r>
-          <w:fldChar w:fldCharType="end"/>
-        </w:r>
-      </w:p>
-    </w:sdtContent>
-  </w:sdt>
-  <w:p>
-    <w:pPr>
-      <w:pStyle w:val="Fuzeile"/>
-      <w:tabs>
-        <w:tab w:val="clear" w:pos="4536"/>
-        <w:tab w:val="clear" w:pos="9072"/>
-        <w:tab w:val="left" w:pos="6540"/>
-      </w:tabs>
-    </w:pPr>
-    <w:r>
-      <w:tab/>
-    </w:r>
-  </w:p>
-</w:ftr>
-</file>
-
-<file path=word/footer2.xml><?xml version="1.0" encoding="utf-8"?>
 <w:ftr xmlns:wpc="http://schemas.microsoft.com/office/word/2010/wordprocessingCanvas" xmlns:cx="http://schemas.microsoft.com/office/drawing/2014/chartex" xmlns:cx1="http://schemas.microsoft.com/office/drawing/2015/9/8/chartex" xmlns:cx2="http://schemas.microsoft.com/office/drawing/2015/10/21/chartex" xmlns:cx3="http://schemas.microsoft.com/office/drawing/2016/5/9/chartex" xmlns:cx4="http://schemas.microsoft.com/office/drawing/2016/5/10/chartex" xmlns:cx5="http://schemas.microsoft.com/office/drawing/2016/5/11/chartex" xmlns:cx6="http://schemas.microsoft.com/office/drawing/2016/5/12/chartex" xmlns:cx7="http://schemas.microsoft.com/office/drawing/2016/5/13/chartex" xmlns:cx8="http://schemas.microsoft.com/office/drawing/2016/5/14/chartex" xmlns:mc="http://schemas.openxmlformats.org/markup-compatibility/2006" xmlns:aink="http://schemas.microsoft.com/office/drawing/2016/ink" xmlns:am3d="http://schemas.microsoft.com/office/drawing/2017/model3d" xmlns:o="urn:schemas-microsoft-com:office:office" xmlns:oel="http://schemas.microsoft.com/office/2019/extlst" xmlns:r="http://schemas.openxmlformats.org/officeDocument/2006/relationships" xmlns:m="http://schemas.openxmlformats.org/officeDocument/2006/math" xmlns:v="urn:schemas-microsoft-com:vml" xmlns:wp14="http://schemas.microsoft.com/office/word/2010/wordprocessingDrawing" xmlns:wp="http://schemas.openxmlformats.org/drawingml/2006/wordprocessingDrawing" xmlns:w10="urn:schemas-microsoft-com:office:word" xmlns:w="http://schemas.openxmlformats.org/wordprocessingml/2006/main" xmlns:w14="http://schemas.microsoft.com/office/word/2010/wordml" xmlns:w15="http://schemas.microsoft.com/office/word/2012/wordml" xmlns:w16cex="http://schemas.microsoft.com/office/word/2018/wordml/cex" xmlns:w16cid="http://schemas.microsoft.com/office/word/2016/wordml/cid" xmlns:w16="http://schemas.microsoft.com/office/word/2018/wordml" xmlns:w16du="http://schemas.microsoft.com/office/word/2023/wordml/word16du" xmlns:w16sdtdh="http://schemas.microsoft.com/office/word/2020/wordml/sdtdatahash" xmlns:w16se="http://schemas.microsoft.com/office/word/2015/wordml/symex" xmlns:wpg="http://schemas.microsoft.com/office/word/2010/wordprocessingGroup" xmlns:wpi="http://schemas.microsoft.com/office/word/2010/wordprocessingInk" xmlns:wne="http://schemas.microsoft.com/office/word/2006/wordml" xmlns:wps="http://schemas.microsoft.com/office/word/2010/wordprocessingShape" mc:Ignorable="w14 w15 w16se w16cid w16 w16cex w16sdtdh w16du wp14">
   <w:sdt>
     <w:sdtPr>
@@ -7801,6 +9415,232 @@
     </w:lvl>
   </w:abstractNum>
   <w:abstractNum w:abstractNumId="15" w15:restartNumberingAfterBreak="0">
+    <w:nsid w:val="62A805B5"/>
+    <w:multiLevelType w:val="hybridMultilevel"/>
+    <w:tmpl w:val="450C3AD8"/>
+    <w:lvl w:ilvl="0" w:tplc="04070001">
+      <w:start w:val="1"/>
+      <w:numFmt w:val="bullet"/>
+      <w:lvlText w:val=""/>
+      <w:lvlJc w:val="left"/>
+      <w:pPr>
+        <w:ind w:left="720" w:hanging="360"/>
+      </w:pPr>
+      <w:rPr>
+        <w:rFonts w:ascii="Symbol" w:hAnsi="Symbol" w:hint="default"/>
+      </w:rPr>
+    </w:lvl>
+    <w:lvl w:ilvl="1" w:tplc="04070003">
+      <w:start w:val="1"/>
+      <w:numFmt w:val="bullet"/>
+      <w:lvlText w:val="o"/>
+      <w:lvlJc w:val="left"/>
+      <w:pPr>
+        <w:ind w:left="1440" w:hanging="360"/>
+      </w:pPr>
+      <w:rPr>
+        <w:rFonts w:ascii="Courier New" w:hAnsi="Courier New" w:cs="Courier New" w:hint="default"/>
+      </w:rPr>
+    </w:lvl>
+    <w:lvl w:ilvl="2" w:tplc="04070005" w:tentative="1">
+      <w:start w:val="1"/>
+      <w:numFmt w:val="bullet"/>
+      <w:lvlText w:val=""/>
+      <w:lvlJc w:val="left"/>
+      <w:pPr>
+        <w:ind w:left="2160" w:hanging="360"/>
+      </w:pPr>
+      <w:rPr>
+        <w:rFonts w:ascii="Wingdings" w:hAnsi="Wingdings" w:hint="default"/>
+      </w:rPr>
+    </w:lvl>
+    <w:lvl w:ilvl="3" w:tplc="04070001" w:tentative="1">
+      <w:start w:val="1"/>
+      <w:numFmt w:val="bullet"/>
+      <w:lvlText w:val=""/>
+      <w:lvlJc w:val="left"/>
+      <w:pPr>
+        <w:ind w:left="2880" w:hanging="360"/>
+      </w:pPr>
+      <w:rPr>
+        <w:rFonts w:ascii="Symbol" w:hAnsi="Symbol" w:hint="default"/>
+      </w:rPr>
+    </w:lvl>
+    <w:lvl w:ilvl="4" w:tplc="04070003" w:tentative="1">
+      <w:start w:val="1"/>
+      <w:numFmt w:val="bullet"/>
+      <w:lvlText w:val="o"/>
+      <w:lvlJc w:val="left"/>
+      <w:pPr>
+        <w:ind w:left="3600" w:hanging="360"/>
+      </w:pPr>
+      <w:rPr>
+        <w:rFonts w:ascii="Courier New" w:hAnsi="Courier New" w:cs="Courier New" w:hint="default"/>
+      </w:rPr>
+    </w:lvl>
+    <w:lvl w:ilvl="5" w:tplc="04070005" w:tentative="1">
+      <w:start w:val="1"/>
+      <w:numFmt w:val="bullet"/>
+      <w:lvlText w:val=""/>
+      <w:lvlJc w:val="left"/>
+      <w:pPr>
+        <w:ind w:left="4320" w:hanging="360"/>
+      </w:pPr>
+      <w:rPr>
+        <w:rFonts w:ascii="Wingdings" w:hAnsi="Wingdings" w:hint="default"/>
+      </w:rPr>
+    </w:lvl>
+    <w:lvl w:ilvl="6" w:tplc="04070001" w:tentative="1">
+      <w:start w:val="1"/>
+      <w:numFmt w:val="bullet"/>
+      <w:lvlText w:val=""/>
+      <w:lvlJc w:val="left"/>
+      <w:pPr>
+        <w:ind w:left="5040" w:hanging="360"/>
+      </w:pPr>
+      <w:rPr>
+        <w:rFonts w:ascii="Symbol" w:hAnsi="Symbol" w:hint="default"/>
+      </w:rPr>
+    </w:lvl>
+    <w:lvl w:ilvl="7" w:tplc="04070003" w:tentative="1">
+      <w:start w:val="1"/>
+      <w:numFmt w:val="bullet"/>
+      <w:lvlText w:val="o"/>
+      <w:lvlJc w:val="left"/>
+      <w:pPr>
+        <w:ind w:left="5760" w:hanging="360"/>
+      </w:pPr>
+      <w:rPr>
+        <w:rFonts w:ascii="Courier New" w:hAnsi="Courier New" w:cs="Courier New" w:hint="default"/>
+      </w:rPr>
+    </w:lvl>
+    <w:lvl w:ilvl="8" w:tplc="04070005" w:tentative="1">
+      <w:start w:val="1"/>
+      <w:numFmt w:val="bullet"/>
+      <w:lvlText w:val=""/>
+      <w:lvlJc w:val="left"/>
+      <w:pPr>
+        <w:ind w:left="6480" w:hanging="360"/>
+      </w:pPr>
+      <w:rPr>
+        <w:rFonts w:ascii="Wingdings" w:hAnsi="Wingdings" w:hint="default"/>
+      </w:rPr>
+    </w:lvl>
+  </w:abstractNum>
+  <w:abstractNum w:abstractNumId="16" w15:restartNumberingAfterBreak="0">
+    <w:nsid w:val="68D74237"/>
+    <w:multiLevelType w:val="hybridMultilevel"/>
+    <w:tmpl w:val="EAB26876"/>
+    <w:lvl w:ilvl="0" w:tplc="04070001">
+      <w:start w:val="1"/>
+      <w:numFmt w:val="bullet"/>
+      <w:lvlText w:val=""/>
+      <w:lvlJc w:val="left"/>
+      <w:pPr>
+        <w:ind w:left="720" w:hanging="360"/>
+      </w:pPr>
+      <w:rPr>
+        <w:rFonts w:ascii="Symbol" w:hAnsi="Symbol" w:hint="default"/>
+      </w:rPr>
+    </w:lvl>
+    <w:lvl w:ilvl="1" w:tplc="04070003" w:tentative="1">
+      <w:start w:val="1"/>
+      <w:numFmt w:val="bullet"/>
+      <w:lvlText w:val="o"/>
+      <w:lvlJc w:val="left"/>
+      <w:pPr>
+        <w:ind w:left="1440" w:hanging="360"/>
+      </w:pPr>
+      <w:rPr>
+        <w:rFonts w:ascii="Courier New" w:hAnsi="Courier New" w:cs="Courier New" w:hint="default"/>
+      </w:rPr>
+    </w:lvl>
+    <w:lvl w:ilvl="2" w:tplc="04070005" w:tentative="1">
+      <w:start w:val="1"/>
+      <w:numFmt w:val="bullet"/>
+      <w:lvlText w:val=""/>
+      <w:lvlJc w:val="left"/>
+      <w:pPr>
+        <w:ind w:left="2160" w:hanging="360"/>
+      </w:pPr>
+      <w:rPr>
+        <w:rFonts w:ascii="Wingdings" w:hAnsi="Wingdings" w:hint="default"/>
+      </w:rPr>
+    </w:lvl>
+    <w:lvl w:ilvl="3" w:tplc="04070001" w:tentative="1">
+      <w:start w:val="1"/>
+      <w:numFmt w:val="bullet"/>
+      <w:lvlText w:val=""/>
+      <w:lvlJc w:val="left"/>
+      <w:pPr>
+        <w:ind w:left="2880" w:hanging="360"/>
+      </w:pPr>
+      <w:rPr>
+        <w:rFonts w:ascii="Symbol" w:hAnsi="Symbol" w:hint="default"/>
+      </w:rPr>
+    </w:lvl>
+    <w:lvl w:ilvl="4" w:tplc="04070003" w:tentative="1">
+      <w:start w:val="1"/>
+      <w:numFmt w:val="bullet"/>
+      <w:lvlText w:val="o"/>
+      <w:lvlJc w:val="left"/>
+      <w:pPr>
+        <w:ind w:left="3600" w:hanging="360"/>
+      </w:pPr>
+      <w:rPr>
+        <w:rFonts w:ascii="Courier New" w:hAnsi="Courier New" w:cs="Courier New" w:hint="default"/>
+      </w:rPr>
+    </w:lvl>
+    <w:lvl w:ilvl="5" w:tplc="04070005" w:tentative="1">
+      <w:start w:val="1"/>
+      <w:numFmt w:val="bullet"/>
+      <w:lvlText w:val=""/>
+      <w:lvlJc w:val="left"/>
+      <w:pPr>
+        <w:ind w:left="4320" w:hanging="360"/>
+      </w:pPr>
+      <w:rPr>
+        <w:rFonts w:ascii="Wingdings" w:hAnsi="Wingdings" w:hint="default"/>
+      </w:rPr>
+    </w:lvl>
+    <w:lvl w:ilvl="6" w:tplc="04070001" w:tentative="1">
+      <w:start w:val="1"/>
+      <w:numFmt w:val="bullet"/>
+      <w:lvlText w:val=""/>
+      <w:lvlJc w:val="left"/>
+      <w:pPr>
+        <w:ind w:left="5040" w:hanging="360"/>
+      </w:pPr>
+      <w:rPr>
+        <w:rFonts w:ascii="Symbol" w:hAnsi="Symbol" w:hint="default"/>
+      </w:rPr>
+    </w:lvl>
+    <w:lvl w:ilvl="7" w:tplc="04070003" w:tentative="1">
+      <w:start w:val="1"/>
+      <w:numFmt w:val="bullet"/>
+      <w:lvlText w:val="o"/>
+      <w:lvlJc w:val="left"/>
+      <w:pPr>
+        <w:ind w:left="5760" w:hanging="360"/>
+      </w:pPr>
+      <w:rPr>
+        <w:rFonts w:ascii="Courier New" w:hAnsi="Courier New" w:cs="Courier New" w:hint="default"/>
+      </w:rPr>
+    </w:lvl>
+    <w:lvl w:ilvl="8" w:tplc="04070005" w:tentative="1">
+      <w:start w:val="1"/>
+      <w:numFmt w:val="bullet"/>
+      <w:lvlText w:val=""/>
+      <w:lvlJc w:val="left"/>
+      <w:pPr>
+        <w:ind w:left="6480" w:hanging="360"/>
+      </w:pPr>
+      <w:rPr>
+        <w:rFonts w:ascii="Wingdings" w:hAnsi="Wingdings" w:hint="default"/>
+      </w:rPr>
+    </w:lvl>
+  </w:abstractNum>
+  <w:abstractNum w:abstractNumId="17" w15:restartNumberingAfterBreak="0">
     <w:nsid w:val="7B914CB2"/>
     <w:multiLevelType w:val="hybridMultilevel"/>
     <w:tmpl w:val="0CBA89F4"/>
@@ -7923,7 +9763,7 @@
     <w:abstractNumId w:val="1"/>
   </w:num>
   <w:num w:numId="4" w16cid:durableId="855078636">
-    <w:abstractNumId w:val="15"/>
+    <w:abstractNumId w:val="17"/>
   </w:num>
   <w:num w:numId="5" w16cid:durableId="960651457">
     <w:abstractNumId w:val="3"/>
@@ -7960,6 +9800,12 @@
   </w:num>
   <w:num w:numId="16" w16cid:durableId="133764723">
     <w:abstractNumId w:val="14"/>
+  </w:num>
+  <w:num w:numId="17" w16cid:durableId="698046748">
+    <w:abstractNumId w:val="15"/>
+  </w:num>
+  <w:num w:numId="18" w16cid:durableId="347101208">
+    <w:abstractNumId w:val="16"/>
   </w:num>
 </w:numbering>
 </file>
@@ -8942,6 +10788,29 @@
     <w:uiPriority w:val="99"/>
     <w:rsid w:val="00704058"/>
   </w:style>
+  <w:style w:type="character" w:styleId="Hyperlink">
+    <w:name w:val="Hyperlink"/>
+    <w:basedOn w:val="Absatz-Standardschriftart"/>
+    <w:uiPriority w:val="99"/>
+    <w:unhideWhenUsed/>
+    <w:rsid w:val="00F13346"/>
+    <w:rPr>
+      <w:color w:val="467886" w:themeColor="hyperlink"/>
+      <w:u w:val="single"/>
+    </w:rPr>
+  </w:style>
+  <w:style w:type="character" w:styleId="NichtaufgelsteErwhnung">
+    <w:name w:val="Unresolved Mention"/>
+    <w:basedOn w:val="Absatz-Standardschriftart"/>
+    <w:uiPriority w:val="99"/>
+    <w:semiHidden/>
+    <w:unhideWhenUsed/>
+    <w:rsid w:val="00F13346"/>
+    <w:rPr>
+      <w:color w:val="605E5C"/>
+      <w:shd w:val="clear" w:color="auto" w:fill="E1DFDD"/>
+    </w:rPr>
+  </w:style>
 </w:styles>
 </file>
 
@@ -9238,4 +11107,16 @@
     </a:ext>
   </a:extLst>
 </a:theme>
+</file>
+
+<file path=customXml/item1.xml><?xml version="1.0" encoding="utf-8"?>
+<b:Sources xmlns:b="http://schemas.openxmlformats.org/officeDocument/2006/bibliography" xmlns="http://schemas.openxmlformats.org/officeDocument/2006/bibliography" SelectedStyle="\APASixthEditionOfficeOnline.xsl" StyleName="APA" Version="6"/>
+</file>
+
+<file path=customXml/itemProps1.xml><?xml version="1.0" encoding="utf-8"?>
+<ds:datastoreItem xmlns:ds="http://schemas.openxmlformats.org/officeDocument/2006/customXml" ds:itemID="{3EC94821-195E-44D7-B18B-6EC7CDE2CC62}">
+  <ds:schemaRefs>
+    <ds:schemaRef ds:uri="http://schemas.openxmlformats.org/officeDocument/2006/bibliography"/>
+  </ds:schemaRefs>
+</ds:datastoreItem>
 </file>
</xml_diff>

<commit_message>
Erste Schritte in der Projektplanung
</commit_message>
<xml_diff>
--- a/DocumentationFiles/Pflichtenheft.docx
+++ b/DocumentationFiles/Pflichtenheft.docx
@@ -325,23 +325,7 @@
                 <w:sz w:val="24"/>
                 <w:szCs w:val="24"/>
               </w:rPr>
-              <w:t xml:space="preserve">Carolin </w:t>
-            </w:r>
-            <w:proofErr w:type="spellStart"/>
-            <w:r>
-              <w:rPr>
-                <w:sz w:val="24"/>
-                <w:szCs w:val="24"/>
-              </w:rPr>
-              <w:t>Feurich</w:t>
-            </w:r>
-            <w:proofErr w:type="spellEnd"/>
-            <w:r>
-              <w:rPr>
-                <w:sz w:val="24"/>
-                <w:szCs w:val="24"/>
-              </w:rPr>
-              <w:t xml:space="preserve">, Roman </w:t>
+              <w:t xml:space="preserve">Carolin Feurich, Roman </w:t>
             </w:r>
             <w:proofErr w:type="spellStart"/>
             <w:r>
@@ -1561,20 +1545,13 @@
                 <w:szCs w:val="24"/>
               </w:rPr>
             </w:pPr>
-            <w:r>
-              <w:rPr>
-                <w:sz w:val="24"/>
-                <w:szCs w:val="24"/>
-              </w:rPr>
-              <w:t>3.5   Allgemeine Funktionen……………………</w:t>
-            </w:r>
             <w:proofErr w:type="gramStart"/>
             <w:r>
               <w:rPr>
                 <w:sz w:val="24"/>
                 <w:szCs w:val="24"/>
               </w:rPr>
-              <w:t>…….</w:t>
+              <w:t>3.5  Allgemeine</w:t>
             </w:r>
             <w:proofErr w:type="gramEnd"/>
             <w:r>
@@ -1582,7 +1559,7 @@
                 <w:sz w:val="24"/>
                 <w:szCs w:val="24"/>
               </w:rPr>
-              <w:t>.……………………………………</w:t>
+              <w:t xml:space="preserve"> Funktionen…………………………..……………………………………</w:t>
             </w:r>
           </w:p>
         </w:tc>
@@ -6024,21 +6001,7 @@
           <w:sz w:val="24"/>
           <w:szCs w:val="24"/>
         </w:rPr>
-        <w:t xml:space="preserve">Sobald ein Benutzer als </w:t>
-      </w:r>
-      <w:r>
-        <w:rPr>
-          <w:sz w:val="24"/>
-          <w:szCs w:val="24"/>
-        </w:rPr>
-        <w:t>Verkäufer</w:t>
-      </w:r>
-      <w:r>
-        <w:rPr>
-          <w:sz w:val="24"/>
-          <w:szCs w:val="24"/>
-        </w:rPr>
-        <w:t xml:space="preserve"> angemeldet ist, kann er sich in dem Profil-Bereich seine gekauften Eventtickets ansehen. Folgende Daten werden Ihm dabei für jede Buchung einzeln zurückgegeben:</w:t>
+        <w:t>Sobald ein Benutzer als Verkäufer angemeldet ist, kann er sich in dem Profil-Bereich seine gekauften Eventtickets ansehen. Folgende Daten werden Ihm dabei für jede Buchung einzeln zurückgegeben:</w:t>
       </w:r>
     </w:p>
     <w:p>
@@ -6278,42 +6241,7 @@
           <w:sz w:val="24"/>
           <w:szCs w:val="24"/>
         </w:rPr>
-        <w:t xml:space="preserve">Ein Verkäufer kann in der Übersicht über alle von ihm erstellten Events, </w:t>
-      </w:r>
-      <w:r>
-        <w:rPr>
-          <w:sz w:val="24"/>
-          <w:szCs w:val="24"/>
-        </w:rPr>
-        <w:t xml:space="preserve">für </w:t>
-      </w:r>
-      <w:r>
-        <w:rPr>
-          <w:sz w:val="24"/>
-          <w:szCs w:val="24"/>
-        </w:rPr>
-        <w:t xml:space="preserve">ein spezielles Event </w:t>
-      </w:r>
-      <w:r>
-        <w:rPr>
-          <w:sz w:val="24"/>
-          <w:szCs w:val="24"/>
-        </w:rPr>
-        <w:t>die Daten ändern</w:t>
-      </w:r>
-      <w:r>
-        <w:rPr>
-          <w:sz w:val="24"/>
-          <w:szCs w:val="24"/>
-        </w:rPr>
-        <w:t>.</w:t>
-      </w:r>
-      <w:r>
-        <w:rPr>
-          <w:sz w:val="24"/>
-          <w:szCs w:val="24"/>
-        </w:rPr>
-        <w:t xml:space="preserve"> Folgende Daten können geändert werden:</w:t>
+        <w:t>Ein Verkäufer kann in der Übersicht über alle von ihm erstellten Events, für ein spezielles Event die Daten ändern. Folgende Daten können geändert werden:</w:t>
       </w:r>
     </w:p>
     <w:p>
@@ -6689,80 +6617,24 @@
           <w:sz w:val="24"/>
           <w:szCs w:val="24"/>
         </w:rPr>
-        <w:t xml:space="preserve">Der Administrator hat die Möglichkeit </w:t>
-      </w:r>
-      <w:r>
-        <w:rPr>
-          <w:sz w:val="24"/>
-          <w:szCs w:val="24"/>
-        </w:rPr>
-        <w:t xml:space="preserve">jedes beliebige Event, welches im System gespeichert ist, </w:t>
-      </w:r>
-      <w:r>
-        <w:rPr>
-          <w:sz w:val="24"/>
-          <w:szCs w:val="24"/>
-        </w:rPr>
-        <w:t xml:space="preserve">aus dem System zu entfernen. Dazu kann er sich alle im System gespeicherten Nutzer anzeigen lassen. </w:t>
-      </w:r>
-    </w:p>
-    <w:p>
-      <w:pPr>
-        <w:spacing w:line="360" w:lineRule="auto"/>
-        <w:jc w:val="both"/>
-        <w:rPr>
-          <w:sz w:val="24"/>
-          <w:szCs w:val="24"/>
-        </w:rPr>
-      </w:pPr>
-      <w:r>
-        <w:rPr>
-          <w:sz w:val="24"/>
-          <w:szCs w:val="24"/>
-        </w:rPr>
-        <w:t>Sobald d</w:t>
-      </w:r>
-      <w:r>
-        <w:rPr>
-          <w:sz w:val="24"/>
-          <w:szCs w:val="24"/>
-        </w:rPr>
-        <w:t xml:space="preserve">as Event </w:t>
-      </w:r>
-      <w:r>
-        <w:rPr>
-          <w:sz w:val="24"/>
-          <w:szCs w:val="24"/>
-        </w:rPr>
-        <w:t xml:space="preserve">gelöscht wird, werden automatisch alle Buchungen </w:t>
-      </w:r>
-      <w:r>
-        <w:rPr>
-          <w:sz w:val="24"/>
-          <w:szCs w:val="24"/>
-        </w:rPr>
-        <w:t xml:space="preserve">auf dieses Event </w:t>
-      </w:r>
-      <w:r>
-        <w:rPr>
-          <w:sz w:val="24"/>
-          <w:szCs w:val="24"/>
-        </w:rPr>
-        <w:t>stornier</w:t>
-      </w:r>
-      <w:r>
-        <w:rPr>
-          <w:sz w:val="24"/>
-          <w:szCs w:val="24"/>
-        </w:rPr>
-        <w:t>t</w:t>
-      </w:r>
-      <w:r>
-        <w:rPr>
-          <w:sz w:val="24"/>
-          <w:szCs w:val="24"/>
-        </w:rPr>
-        <w:t>.</w:t>
+        <w:t xml:space="preserve">Der Administrator hat die Möglichkeit jedes beliebige Event, welches im System gespeichert ist, aus dem System zu entfernen. Dazu kann er sich alle im System gespeicherten Nutzer anzeigen lassen. </w:t>
+      </w:r>
+    </w:p>
+    <w:p>
+      <w:pPr>
+        <w:spacing w:line="360" w:lineRule="auto"/>
+        <w:jc w:val="both"/>
+        <w:rPr>
+          <w:sz w:val="24"/>
+          <w:szCs w:val="24"/>
+        </w:rPr>
+      </w:pPr>
+      <w:r>
+        <w:rPr>
+          <w:sz w:val="24"/>
+          <w:szCs w:val="24"/>
+        </w:rPr>
+        <w:t>Sobald das Event gelöscht wird, werden automatisch alle Buchungen auf dieses Event storniert.</w:t>
       </w:r>
     </w:p>
     <w:p>

</xml_diff>